<commit_message>
Fix: fixed few issues
</commit_message>
<xml_diff>
--- a/Lahola_MP_TaP.docx
+++ b/Lahola_MP_TaP.docx
@@ -34,11 +34,10 @@
             </w:pPr>
             <w:r>
               <w:rPr>
-                <w:noProof/>
                 <w:lang w:eastAsia="cs-CZ"/>
               </w:rPr>
               <w:drawing>
-                <wp:inline distT="0" distB="0" distL="0" distR="0" wp14:anchorId="350CA5BA" wp14:editId="52761E26">
+                <wp:inline distT="0" distB="0" distL="0" distR="0" wp14:anchorId="350CA5BA" wp14:editId="68912931">
                   <wp:extent cx="5408908" cy="1416667"/>
                   <wp:effectExtent l="0" t="0" r="0" b="0"/>
                   <wp:docPr id="6" name="Obrázek 6"/>
@@ -1571,14 +1570,6 @@
     </w:p>
     <w:p>
       <w:pPr>
-        <w:pStyle w:val="Bntext"/>
-      </w:pPr>
-      <w:r>
-        <w:t>Díky moc bro. Tady bude super poděkování</w:t>
-      </w:r>
-    </w:p>
-    <w:p>
-      <w:pPr>
         <w:pStyle w:val="Obsahvodzvr"/>
       </w:pPr>
       <w:bookmarkStart w:id="0" w:name="_Toc158963411"/>
@@ -1599,7 +1590,7 @@
           <w:noProof/>
           <w:kern w:val="2"/>
           <w:szCs w:val="24"/>
-          <w:lang w:val="en-GB" w:eastAsia="en-GB"/>
+          <w:lang w:eastAsia="en-GB"/>
           <w14:ligatures w14:val="standardContextual"/>
         </w:rPr>
       </w:pPr>
@@ -1690,7 +1681,7 @@
           <w:noProof/>
           <w:kern w:val="2"/>
           <w:szCs w:val="24"/>
-          <w:lang w:val="en-GB" w:eastAsia="en-GB"/>
+          <w:lang w:eastAsia="en-GB"/>
           <w14:ligatures w14:val="standardContextual"/>
         </w:rPr>
       </w:pPr>
@@ -1764,7 +1755,7 @@
           <w:noProof/>
           <w:kern w:val="2"/>
           <w:szCs w:val="24"/>
-          <w:lang w:val="en-GB" w:eastAsia="en-GB"/>
+          <w:lang w:eastAsia="en-GB"/>
           <w14:ligatures w14:val="standardContextual"/>
         </w:rPr>
       </w:pPr>
@@ -1782,7 +1773,7 @@
             <w:noProof/>
             <w:kern w:val="2"/>
             <w:szCs w:val="24"/>
-            <w:lang w:val="en-GB" w:eastAsia="en-GB"/>
+            <w:lang w:eastAsia="en-GB"/>
             <w14:ligatures w14:val="standardContextual"/>
           </w:rPr>
           <w:tab/>
@@ -1856,7 +1847,7 @@
           <w:noProof/>
           <w:kern w:val="2"/>
           <w:szCs w:val="24"/>
-          <w:lang w:val="en-GB" w:eastAsia="en-GB"/>
+          <w:lang w:eastAsia="en-GB"/>
           <w14:ligatures w14:val="standardContextual"/>
         </w:rPr>
       </w:pPr>
@@ -1874,7 +1865,7 @@
             <w:noProof/>
             <w:kern w:val="2"/>
             <w:szCs w:val="24"/>
-            <w:lang w:val="en-GB" w:eastAsia="en-GB"/>
+            <w:lang w:eastAsia="en-GB"/>
             <w14:ligatures w14:val="standardContextual"/>
           </w:rPr>
           <w:tab/>
@@ -1948,7 +1939,7 @@
           <w:noProof/>
           <w:kern w:val="2"/>
           <w:szCs w:val="24"/>
-          <w:lang w:val="en-GB" w:eastAsia="en-GB"/>
+          <w:lang w:eastAsia="en-GB"/>
           <w14:ligatures w14:val="standardContextual"/>
         </w:rPr>
       </w:pPr>
@@ -1966,7 +1957,7 @@
             <w:noProof/>
             <w:kern w:val="2"/>
             <w:szCs w:val="24"/>
-            <w:lang w:val="en-GB" w:eastAsia="en-GB"/>
+            <w:lang w:eastAsia="en-GB"/>
             <w14:ligatures w14:val="standardContextual"/>
           </w:rPr>
           <w:tab/>
@@ -2040,7 +2031,7 @@
           <w:noProof/>
           <w:kern w:val="2"/>
           <w:szCs w:val="24"/>
-          <w:lang w:val="en-GB" w:eastAsia="en-GB"/>
+          <w:lang w:eastAsia="en-GB"/>
           <w14:ligatures w14:val="standardContextual"/>
         </w:rPr>
       </w:pPr>
@@ -2058,7 +2049,7 @@
             <w:noProof/>
             <w:kern w:val="2"/>
             <w:szCs w:val="24"/>
-            <w:lang w:val="en-GB" w:eastAsia="en-GB"/>
+            <w:lang w:eastAsia="en-GB"/>
             <w14:ligatures w14:val="standardContextual"/>
           </w:rPr>
           <w:tab/>
@@ -2132,7 +2123,7 @@
           <w:noProof/>
           <w:kern w:val="2"/>
           <w:szCs w:val="24"/>
-          <w:lang w:val="en-GB" w:eastAsia="en-GB"/>
+          <w:lang w:eastAsia="en-GB"/>
           <w14:ligatures w14:val="standardContextual"/>
         </w:rPr>
       </w:pPr>
@@ -2150,7 +2141,7 @@
             <w:noProof/>
             <w:kern w:val="2"/>
             <w:szCs w:val="24"/>
-            <w:lang w:val="en-GB" w:eastAsia="en-GB"/>
+            <w:lang w:eastAsia="en-GB"/>
             <w14:ligatures w14:val="standardContextual"/>
           </w:rPr>
           <w:tab/>
@@ -2224,7 +2215,7 @@
           <w:noProof/>
           <w:kern w:val="2"/>
           <w:szCs w:val="24"/>
-          <w:lang w:val="en-GB" w:eastAsia="en-GB"/>
+          <w:lang w:eastAsia="en-GB"/>
           <w14:ligatures w14:val="standardContextual"/>
         </w:rPr>
       </w:pPr>
@@ -2242,7 +2233,7 @@
             <w:noProof/>
             <w:kern w:val="2"/>
             <w:szCs w:val="24"/>
-            <w:lang w:val="en-GB" w:eastAsia="en-GB"/>
+            <w:lang w:eastAsia="en-GB"/>
             <w14:ligatures w14:val="standardContextual"/>
           </w:rPr>
           <w:tab/>
@@ -2316,7 +2307,7 @@
           <w:noProof/>
           <w:kern w:val="2"/>
           <w:szCs w:val="24"/>
-          <w:lang w:val="en-GB" w:eastAsia="en-GB"/>
+          <w:lang w:eastAsia="en-GB"/>
           <w14:ligatures w14:val="standardContextual"/>
         </w:rPr>
       </w:pPr>
@@ -2334,7 +2325,7 @@
             <w:noProof/>
             <w:kern w:val="2"/>
             <w:szCs w:val="24"/>
-            <w:lang w:val="en-GB" w:eastAsia="en-GB"/>
+            <w:lang w:eastAsia="en-GB"/>
             <w14:ligatures w14:val="standardContextual"/>
           </w:rPr>
           <w:tab/>
@@ -2408,7 +2399,7 @@
           <w:noProof/>
           <w:kern w:val="2"/>
           <w:szCs w:val="24"/>
-          <w:lang w:val="en-GB" w:eastAsia="en-GB"/>
+          <w:lang w:eastAsia="en-GB"/>
           <w14:ligatures w14:val="standardContextual"/>
         </w:rPr>
       </w:pPr>
@@ -2426,7 +2417,7 @@
             <w:noProof/>
             <w:kern w:val="2"/>
             <w:szCs w:val="24"/>
-            <w:lang w:val="en-GB" w:eastAsia="en-GB"/>
+            <w:lang w:eastAsia="en-GB"/>
             <w14:ligatures w14:val="standardContextual"/>
           </w:rPr>
           <w:tab/>
@@ -2500,7 +2491,7 @@
           <w:noProof/>
           <w:kern w:val="2"/>
           <w:szCs w:val="24"/>
-          <w:lang w:val="en-GB" w:eastAsia="en-GB"/>
+          <w:lang w:eastAsia="en-GB"/>
           <w14:ligatures w14:val="standardContextual"/>
         </w:rPr>
       </w:pPr>
@@ -2518,7 +2509,7 @@
             <w:noProof/>
             <w:kern w:val="2"/>
             <w:szCs w:val="24"/>
-            <w:lang w:val="en-GB" w:eastAsia="en-GB"/>
+            <w:lang w:eastAsia="en-GB"/>
             <w14:ligatures w14:val="standardContextual"/>
           </w:rPr>
           <w:tab/>
@@ -2592,7 +2583,7 @@
           <w:noProof/>
           <w:kern w:val="2"/>
           <w:szCs w:val="24"/>
-          <w:lang w:val="en-GB" w:eastAsia="en-GB"/>
+          <w:lang w:eastAsia="en-GB"/>
           <w14:ligatures w14:val="standardContextual"/>
         </w:rPr>
       </w:pPr>
@@ -2610,7 +2601,7 @@
             <w:noProof/>
             <w:kern w:val="2"/>
             <w:szCs w:val="24"/>
-            <w:lang w:val="en-GB" w:eastAsia="en-GB"/>
+            <w:lang w:eastAsia="en-GB"/>
             <w14:ligatures w14:val="standardContextual"/>
           </w:rPr>
           <w:tab/>
@@ -2684,7 +2675,7 @@
           <w:noProof/>
           <w:kern w:val="2"/>
           <w:szCs w:val="24"/>
-          <w:lang w:val="en-GB" w:eastAsia="en-GB"/>
+          <w:lang w:eastAsia="en-GB"/>
           <w14:ligatures w14:val="standardContextual"/>
         </w:rPr>
       </w:pPr>
@@ -2702,7 +2693,7 @@
             <w:noProof/>
             <w:kern w:val="2"/>
             <w:szCs w:val="24"/>
-            <w:lang w:val="en-GB" w:eastAsia="en-GB"/>
+            <w:lang w:eastAsia="en-GB"/>
             <w14:ligatures w14:val="standardContextual"/>
           </w:rPr>
           <w:tab/>
@@ -2776,7 +2767,7 @@
           <w:noProof/>
           <w:kern w:val="2"/>
           <w:szCs w:val="24"/>
-          <w:lang w:val="en-GB" w:eastAsia="en-GB"/>
+          <w:lang w:eastAsia="en-GB"/>
           <w14:ligatures w14:val="standardContextual"/>
         </w:rPr>
       </w:pPr>
@@ -2794,7 +2785,7 @@
             <w:noProof/>
             <w:kern w:val="2"/>
             <w:szCs w:val="24"/>
-            <w:lang w:val="en-GB" w:eastAsia="en-GB"/>
+            <w:lang w:eastAsia="en-GB"/>
             <w14:ligatures w14:val="standardContextual"/>
           </w:rPr>
           <w:tab/>
@@ -2845,7 +2836,7 @@
             <w:noProof/>
             <w:webHidden/>
           </w:rPr>
-          <w:t>17</w:t>
+          <w:t>18</w:t>
         </w:r>
         <w:r>
           <w:rPr>
@@ -2868,7 +2859,7 @@
           <w:noProof/>
           <w:kern w:val="2"/>
           <w:szCs w:val="24"/>
-          <w:lang w:val="en-GB" w:eastAsia="en-GB"/>
+          <w:lang w:eastAsia="en-GB"/>
           <w14:ligatures w14:val="standardContextual"/>
         </w:rPr>
       </w:pPr>
@@ -2886,7 +2877,7 @@
             <w:noProof/>
             <w:kern w:val="2"/>
             <w:szCs w:val="24"/>
-            <w:lang w:val="en-GB" w:eastAsia="en-GB"/>
+            <w:lang w:eastAsia="en-GB"/>
             <w14:ligatures w14:val="standardContextual"/>
           </w:rPr>
           <w:tab/>
@@ -2937,7 +2928,7 @@
             <w:noProof/>
             <w:webHidden/>
           </w:rPr>
-          <w:t>17</w:t>
+          <w:t>18</w:t>
         </w:r>
         <w:r>
           <w:rPr>
@@ -2960,7 +2951,7 @@
           <w:noProof/>
           <w:kern w:val="2"/>
           <w:szCs w:val="24"/>
-          <w:lang w:val="en-GB" w:eastAsia="en-GB"/>
+          <w:lang w:eastAsia="en-GB"/>
           <w14:ligatures w14:val="standardContextual"/>
         </w:rPr>
       </w:pPr>
@@ -2978,7 +2969,7 @@
             <w:noProof/>
             <w:kern w:val="2"/>
             <w:szCs w:val="24"/>
-            <w:lang w:val="en-GB" w:eastAsia="en-GB"/>
+            <w:lang w:eastAsia="en-GB"/>
             <w14:ligatures w14:val="standardContextual"/>
           </w:rPr>
           <w:tab/>
@@ -3029,7 +3020,7 @@
             <w:noProof/>
             <w:webHidden/>
           </w:rPr>
-          <w:t>17</w:t>
+          <w:t>18</w:t>
         </w:r>
         <w:r>
           <w:rPr>
@@ -3052,7 +3043,7 @@
           <w:noProof/>
           <w:kern w:val="2"/>
           <w:szCs w:val="24"/>
-          <w:lang w:val="en-GB" w:eastAsia="en-GB"/>
+          <w:lang w:eastAsia="en-GB"/>
           <w14:ligatures w14:val="standardContextual"/>
         </w:rPr>
       </w:pPr>
@@ -3070,7 +3061,7 @@
             <w:noProof/>
             <w:kern w:val="2"/>
             <w:szCs w:val="24"/>
-            <w:lang w:val="en-GB" w:eastAsia="en-GB"/>
+            <w:lang w:eastAsia="en-GB"/>
             <w14:ligatures w14:val="standardContextual"/>
           </w:rPr>
           <w:tab/>
@@ -3121,7 +3112,7 @@
             <w:noProof/>
             <w:webHidden/>
           </w:rPr>
-          <w:t>17</w:t>
+          <w:t>18</w:t>
         </w:r>
         <w:r>
           <w:rPr>
@@ -3144,7 +3135,7 @@
           <w:noProof/>
           <w:kern w:val="2"/>
           <w:szCs w:val="24"/>
-          <w:lang w:val="en-GB" w:eastAsia="en-GB"/>
+          <w:lang w:eastAsia="en-GB"/>
           <w14:ligatures w14:val="standardContextual"/>
         </w:rPr>
       </w:pPr>
@@ -3162,7 +3153,7 @@
             <w:noProof/>
             <w:kern w:val="2"/>
             <w:szCs w:val="24"/>
-            <w:lang w:val="en-GB" w:eastAsia="en-GB"/>
+            <w:lang w:eastAsia="en-GB"/>
             <w14:ligatures w14:val="standardContextual"/>
           </w:rPr>
           <w:tab/>
@@ -3213,7 +3204,7 @@
             <w:noProof/>
             <w:webHidden/>
           </w:rPr>
-          <w:t>17</w:t>
+          <w:t>18</w:t>
         </w:r>
         <w:r>
           <w:rPr>
@@ -3236,7 +3227,7 @@
           <w:noProof/>
           <w:kern w:val="2"/>
           <w:szCs w:val="24"/>
-          <w:lang w:val="en-GB" w:eastAsia="en-GB"/>
+          <w:lang w:eastAsia="en-GB"/>
           <w14:ligatures w14:val="standardContextual"/>
         </w:rPr>
       </w:pPr>
@@ -3254,7 +3245,7 @@
             <w:noProof/>
             <w:kern w:val="2"/>
             <w:szCs w:val="24"/>
-            <w:lang w:val="en-GB" w:eastAsia="en-GB"/>
+            <w:lang w:eastAsia="en-GB"/>
             <w14:ligatures w14:val="standardContextual"/>
           </w:rPr>
           <w:tab/>
@@ -3305,7 +3296,7 @@
             <w:noProof/>
             <w:webHidden/>
           </w:rPr>
-          <w:t>17</w:t>
+          <w:t>18</w:t>
         </w:r>
         <w:r>
           <w:rPr>
@@ -3328,7 +3319,7 @@
           <w:noProof/>
           <w:kern w:val="2"/>
           <w:szCs w:val="24"/>
-          <w:lang w:val="en-GB" w:eastAsia="en-GB"/>
+          <w:lang w:eastAsia="en-GB"/>
           <w14:ligatures w14:val="standardContextual"/>
         </w:rPr>
       </w:pPr>
@@ -3346,7 +3337,7 @@
             <w:noProof/>
             <w:kern w:val="2"/>
             <w:szCs w:val="24"/>
-            <w:lang w:val="en-GB" w:eastAsia="en-GB"/>
+            <w:lang w:eastAsia="en-GB"/>
             <w14:ligatures w14:val="standardContextual"/>
           </w:rPr>
           <w:tab/>
@@ -3397,7 +3388,7 @@
             <w:noProof/>
             <w:webHidden/>
           </w:rPr>
-          <w:t>17</w:t>
+          <w:t>18</w:t>
         </w:r>
         <w:r>
           <w:rPr>
@@ -3420,7 +3411,7 @@
           <w:noProof/>
           <w:kern w:val="2"/>
           <w:szCs w:val="24"/>
-          <w:lang w:val="en-GB" w:eastAsia="en-GB"/>
+          <w:lang w:eastAsia="en-GB"/>
           <w14:ligatures w14:val="standardContextual"/>
         </w:rPr>
       </w:pPr>
@@ -3438,7 +3429,7 @@
             <w:noProof/>
             <w:kern w:val="2"/>
             <w:szCs w:val="24"/>
-            <w:lang w:val="en-GB" w:eastAsia="en-GB"/>
+            <w:lang w:eastAsia="en-GB"/>
             <w14:ligatures w14:val="standardContextual"/>
           </w:rPr>
           <w:tab/>
@@ -3489,7 +3480,7 @@
             <w:noProof/>
             <w:webHidden/>
           </w:rPr>
-          <w:t>18</w:t>
+          <w:t>19</w:t>
         </w:r>
         <w:r>
           <w:rPr>
@@ -3512,7 +3503,7 @@
           <w:noProof/>
           <w:kern w:val="2"/>
           <w:szCs w:val="24"/>
-          <w:lang w:val="en-GB" w:eastAsia="en-GB"/>
+          <w:lang w:eastAsia="en-GB"/>
           <w14:ligatures w14:val="standardContextual"/>
         </w:rPr>
       </w:pPr>
@@ -3530,7 +3521,7 @@
             <w:noProof/>
             <w:kern w:val="2"/>
             <w:szCs w:val="24"/>
-            <w:lang w:val="en-GB" w:eastAsia="en-GB"/>
+            <w:lang w:eastAsia="en-GB"/>
             <w14:ligatures w14:val="standardContextual"/>
           </w:rPr>
           <w:tab/>
@@ -3581,7 +3572,7 @@
             <w:noProof/>
             <w:webHidden/>
           </w:rPr>
-          <w:t>18</w:t>
+          <w:t>19</w:t>
         </w:r>
         <w:r>
           <w:rPr>
@@ -3604,7 +3595,7 @@
           <w:noProof/>
           <w:kern w:val="2"/>
           <w:szCs w:val="24"/>
-          <w:lang w:val="en-GB" w:eastAsia="en-GB"/>
+          <w:lang w:eastAsia="en-GB"/>
           <w14:ligatures w14:val="standardContextual"/>
         </w:rPr>
       </w:pPr>
@@ -3622,7 +3613,7 @@
             <w:noProof/>
             <w:kern w:val="2"/>
             <w:szCs w:val="24"/>
-            <w:lang w:val="en-GB" w:eastAsia="en-GB"/>
+            <w:lang w:eastAsia="en-GB"/>
             <w14:ligatures w14:val="standardContextual"/>
           </w:rPr>
           <w:tab/>
@@ -3673,7 +3664,7 @@
             <w:noProof/>
             <w:webHidden/>
           </w:rPr>
-          <w:t>18</w:t>
+          <w:t>19</w:t>
         </w:r>
         <w:r>
           <w:rPr>
@@ -3696,7 +3687,7 @@
           <w:noProof/>
           <w:kern w:val="2"/>
           <w:szCs w:val="24"/>
-          <w:lang w:val="en-GB" w:eastAsia="en-GB"/>
+          <w:lang w:eastAsia="en-GB"/>
           <w14:ligatures w14:val="standardContextual"/>
         </w:rPr>
       </w:pPr>
@@ -3714,7 +3705,7 @@
             <w:noProof/>
             <w:kern w:val="2"/>
             <w:szCs w:val="24"/>
-            <w:lang w:val="en-GB" w:eastAsia="en-GB"/>
+            <w:lang w:eastAsia="en-GB"/>
             <w14:ligatures w14:val="standardContextual"/>
           </w:rPr>
           <w:tab/>
@@ -3765,7 +3756,7 @@
             <w:noProof/>
             <w:webHidden/>
           </w:rPr>
-          <w:t>18</w:t>
+          <w:t>19</w:t>
         </w:r>
         <w:r>
           <w:rPr>
@@ -3788,7 +3779,7 @@
           <w:noProof/>
           <w:kern w:val="2"/>
           <w:szCs w:val="24"/>
-          <w:lang w:val="en-GB" w:eastAsia="en-GB"/>
+          <w:lang w:eastAsia="en-GB"/>
           <w14:ligatures w14:val="standardContextual"/>
         </w:rPr>
       </w:pPr>
@@ -3806,7 +3797,7 @@
             <w:noProof/>
             <w:kern w:val="2"/>
             <w:szCs w:val="24"/>
-            <w:lang w:val="en-GB" w:eastAsia="en-GB"/>
+            <w:lang w:eastAsia="en-GB"/>
             <w14:ligatures w14:val="standardContextual"/>
           </w:rPr>
           <w:tab/>
@@ -3857,7 +3848,7 @@
             <w:noProof/>
             <w:webHidden/>
           </w:rPr>
-          <w:t>20</w:t>
+          <w:t>21</w:t>
         </w:r>
         <w:r>
           <w:rPr>
@@ -3880,7 +3871,7 @@
           <w:noProof/>
           <w:kern w:val="2"/>
           <w:szCs w:val="24"/>
-          <w:lang w:val="en-GB" w:eastAsia="en-GB"/>
+          <w:lang w:eastAsia="en-GB"/>
           <w14:ligatures w14:val="standardContextual"/>
         </w:rPr>
       </w:pPr>
@@ -3898,7 +3889,7 @@
             <w:noProof/>
             <w:kern w:val="2"/>
             <w:szCs w:val="24"/>
-            <w:lang w:val="en-GB" w:eastAsia="en-GB"/>
+            <w:lang w:eastAsia="en-GB"/>
             <w14:ligatures w14:val="standardContextual"/>
           </w:rPr>
           <w:tab/>
@@ -3949,7 +3940,7 @@
             <w:noProof/>
             <w:webHidden/>
           </w:rPr>
-          <w:t>21</w:t>
+          <w:t>22</w:t>
         </w:r>
         <w:r>
           <w:rPr>
@@ -3972,7 +3963,7 @@
           <w:noProof/>
           <w:kern w:val="2"/>
           <w:szCs w:val="24"/>
-          <w:lang w:val="en-GB" w:eastAsia="en-GB"/>
+          <w:lang w:eastAsia="en-GB"/>
           <w14:ligatures w14:val="standardContextual"/>
         </w:rPr>
       </w:pPr>
@@ -3990,7 +3981,7 @@
             <w:noProof/>
             <w:kern w:val="2"/>
             <w:szCs w:val="24"/>
-            <w:lang w:val="en-GB" w:eastAsia="en-GB"/>
+            <w:lang w:eastAsia="en-GB"/>
             <w14:ligatures w14:val="standardContextual"/>
           </w:rPr>
           <w:tab/>
@@ -4041,7 +4032,7 @@
             <w:noProof/>
             <w:webHidden/>
           </w:rPr>
-          <w:t>21</w:t>
+          <w:t>22</w:t>
         </w:r>
         <w:r>
           <w:rPr>
@@ -4064,7 +4055,7 @@
           <w:noProof/>
           <w:kern w:val="2"/>
           <w:szCs w:val="24"/>
-          <w:lang w:val="en-GB" w:eastAsia="en-GB"/>
+          <w:lang w:eastAsia="en-GB"/>
           <w14:ligatures w14:val="standardContextual"/>
         </w:rPr>
       </w:pPr>
@@ -4082,7 +4073,7 @@
             <w:noProof/>
             <w:kern w:val="2"/>
             <w:szCs w:val="24"/>
-            <w:lang w:val="en-GB" w:eastAsia="en-GB"/>
+            <w:lang w:eastAsia="en-GB"/>
             <w14:ligatures w14:val="standardContextual"/>
           </w:rPr>
           <w:tab/>
@@ -4133,7 +4124,7 @@
             <w:noProof/>
             <w:webHidden/>
           </w:rPr>
-          <w:t>21</w:t>
+          <w:t>22</w:t>
         </w:r>
         <w:r>
           <w:rPr>
@@ -4156,7 +4147,7 @@
           <w:noProof/>
           <w:kern w:val="2"/>
           <w:szCs w:val="24"/>
-          <w:lang w:val="en-GB" w:eastAsia="en-GB"/>
+          <w:lang w:eastAsia="en-GB"/>
           <w14:ligatures w14:val="standardContextual"/>
         </w:rPr>
       </w:pPr>
@@ -4174,7 +4165,7 @@
             <w:noProof/>
             <w:kern w:val="2"/>
             <w:szCs w:val="24"/>
-            <w:lang w:val="en-GB" w:eastAsia="en-GB"/>
+            <w:lang w:eastAsia="en-GB"/>
             <w14:ligatures w14:val="standardContextual"/>
           </w:rPr>
           <w:tab/>
@@ -4225,7 +4216,7 @@
             <w:noProof/>
             <w:webHidden/>
           </w:rPr>
-          <w:t>22</w:t>
+          <w:t>23</w:t>
         </w:r>
         <w:r>
           <w:rPr>
@@ -4248,7 +4239,7 @@
           <w:noProof/>
           <w:kern w:val="2"/>
           <w:szCs w:val="24"/>
-          <w:lang w:val="en-GB" w:eastAsia="en-GB"/>
+          <w:lang w:eastAsia="en-GB"/>
           <w14:ligatures w14:val="standardContextual"/>
         </w:rPr>
       </w:pPr>
@@ -4266,7 +4257,7 @@
             <w:noProof/>
             <w:kern w:val="2"/>
             <w:szCs w:val="24"/>
-            <w:lang w:val="en-GB" w:eastAsia="en-GB"/>
+            <w:lang w:eastAsia="en-GB"/>
             <w14:ligatures w14:val="standardContextual"/>
           </w:rPr>
           <w:tab/>
@@ -4317,7 +4308,7 @@
             <w:noProof/>
             <w:webHidden/>
           </w:rPr>
-          <w:t>22</w:t>
+          <w:t>23</w:t>
         </w:r>
         <w:r>
           <w:rPr>
@@ -4340,7 +4331,7 @@
           <w:noProof/>
           <w:kern w:val="2"/>
           <w:szCs w:val="24"/>
-          <w:lang w:val="en-GB" w:eastAsia="en-GB"/>
+          <w:lang w:eastAsia="en-GB"/>
           <w14:ligatures w14:val="standardContextual"/>
         </w:rPr>
       </w:pPr>
@@ -4358,7 +4349,7 @@
             <w:noProof/>
             <w:kern w:val="2"/>
             <w:szCs w:val="24"/>
-            <w:lang w:val="en-GB" w:eastAsia="en-GB"/>
+            <w:lang w:eastAsia="en-GB"/>
             <w14:ligatures w14:val="standardContextual"/>
           </w:rPr>
           <w:tab/>
@@ -4409,7 +4400,7 @@
             <w:noProof/>
             <w:webHidden/>
           </w:rPr>
-          <w:t>23</w:t>
+          <w:t>24</w:t>
         </w:r>
         <w:r>
           <w:rPr>
@@ -4432,7 +4423,7 @@
           <w:noProof/>
           <w:kern w:val="2"/>
           <w:szCs w:val="24"/>
-          <w:lang w:val="en-GB" w:eastAsia="en-GB"/>
+          <w:lang w:eastAsia="en-GB"/>
           <w14:ligatures w14:val="standardContextual"/>
         </w:rPr>
       </w:pPr>
@@ -4450,7 +4441,7 @@
             <w:noProof/>
             <w:kern w:val="2"/>
             <w:szCs w:val="24"/>
-            <w:lang w:val="en-GB" w:eastAsia="en-GB"/>
+            <w:lang w:eastAsia="en-GB"/>
             <w14:ligatures w14:val="standardContextual"/>
           </w:rPr>
           <w:tab/>
@@ -4501,7 +4492,7 @@
             <w:noProof/>
             <w:webHidden/>
           </w:rPr>
-          <w:t>23</w:t>
+          <w:t>24</w:t>
         </w:r>
         <w:r>
           <w:rPr>
@@ -4524,7 +4515,7 @@
           <w:noProof/>
           <w:kern w:val="2"/>
           <w:szCs w:val="24"/>
-          <w:lang w:val="en-GB" w:eastAsia="en-GB"/>
+          <w:lang w:eastAsia="en-GB"/>
           <w14:ligatures w14:val="standardContextual"/>
         </w:rPr>
       </w:pPr>
@@ -4542,7 +4533,7 @@
             <w:noProof/>
             <w:kern w:val="2"/>
             <w:szCs w:val="24"/>
-            <w:lang w:val="en-GB" w:eastAsia="en-GB"/>
+            <w:lang w:eastAsia="en-GB"/>
             <w14:ligatures w14:val="standardContextual"/>
           </w:rPr>
           <w:tab/>
@@ -4593,7 +4584,7 @@
             <w:noProof/>
             <w:webHidden/>
           </w:rPr>
-          <w:t>23</w:t>
+          <w:t>24</w:t>
         </w:r>
         <w:r>
           <w:rPr>
@@ -4616,7 +4607,7 @@
           <w:noProof/>
           <w:kern w:val="2"/>
           <w:szCs w:val="24"/>
-          <w:lang w:val="en-GB" w:eastAsia="en-GB"/>
+          <w:lang w:eastAsia="en-GB"/>
           <w14:ligatures w14:val="standardContextual"/>
         </w:rPr>
       </w:pPr>
@@ -4634,7 +4625,7 @@
             <w:noProof/>
             <w:kern w:val="2"/>
             <w:szCs w:val="24"/>
-            <w:lang w:val="en-GB" w:eastAsia="en-GB"/>
+            <w:lang w:eastAsia="en-GB"/>
             <w14:ligatures w14:val="standardContextual"/>
           </w:rPr>
           <w:tab/>
@@ -4685,7 +4676,7 @@
             <w:noProof/>
             <w:webHidden/>
           </w:rPr>
-          <w:t>24</w:t>
+          <w:t>25</w:t>
         </w:r>
         <w:r>
           <w:rPr>
@@ -4708,7 +4699,7 @@
           <w:noProof/>
           <w:kern w:val="2"/>
           <w:szCs w:val="24"/>
-          <w:lang w:val="en-GB" w:eastAsia="en-GB"/>
+          <w:lang w:eastAsia="en-GB"/>
           <w14:ligatures w14:val="standardContextual"/>
         </w:rPr>
       </w:pPr>
@@ -4726,7 +4717,7 @@
             <w:noProof/>
             <w:kern w:val="2"/>
             <w:szCs w:val="24"/>
-            <w:lang w:val="en-GB" w:eastAsia="en-GB"/>
+            <w:lang w:eastAsia="en-GB"/>
             <w14:ligatures w14:val="standardContextual"/>
           </w:rPr>
           <w:tab/>
@@ -4777,7 +4768,7 @@
             <w:noProof/>
             <w:webHidden/>
           </w:rPr>
-          <w:t>25</w:t>
+          <w:t>26</w:t>
         </w:r>
         <w:r>
           <w:rPr>
@@ -4800,7 +4791,7 @@
           <w:noProof/>
           <w:kern w:val="2"/>
           <w:szCs w:val="24"/>
-          <w:lang w:val="en-GB" w:eastAsia="en-GB"/>
+          <w:lang w:eastAsia="en-GB"/>
           <w14:ligatures w14:val="standardContextual"/>
         </w:rPr>
       </w:pPr>
@@ -4818,7 +4809,7 @@
             <w:noProof/>
             <w:kern w:val="2"/>
             <w:szCs w:val="24"/>
-            <w:lang w:val="en-GB" w:eastAsia="en-GB"/>
+            <w:lang w:eastAsia="en-GB"/>
             <w14:ligatures w14:val="standardContextual"/>
           </w:rPr>
           <w:tab/>
@@ -4869,7 +4860,7 @@
             <w:noProof/>
             <w:webHidden/>
           </w:rPr>
-          <w:t>25</w:t>
+          <w:t>26</w:t>
         </w:r>
         <w:r>
           <w:rPr>
@@ -4892,7 +4883,7 @@
           <w:noProof/>
           <w:kern w:val="2"/>
           <w:szCs w:val="24"/>
-          <w:lang w:val="en-GB" w:eastAsia="en-GB"/>
+          <w:lang w:eastAsia="en-GB"/>
           <w14:ligatures w14:val="standardContextual"/>
         </w:rPr>
       </w:pPr>
@@ -4910,7 +4901,7 @@
             <w:noProof/>
             <w:kern w:val="2"/>
             <w:szCs w:val="24"/>
-            <w:lang w:val="en-GB" w:eastAsia="en-GB"/>
+            <w:lang w:eastAsia="en-GB"/>
             <w14:ligatures w14:val="standardContextual"/>
           </w:rPr>
           <w:tab/>
@@ -4961,7 +4952,7 @@
             <w:noProof/>
             <w:webHidden/>
           </w:rPr>
-          <w:t>25</w:t>
+          <w:t>26</w:t>
         </w:r>
         <w:r>
           <w:rPr>
@@ -4984,7 +4975,7 @@
           <w:noProof/>
           <w:kern w:val="2"/>
           <w:szCs w:val="24"/>
-          <w:lang w:val="en-GB" w:eastAsia="en-GB"/>
+          <w:lang w:eastAsia="en-GB"/>
           <w14:ligatures w14:val="standardContextual"/>
         </w:rPr>
       </w:pPr>
@@ -5002,7 +4993,7 @@
             <w:noProof/>
             <w:kern w:val="2"/>
             <w:szCs w:val="24"/>
-            <w:lang w:val="en-GB" w:eastAsia="en-GB"/>
+            <w:lang w:eastAsia="en-GB"/>
             <w14:ligatures w14:val="standardContextual"/>
           </w:rPr>
           <w:tab/>
@@ -5053,7 +5044,7 @@
             <w:noProof/>
             <w:webHidden/>
           </w:rPr>
-          <w:t>25</w:t>
+          <w:t>26</w:t>
         </w:r>
         <w:r>
           <w:rPr>
@@ -5076,7 +5067,7 @@
           <w:noProof/>
           <w:kern w:val="2"/>
           <w:szCs w:val="24"/>
-          <w:lang w:val="en-GB" w:eastAsia="en-GB"/>
+          <w:lang w:eastAsia="en-GB"/>
           <w14:ligatures w14:val="standardContextual"/>
         </w:rPr>
       </w:pPr>
@@ -5094,7 +5085,7 @@
             <w:noProof/>
             <w:kern w:val="2"/>
             <w:szCs w:val="24"/>
-            <w:lang w:val="en-GB" w:eastAsia="en-GB"/>
+            <w:lang w:eastAsia="en-GB"/>
             <w14:ligatures w14:val="standardContextual"/>
           </w:rPr>
           <w:tab/>
@@ -5145,7 +5136,7 @@
             <w:noProof/>
             <w:webHidden/>
           </w:rPr>
-          <w:t>26</w:t>
+          <w:t>27</w:t>
         </w:r>
         <w:r>
           <w:rPr>
@@ -5168,7 +5159,7 @@
           <w:noProof/>
           <w:kern w:val="2"/>
           <w:szCs w:val="24"/>
-          <w:lang w:val="en-GB" w:eastAsia="en-GB"/>
+          <w:lang w:eastAsia="en-GB"/>
           <w14:ligatures w14:val="standardContextual"/>
         </w:rPr>
       </w:pPr>
@@ -5186,7 +5177,7 @@
             <w:noProof/>
             <w:kern w:val="2"/>
             <w:szCs w:val="24"/>
-            <w:lang w:val="en-GB" w:eastAsia="en-GB"/>
+            <w:lang w:eastAsia="en-GB"/>
             <w14:ligatures w14:val="standardContextual"/>
           </w:rPr>
           <w:tab/>
@@ -5237,7 +5228,7 @@
             <w:noProof/>
             <w:webHidden/>
           </w:rPr>
-          <w:t>27</w:t>
+          <w:t>28</w:t>
         </w:r>
         <w:r>
           <w:rPr>
@@ -5260,7 +5251,7 @@
           <w:noProof/>
           <w:kern w:val="2"/>
           <w:szCs w:val="24"/>
-          <w:lang w:val="en-GB" w:eastAsia="en-GB"/>
+          <w:lang w:eastAsia="en-GB"/>
           <w14:ligatures w14:val="standardContextual"/>
         </w:rPr>
       </w:pPr>
@@ -5278,7 +5269,7 @@
             <w:noProof/>
             <w:kern w:val="2"/>
             <w:szCs w:val="24"/>
-            <w:lang w:val="en-GB" w:eastAsia="en-GB"/>
+            <w:lang w:eastAsia="en-GB"/>
             <w14:ligatures w14:val="standardContextual"/>
           </w:rPr>
           <w:tab/>
@@ -5329,7 +5320,7 @@
             <w:noProof/>
             <w:webHidden/>
           </w:rPr>
-          <w:t>27</w:t>
+          <w:t>28</w:t>
         </w:r>
         <w:r>
           <w:rPr>
@@ -5352,7 +5343,7 @@
           <w:noProof/>
           <w:kern w:val="2"/>
           <w:szCs w:val="24"/>
-          <w:lang w:val="en-GB" w:eastAsia="en-GB"/>
+          <w:lang w:eastAsia="en-GB"/>
           <w14:ligatures w14:val="standardContextual"/>
         </w:rPr>
       </w:pPr>
@@ -5370,7 +5361,7 @@
             <w:noProof/>
             <w:kern w:val="2"/>
             <w:szCs w:val="24"/>
-            <w:lang w:val="en-GB" w:eastAsia="en-GB"/>
+            <w:lang w:eastAsia="en-GB"/>
             <w14:ligatures w14:val="standardContextual"/>
           </w:rPr>
           <w:tab/>
@@ -5421,7 +5412,7 @@
             <w:noProof/>
             <w:webHidden/>
           </w:rPr>
-          <w:t>27</w:t>
+          <w:t>28</w:t>
         </w:r>
         <w:r>
           <w:rPr>
@@ -5444,7 +5435,7 @@
           <w:noProof/>
           <w:kern w:val="2"/>
           <w:szCs w:val="24"/>
-          <w:lang w:val="en-GB" w:eastAsia="en-GB"/>
+          <w:lang w:eastAsia="en-GB"/>
           <w14:ligatures w14:val="standardContextual"/>
         </w:rPr>
       </w:pPr>
@@ -5462,7 +5453,7 @@
             <w:noProof/>
             <w:kern w:val="2"/>
             <w:szCs w:val="24"/>
-            <w:lang w:val="en-GB" w:eastAsia="en-GB"/>
+            <w:lang w:eastAsia="en-GB"/>
             <w14:ligatures w14:val="standardContextual"/>
           </w:rPr>
           <w:tab/>
@@ -5513,7 +5504,7 @@
             <w:noProof/>
             <w:webHidden/>
           </w:rPr>
-          <w:t>27</w:t>
+          <w:t>28</w:t>
         </w:r>
         <w:r>
           <w:rPr>
@@ -5536,7 +5527,7 @@
           <w:noProof/>
           <w:kern w:val="2"/>
           <w:szCs w:val="24"/>
-          <w:lang w:val="en-GB" w:eastAsia="en-GB"/>
+          <w:lang w:eastAsia="en-GB"/>
           <w14:ligatures w14:val="standardContextual"/>
         </w:rPr>
       </w:pPr>
@@ -5554,7 +5545,7 @@
             <w:noProof/>
             <w:kern w:val="2"/>
             <w:szCs w:val="24"/>
-            <w:lang w:val="en-GB" w:eastAsia="en-GB"/>
+            <w:lang w:eastAsia="en-GB"/>
             <w14:ligatures w14:val="standardContextual"/>
           </w:rPr>
           <w:tab/>
@@ -5605,7 +5596,7 @@
             <w:noProof/>
             <w:webHidden/>
           </w:rPr>
-          <w:t>27</w:t>
+          <w:t>28</w:t>
         </w:r>
         <w:r>
           <w:rPr>
@@ -5628,7 +5619,7 @@
           <w:noProof/>
           <w:kern w:val="2"/>
           <w:szCs w:val="24"/>
-          <w:lang w:val="en-GB" w:eastAsia="en-GB"/>
+          <w:lang w:eastAsia="en-GB"/>
           <w14:ligatures w14:val="standardContextual"/>
         </w:rPr>
       </w:pPr>
@@ -5646,7 +5637,7 @@
             <w:noProof/>
             <w:kern w:val="2"/>
             <w:szCs w:val="24"/>
-            <w:lang w:val="en-GB" w:eastAsia="en-GB"/>
+            <w:lang w:eastAsia="en-GB"/>
             <w14:ligatures w14:val="standardContextual"/>
           </w:rPr>
           <w:tab/>
@@ -5697,7 +5688,7 @@
             <w:noProof/>
             <w:webHidden/>
           </w:rPr>
-          <w:t>27</w:t>
+          <w:t>28</w:t>
         </w:r>
         <w:r>
           <w:rPr>
@@ -5720,7 +5711,7 @@
           <w:noProof/>
           <w:kern w:val="2"/>
           <w:szCs w:val="24"/>
-          <w:lang w:val="en-GB" w:eastAsia="en-GB"/>
+          <w:lang w:eastAsia="en-GB"/>
           <w14:ligatures w14:val="standardContextual"/>
         </w:rPr>
       </w:pPr>
@@ -5738,7 +5729,7 @@
             <w:noProof/>
             <w:kern w:val="2"/>
             <w:szCs w:val="24"/>
-            <w:lang w:val="en-GB" w:eastAsia="en-GB"/>
+            <w:lang w:eastAsia="en-GB"/>
             <w14:ligatures w14:val="standardContextual"/>
           </w:rPr>
           <w:tab/>
@@ -5789,7 +5780,7 @@
             <w:noProof/>
             <w:webHidden/>
           </w:rPr>
-          <w:t>28</w:t>
+          <w:t>29</w:t>
         </w:r>
         <w:r>
           <w:rPr>
@@ -5812,7 +5803,7 @@
           <w:noProof/>
           <w:kern w:val="2"/>
           <w:szCs w:val="24"/>
-          <w:lang w:val="en-GB" w:eastAsia="en-GB"/>
+          <w:lang w:eastAsia="en-GB"/>
           <w14:ligatures w14:val="standardContextual"/>
         </w:rPr>
       </w:pPr>
@@ -5830,7 +5821,7 @@
             <w:noProof/>
             <w:kern w:val="2"/>
             <w:szCs w:val="24"/>
-            <w:lang w:val="en-GB" w:eastAsia="en-GB"/>
+            <w:lang w:eastAsia="en-GB"/>
             <w14:ligatures w14:val="standardContextual"/>
           </w:rPr>
           <w:tab/>
@@ -5881,7 +5872,7 @@
             <w:noProof/>
             <w:webHidden/>
           </w:rPr>
-          <w:t>28</w:t>
+          <w:t>29</w:t>
         </w:r>
         <w:r>
           <w:rPr>
@@ -5904,7 +5895,7 @@
           <w:noProof/>
           <w:kern w:val="2"/>
           <w:szCs w:val="24"/>
-          <w:lang w:val="en-GB" w:eastAsia="en-GB"/>
+          <w:lang w:eastAsia="en-GB"/>
           <w14:ligatures w14:val="standardContextual"/>
         </w:rPr>
       </w:pPr>
@@ -5922,7 +5913,7 @@
             <w:noProof/>
             <w:kern w:val="2"/>
             <w:szCs w:val="24"/>
-            <w:lang w:val="en-GB" w:eastAsia="en-GB"/>
+            <w:lang w:eastAsia="en-GB"/>
             <w14:ligatures w14:val="standardContextual"/>
           </w:rPr>
           <w:tab/>
@@ -5973,7 +5964,7 @@
             <w:noProof/>
             <w:webHidden/>
           </w:rPr>
-          <w:t>28</w:t>
+          <w:t>29</w:t>
         </w:r>
         <w:r>
           <w:rPr>
@@ -5996,7 +5987,7 @@
           <w:noProof/>
           <w:kern w:val="2"/>
           <w:szCs w:val="24"/>
-          <w:lang w:val="en-GB" w:eastAsia="en-GB"/>
+          <w:lang w:eastAsia="en-GB"/>
           <w14:ligatures w14:val="standardContextual"/>
         </w:rPr>
       </w:pPr>
@@ -6014,7 +6005,7 @@
             <w:noProof/>
             <w:kern w:val="2"/>
             <w:szCs w:val="24"/>
-            <w:lang w:val="en-GB" w:eastAsia="en-GB"/>
+            <w:lang w:eastAsia="en-GB"/>
             <w14:ligatures w14:val="standardContextual"/>
           </w:rPr>
           <w:tab/>
@@ -6065,7 +6056,7 @@
             <w:noProof/>
             <w:webHidden/>
           </w:rPr>
-          <w:t>28</w:t>
+          <w:t>29</w:t>
         </w:r>
         <w:r>
           <w:rPr>
@@ -6087,7 +6078,7 @@
           <w:noProof/>
           <w:kern w:val="2"/>
           <w:szCs w:val="24"/>
-          <w:lang w:val="en-GB" w:eastAsia="en-GB"/>
+          <w:lang w:eastAsia="en-GB"/>
           <w14:ligatures w14:val="standardContextual"/>
         </w:rPr>
       </w:pPr>
@@ -6138,7 +6129,7 @@
             <w:noProof/>
             <w:webHidden/>
           </w:rPr>
-          <w:t>29</w:t>
+          <w:t>30</w:t>
         </w:r>
         <w:r>
           <w:rPr>
@@ -6160,7 +6151,7 @@
           <w:noProof/>
           <w:kern w:val="2"/>
           <w:szCs w:val="24"/>
-          <w:lang w:val="en-GB" w:eastAsia="en-GB"/>
+          <w:lang w:eastAsia="en-GB"/>
           <w14:ligatures w14:val="standardContextual"/>
         </w:rPr>
       </w:pPr>
@@ -6211,7 +6202,7 @@
             <w:noProof/>
             <w:webHidden/>
           </w:rPr>
-          <w:t>30</w:t>
+          <w:t>31</w:t>
         </w:r>
         <w:r>
           <w:rPr>
@@ -6233,7 +6224,7 @@
           <w:noProof/>
           <w:kern w:val="2"/>
           <w:szCs w:val="24"/>
-          <w:lang w:val="en-GB" w:eastAsia="en-GB"/>
+          <w:lang w:eastAsia="en-GB"/>
           <w14:ligatures w14:val="standardContextual"/>
         </w:rPr>
       </w:pPr>
@@ -6284,7 +6275,7 @@
             <w:noProof/>
             <w:webHidden/>
           </w:rPr>
-          <w:t>31</w:t>
+          <w:t>32</w:t>
         </w:r>
         <w:r>
           <w:rPr>
@@ -6306,7 +6297,7 @@
           <w:noProof/>
           <w:kern w:val="2"/>
           <w:szCs w:val="24"/>
-          <w:lang w:val="en-GB" w:eastAsia="en-GB"/>
+          <w:lang w:eastAsia="en-GB"/>
           <w14:ligatures w14:val="standardContextual"/>
         </w:rPr>
       </w:pPr>
@@ -6357,7 +6348,7 @@
             <w:noProof/>
             <w:webHidden/>
           </w:rPr>
-          <w:t>32</w:t>
+          <w:t>33</w:t>
         </w:r>
         <w:r>
           <w:rPr>
@@ -6379,7 +6370,7 @@
           <w:noProof/>
           <w:kern w:val="2"/>
           <w:szCs w:val="24"/>
-          <w:lang w:val="en-GB" w:eastAsia="en-GB"/>
+          <w:lang w:eastAsia="en-GB"/>
           <w14:ligatures w14:val="standardContextual"/>
         </w:rPr>
       </w:pPr>
@@ -6430,7 +6421,7 @@
             <w:noProof/>
             <w:webHidden/>
           </w:rPr>
-          <w:t>33</w:t>
+          <w:t>34</w:t>
         </w:r>
         <w:r>
           <w:rPr>
@@ -6479,30 +6470,10 @@
       </w:r>
       <w:bookmarkEnd w:id="1"/>
     </w:p>
-    <w:p/>
     <w:p>
       <w:pPr>
         <w:pStyle w:val="Bntext"/>
       </w:pPr>
-      <w:r>
-        <w:t>Rozvoj 3D videoher dosahuje stále rostoucí popularitu, přičemž umožňuje hráčům zážitky, které jsou v rámci 2D her nedosažitelné. Pro vývoj 3D her se využívá rozmanitá paleta nástrojů a platforem, přičemž jednou z nejvýznamnějších je herní engine Unity.</w:t>
-      </w:r>
-    </w:p>
-    <w:p>
-      <w:pPr>
-        <w:pStyle w:val="Bntext"/>
-      </w:pPr>
-      <w:r>
-        <w:t>Unity je komplexní herní engine umožňující vývojářům vytvářet hry pro různá zařízení, včetně počítačů, herních konzolí a mobilních telefonů. Založen je na programovacím jazyce C#, který se vyznačuje snadnou učební křivkou a nachází uplatnění i v dalších odvětvích, jako jsou vývoj webových a mobilních aplikací.</w:t>
-      </w:r>
-    </w:p>
-    <w:p>
-      <w:pPr>
-        <w:pStyle w:val="Bntext"/>
-      </w:pPr>
-      <w:r>
-        <w:t>Tato práce se zaměří na vývoj 3D videoher v Unity enginu. V úvodu budeme představovat samotný Unity a jeho klíčové funkce. Následně se budeme věnovat detailnímu průběhu vývoje 3D hry, začínající od návrhu a tvorby modelů a konče implementací herních mechanik a animací.</w:t>
-      </w:r>
     </w:p>
     <w:tbl>
       <w:tblPr>
@@ -6776,10 +6747,7 @@
       </w:pPr>
       <w:r>
         <w:lastRenderedPageBreak/>
-        <w:t xml:space="preserve">Není to nejen jeho </w:t>
-      </w:r>
-      <w:r>
-        <w:t>design, který exceluje při stavění ruzných aplikací, C# má jednu z největších komunit na trhu, která umožňuje najít</w:t>
+        <w:t>Není to nejen jeho design, který exceluje při stavění ruzných aplikací, C# má jednu z největších komunit na trhu, která umožňuje najít</w:t>
       </w:r>
       <w:r>
         <w:t xml:space="preserve"> podporu a odpověď na různé otázky velice jednoduše oproti ne tak populárních jazyků.</w:t>
@@ -7171,10 +7139,7 @@
       </w:pPr>
       <w:bookmarkStart w:id="9" w:name="_Toc158963419"/>
       <w:r>
-        <w:t>Objektově</w:t>
-      </w:r>
-      <w:r>
-        <w:t xml:space="preserve"> orientováné designové principy</w:t>
+        <w:t>Objektově orientováné designové principy</w:t>
       </w:r>
       <w:bookmarkEnd w:id="9"/>
     </w:p>
@@ -7252,63 +7217,53 @@
           <w:b/>
           <w:bCs/>
         </w:rPr>
-        <w:t>nepřátele</w:t>
+        <w:t xml:space="preserve">nepřátele. </w:t>
+      </w:r>
+      <w:r>
+        <w:t xml:space="preserve"> Tato třída (např. BaseEnemy) by obsahovala veškere funkce, které</w:t>
+      </w:r>
+      <w:r>
+        <w:t xml:space="preserve"> </w:t>
+      </w:r>
+      <w:r>
+        <w:t>nepřátel může provádět (útok, chození...) a jeho data (životy, rychlost chození...). Táhle abstraktní třída by se poté mohla převzít</w:t>
+      </w:r>
+      <w:r>
+        <w:t xml:space="preserve"> pomocí </w:t>
       </w:r>
       <w:r>
         <w:rPr>
           <w:b/>
           <w:bCs/>
         </w:rPr>
-        <w:t xml:space="preserve">. </w:t>
-      </w:r>
-      <w:r>
-        <w:t xml:space="preserve"> Tato třída (např. BaseEnemy) by obsahovala veškere funkce, které</w:t>
+        <w:t>dědičnosti</w:t>
+      </w:r>
+      <w:r>
+        <w:t xml:space="preserve"> do</w:t>
       </w:r>
       <w:r>
         <w:t xml:space="preserve"> </w:t>
       </w:r>
       <w:r>
-        <w:t>nepřátel může provádět (útok, chození...) a jeho data (životy, rychlost chození...). Táhle abstraktní třída by se poté mohla převzít</w:t>
-      </w:r>
-      <w:r>
-        <w:t xml:space="preserve"> pomocí </w:t>
-      </w:r>
-      <w:r>
+        <w:t>třídy</w:t>
+      </w:r>
+      <w:r>
+        <w:t xml:space="preserve"> druhé</w:t>
+      </w:r>
+      <w:r>
+        <w:t xml:space="preserve"> (např. Knight), kde by se poté přiřadily určité hodnoty...</w:t>
+      </w:r>
+    </w:p>
+    <w:p>
+      <w:pPr>
+        <w:pStyle w:val="Bntext"/>
+        <w:jc w:val="center"/>
         <w:rPr>
           <w:b/>
           <w:bCs/>
         </w:rPr>
-        <w:t>dědičnosti</w:t>
-      </w:r>
-      <w:r>
-        <w:t xml:space="preserve"> do</w:t>
-      </w:r>
-      <w:r>
-        <w:t xml:space="preserve"> </w:t>
-      </w:r>
-      <w:r>
-        <w:t>třídy</w:t>
-      </w:r>
-      <w:r>
-        <w:t xml:space="preserve"> druhé</w:t>
-      </w:r>
-      <w:r>
-        <w:t xml:space="preserve"> (např. Knight), kde by se poté přiřadily určité hodnoty...</w:t>
-      </w:r>
-    </w:p>
-    <w:p>
-      <w:pPr>
-        <w:pStyle w:val="Bntext"/>
-        <w:jc w:val="center"/>
-        <w:rPr>
-          <w:b/>
-          <w:bCs/>
-        </w:rPr>
-      </w:pPr>
-      <w:r>
-        <w:rPr>
-          <w:noProof/>
-        </w:rPr>
+      </w:pPr>
+      <w:r>
         <w:lastRenderedPageBreak/>
         <w:drawing>
           <wp:inline distT="0" distB="0" distL="0" distR="0" wp14:anchorId="01F406CF" wp14:editId="7FA62EEB">
@@ -7394,30 +7349,47 @@
         <w:pStyle w:val="Bntext"/>
         <w:numPr>
           <w:ilvl w:val="0"/>
-          <w:numId w:val="15"/>
+          <w:numId w:val="19"/>
         </w:numPr>
+      </w:pPr>
+      <w:r>
+        <w:t xml:space="preserve">Dědičnost </w:t>
+      </w:r>
+      <w:r>
+        <w:t xml:space="preserve">je </w:t>
+      </w:r>
+      <w:r>
+        <w:t>druh vztahu mezi třídami</w:t>
+      </w:r>
+      <w:r>
+        <w:t>, kter</w:t>
+      </w:r>
+      <w:r>
+        <w:t>ý</w:t>
+      </w:r>
+      <w:r>
+        <w:t xml:space="preserve"> umožňuje dědění vlastností a funkcí z jedné třídy do třídy druhé. </w:t>
+      </w:r>
+      <w:r>
+        <w:t>Díky takovému vztahuje kód získává</w:t>
+      </w:r>
+      <w:r>
+        <w:t xml:space="preserve"> větší čitelnost</w:t>
+      </w:r>
+      <w:r>
+        <w:t>, zmenšení redundance a celkovou smysluplnou strukturu.</w:t>
+      </w:r>
+    </w:p>
+    <w:p>
+      <w:pPr>
+        <w:pStyle w:val="Bntext"/>
+        <w:jc w:val="center"/>
         <w:rPr>
           <w:b/>
           <w:bCs/>
         </w:rPr>
       </w:pPr>
       <w:r>
-        <w:t>Dědičnost je další druh vztahu mezi třídami, který umožňuje znovu využívat funkce jedné třídy do třídy druhé, která by mohla obsahovat stejné hodnoty a metody.</w:t>
-      </w:r>
-    </w:p>
-    <w:p>
-      <w:pPr>
-        <w:pStyle w:val="Bntext"/>
-        <w:jc w:val="center"/>
-        <w:rPr>
-          <w:b/>
-          <w:bCs/>
-        </w:rPr>
-      </w:pPr>
-      <w:r>
-        <w:rPr>
-          <w:noProof/>
-        </w:rPr>
         <w:drawing>
           <wp:inline distT="0" distB="0" distL="0" distR="0" wp14:anchorId="27001F9B" wp14:editId="560CC7C8">
             <wp:extent cx="2828260" cy="1999434"/>
@@ -7506,10 +7478,22 @@
         </w:numPr>
       </w:pPr>
       <w:r>
-        <w:t>Polomyhorphismus je slovo pocházející z Řeckého slova</w:t>
-      </w:r>
-      <w:r>
-        <w:t xml:space="preserve">, které znamená více forem nebo tvarů. Vývojář může využít polymorphism pro využití několik forem jedné metody </w:t>
+        <w:t>Pol</w:t>
+      </w:r>
+      <w:r>
+        <w:t>ymo</w:t>
+      </w:r>
+      <w:r>
+        <w:t>rphismus je slovo pocházející z Řeckého slova</w:t>
+      </w:r>
+      <w:r>
+        <w:t>, které znamená více forem nebo tvarů. Vývojář může využít polymorphism</w:t>
+      </w:r>
+      <w:r>
+        <w:t>us</w:t>
+      </w:r>
+      <w:r>
+        <w:t xml:space="preserve"> pro využití několik forem jedné metody </w:t>
       </w:r>
       <w:r>
         <w:t xml:space="preserve">ve stejné </w:t>
@@ -7669,7 +7653,21 @@
           <w:b/>
           <w:bCs/>
         </w:rPr>
-        <w:t>Zapozdření</w:t>
+        <w:t>Zapo</w:t>
+      </w:r>
+      <w:r>
+        <w:rPr>
+          <w:b/>
+          <w:bCs/>
+        </w:rPr>
+        <w:t>u</w:t>
+      </w:r>
+      <w:r>
+        <w:rPr>
+          <w:b/>
+          <w:bCs/>
+        </w:rPr>
+        <w:t>zdření</w:t>
       </w:r>
     </w:p>
     <w:p>
@@ -7685,10 +7683,16 @@
         </w:rPr>
       </w:pPr>
       <w:r>
-        <w:t xml:space="preserve">Lidé si často pletou abstrakci a zapouzdření, ale abstrakce je způsob myšlení a zapouzdření je metoda implantace abstrakce. </w:t>
-      </w:r>
-      <w:r>
-        <w:t>Spočívá ve vytvoření tříd a jejich metod… s vhodným vstupním modifikátorem, což nám umožňuje zvyšovat bezpečnost a účinnost kódu.</w:t>
+        <w:t>Zapouzdření</w:t>
+      </w:r>
+      <w:r>
+        <w:t xml:space="preserve"> je technika pro implementaci abstrakce v kódu. Je tvořena pomocí tříd a jejich členy, které mají správně přiřazené přistupové modifikátory. Zapozdření tedy umožňuje uschovat nebo ukázat data a funkce jiným třídám, což může přidat extra vrstvu zapezpečení</w:t>
+      </w:r>
+      <w:r>
+        <w:t>.</w:t>
+      </w:r>
+      <w:r>
+        <w:t xml:space="preserve"> </w:t>
       </w:r>
     </w:p>
     <w:p>
@@ -7700,7 +7704,19 @@
           <w:rPr>
             <w:rStyle w:val="Hyperlink"/>
           </w:rPr>
-          <w:t>https://www.tutorialsteacher.com/csharp/encapsulation</w:t>
+          <w:t>https://www.tutorialsteacher.co</w:t>
+        </w:r>
+        <w:r>
+          <w:rPr>
+            <w:rStyle w:val="Hyperlink"/>
+          </w:rPr>
+          <w:t>m</w:t>
+        </w:r>
+        <w:r>
+          <w:rPr>
+            <w:rStyle w:val="Hyperlink"/>
+          </w:rPr>
+          <w:t>/csharp/encapsulation</w:t>
         </w:r>
       </w:hyperlink>
     </w:p>
@@ -7799,6 +7815,9 @@
       <w:r>
         <w:t xml:space="preserve">Aktuálně prosazeným industriálním standardem jsou enginy jako Unreal Engine a Unity. Přímo tyhle dva „velcí hráči na trhu,“ vytváří infrastrukturu nejpopulárnějších her na světě. </w:t>
       </w:r>
+      <w:r>
+        <w:t>V kapitole ní</w:t>
+      </w:r>
     </w:p>
     <w:p>
       <w:pPr>
@@ -7815,7 +7834,22 @@
         <w:pStyle w:val="Bntext"/>
       </w:pPr>
       <w:r>
-        <w:t>UE je nástroj pro vyvíjení videoher v reálnem čase od společnosti Epic Games. Jedna z jeho prvních verzí byla vyvíjená přímo od zakladatele firmy Tim Sweeney pro hru Unreal, která měla vyjít v roce 1998 a samotný engine byl licencován pro další vývojáře v roce 1996.</w:t>
+        <w:t>UE je nástroj pro vyvíjení videoher v reálnem čase od společnosti Epic Games. Jedna z jeho prvních verzí byla vyvíjená přímo od zakladatele firmy Tim Sweeney pro hru Unreal, která měla vyjít v roce 1998</w:t>
+      </w:r>
+      <w:r>
+        <w:t>. EU</w:t>
+      </w:r>
+      <w:r>
+        <w:t xml:space="preserve"> byl licencován pro další vývojáře v roce 1996</w:t>
+      </w:r>
+      <w:r>
+        <w:t>, což jim umož</w:t>
+      </w:r>
+      <w:r>
+        <w:t>nilo volnému užití nástroje k vývojí dalších her</w:t>
+      </w:r>
+      <w:r>
+        <w:t>.</w:t>
       </w:r>
     </w:p>
     <w:p>
@@ -7823,14 +7857,32 @@
         <w:pStyle w:val="Bntext"/>
       </w:pPr>
       <w:r>
-        <w:t>Zpočátku UE byl nedesignován pro softwarové (procesorově založené) renderování, ale postupem času si se začal zaměřovat na dedikovány hardware.</w:t>
-      </w:r>
-      <w:r>
-        <w:t xml:space="preserve"> Tvorba videoher není jediná věc, co UE dokáže. Je v něm možné i dělat simulace, rendrovat animace... UE pracuje v jazyku C++, který zajišťuje jeho portabilitu na jiné platformy a stabilitu.</w:t>
+        <w:t>Zpočátku UE byl nedesignován pro softwarové (procesorově založené) renderování, ale postupem času</w:t>
       </w:r>
       <w:r>
         <w:t xml:space="preserve"> </w:t>
       </w:r>
+      <w:r>
+        <w:t xml:space="preserve"> se začal zaměřovat na dedikovány hardware.</w:t>
+      </w:r>
+      <w:r>
+        <w:t xml:space="preserve"> Tvorba videoher není jediná věc, co UE dokáže. Je v něm možné</w:t>
+      </w:r>
+      <w:r>
+        <w:t xml:space="preserve"> </w:t>
+      </w:r>
+      <w:r>
+        <w:t>dělat</w:t>
+      </w:r>
+      <w:r>
+        <w:t xml:space="preserve"> dokonce i</w:t>
+      </w:r>
+      <w:r>
+        <w:t xml:space="preserve"> simulace, rendrovat animace... UE pracuje v jazyku C++, který zajišťuje jeho portabilitu na jiné platformy a stabilitu.</w:t>
+      </w:r>
+      <w:r>
+        <w:t xml:space="preserve"> </w:t>
+      </w:r>
     </w:p>
     <w:p>
       <w:pPr>
@@ -7843,144 +7895,123 @@
         <w:t>funkcí,</w:t>
       </w:r>
       <w:r>
-        <w:t xml:space="preserve"> na kterých UE funguje je vizuálně skriptovací systém Blueprint</w:t>
-      </w:r>
-      <w:r>
-        <w:t>. Systém funguje na principů nodů, kde vývojář dokáže pokládat jednotlivé nody na graf, které reprezentují jednotlivé funkce, podmínky… Tyto nody se různě dokážou spojovat a propojovat, což umožňuje vývojáři dělat komplexní systémy. Vizuální skriptování dokáže nahradit manuální psaní kódu, což mohou uvítají začáteční vývojáři. Celý tento systém lze porovnat</w:t>
+        <w:t xml:space="preserve"> na kterých UE funguje je vizuálně skriptovací</w:t>
+      </w:r>
+      <w:r>
+        <w:t xml:space="preserve"> systém s názvem</w:t>
+      </w:r>
+      <w:r>
+        <w:t xml:space="preserve"> Blueprint</w:t>
+      </w:r>
+      <w:r>
+        <w:t>. Systém funguje na principů nodů, k</w:t>
+      </w:r>
+      <w:r>
+        <w:t>teré</w:t>
+      </w:r>
+      <w:r>
+        <w:t xml:space="preserve"> vývojář dokáže pokládat jednotliv</w:t>
+      </w:r>
+      <w:r>
+        <w:t xml:space="preserve">ě </w:t>
+      </w:r>
+      <w:r>
+        <w:t>na graf</w:t>
+      </w:r>
+      <w:r>
+        <w:t>.</w:t>
+      </w:r>
+      <w:r>
+        <w:t xml:space="preserve"> </w:t>
+      </w:r>
+      <w:r>
+        <w:t>Tyto nody</w:t>
+      </w:r>
+      <w:r>
+        <w:t xml:space="preserve"> reprezentují funkce, podmínky… </w:t>
+      </w:r>
+      <w:r>
+        <w:t>Vývojář dokáže nody libovolně</w:t>
+      </w:r>
+      <w:r>
+        <w:t xml:space="preserve"> spojovat a propojovat, což umožňuje </w:t>
+      </w:r>
+      <w:r>
+        <w:t>vytvářet</w:t>
+      </w:r>
+      <w:r>
+        <w:t xml:space="preserve"> komplexní systémy. Vizuální skriptování</w:t>
+      </w:r>
+      <w:r>
+        <w:t xml:space="preserve"> funguje jako alternativa</w:t>
+      </w:r>
+      <w:r>
+        <w:t xml:space="preserve"> manuální</w:t>
+      </w:r>
+      <w:r>
+        <w:t>ho</w:t>
+      </w:r>
+      <w:r>
+        <w:t xml:space="preserve"> psaní kódu, </w:t>
+      </w:r>
+      <w:r>
+        <w:t>kterou</w:t>
+      </w:r>
+      <w:r>
+        <w:t xml:space="preserve"> mohou uvíta</w:t>
+      </w:r>
+      <w:r>
+        <w:t>t</w:t>
+      </w:r>
+      <w:r>
+        <w:t xml:space="preserve"> začáteční vývojáři. Celý</w:t>
+      </w:r>
+      <w:r>
+        <w:t xml:space="preserve"> </w:t>
+      </w:r>
+      <w:r>
+        <w:t>systém lze porovnat</w:t>
       </w:r>
       <w:r>
         <w:t xml:space="preserve"> k vývojovému diagramu</w:t>
       </w:r>
-    </w:p>
-    <w:p>
-      <w:r>
-        <w:br w:type="page"/>
+      <w:r>
+        <w:t>, díky jeho vizualizace kódu.</w:t>
       </w:r>
     </w:p>
     <w:p>
       <w:pPr>
         <w:pStyle w:val="Bntext"/>
-        <w:rPr>
-          <w:b/>
-          <w:bCs/>
-        </w:rPr>
-      </w:pPr>
-      <w:r>
-        <w:rPr>
-          <w:b/>
-          <w:bCs/>
-        </w:rPr>
-        <w:lastRenderedPageBreak/>
-        <w:t>UE nabízí aktuálně 3 licenční plány:</w:t>
+      </w:pPr>
+      <w:r>
+        <w:t>Příklady her, které byli vyvíjeni v UE: Batman Arkham Knight, Fornite, Star Wars Jedi: Fallen Order</w:t>
+      </w:r>
+      <w:r>
+        <w:t>...</w:t>
       </w:r>
     </w:p>
     <w:p>
       <w:pPr>
         <w:pStyle w:val="Bntext"/>
-        <w:numPr>
-          <w:ilvl w:val="0"/>
-          <w:numId w:val="17"/>
-        </w:numPr>
-        <w:rPr>
-          <w:b/>
-          <w:bCs/>
-        </w:rPr>
-      </w:pPr>
-      <w:r>
-        <w:rPr>
-          <w:b/>
-          <w:bCs/>
-        </w:rPr>
-        <w:t>Standartní licence</w:t>
-      </w:r>
-    </w:p>
-    <w:p>
-      <w:pPr>
-        <w:pStyle w:val="Bntext"/>
-        <w:numPr>
-          <w:ilvl w:val="1"/>
-          <w:numId w:val="17"/>
-        </w:numPr>
-      </w:pPr>
-      <w:r>
-        <w:t>Standartní licence je mířená</w:t>
-      </w:r>
-      <w:r>
-        <w:t xml:space="preserve"> pro indie, profesionální nebo čistě koníčkové vývojáře. Umožňuje používat veškeré funkce UE a lze využívat projekty i pro komerční využití, pokud je jejich přepokládaný příjem z produktu do $1 mil. USD</w:t>
-      </w:r>
-    </w:p>
-    <w:p>
-      <w:pPr>
-        <w:pStyle w:val="Bntext"/>
-        <w:numPr>
-          <w:ilvl w:val="0"/>
-          <w:numId w:val="17"/>
-        </w:numPr>
-        <w:rPr>
-          <w:b/>
-          <w:bCs/>
-        </w:rPr>
-      </w:pPr>
-      <w:r>
-        <w:rPr>
-          <w:b/>
-          <w:bCs/>
-        </w:rPr>
-        <w:t>Podniková licence</w:t>
-      </w:r>
-    </w:p>
-    <w:p>
-      <w:pPr>
-        <w:pStyle w:val="Bntext"/>
-        <w:numPr>
-          <w:ilvl w:val="1"/>
-          <w:numId w:val="17"/>
-        </w:numPr>
-      </w:pPr>
-      <w:r>
-        <w:t>Obsahuje stejné funkce jako licence standartní a dodává k ní ještě navíc možnost soukromých školení a více možnosti pro zadávání zakázek. Také se zbavuje limitu u komerčního využití, tedy je produkt volně prodatelný,</w:t>
-      </w:r>
-    </w:p>
-    <w:p>
-      <w:pPr>
-        <w:pStyle w:val="Bntext"/>
-        <w:numPr>
-          <w:ilvl w:val="0"/>
-          <w:numId w:val="17"/>
-        </w:numPr>
-        <w:rPr>
-          <w:b/>
-          <w:bCs/>
-        </w:rPr>
-      </w:pPr>
-      <w:r>
-        <w:rPr>
-          <w:b/>
-          <w:bCs/>
-        </w:rPr>
-        <w:t>Vlastní licence</w:t>
-      </w:r>
-    </w:p>
-    <w:p>
-      <w:pPr>
-        <w:pStyle w:val="Bntext"/>
-        <w:numPr>
-          <w:ilvl w:val="1"/>
-          <w:numId w:val="17"/>
-        </w:numPr>
-      </w:pPr>
-      <w:r>
-        <w:t>Na rozdíl od předešlých dvou licencí, má možnost upravovat licenci a udělání si jí přímo na míru, která bude korespondovat s obchodními potřebami. Co také licence přidává je možnost přístupu do soukromého uložiště společnosti Epic Games.</w:t>
-      </w:r>
-    </w:p>
-    <w:p>
-      <w:pPr>
-        <w:pStyle w:val="Bntext"/>
+      </w:pPr>
+      <w:hyperlink r:id="rId24" w:history="1">
+        <w:r>
+          <w:rPr>
+            <w:rStyle w:val="Hyperlink"/>
+          </w:rPr>
+          <w:t>https://vagon.io/blog/top-10-games-made-with-unreal-engine/</w:t>
+        </w:r>
+      </w:hyperlink>
+    </w:p>
+    <w:p>
+      <w:pPr>
         <w:rPr>
           <w:rStyle w:val="Hyperlink"/>
-        </w:rPr>
-      </w:pPr>
-      <w:hyperlink r:id="rId24" w:history="1">
+          <w:color w:val="auto"/>
+          <w:u w:val="none"/>
+        </w:rPr>
+      </w:pPr>
+      <w:hyperlink r:id="rId25" w:history="1">
         <w:r>
           <w:rPr>
             <w:rStyle w:val="Hyperlink"/>
@@ -8036,13 +8067,37 @@
         <w:pStyle w:val="Bntext"/>
       </w:pPr>
       <w:r>
-        <w:t>Stejně jako UE je Unity</w:t>
+        <w:t xml:space="preserve">Stejně jako </w:t>
+      </w:r>
+      <w:r>
+        <w:t xml:space="preserve">již zmíněný </w:t>
+      </w:r>
+      <w:r>
+        <w:t>UE je Unity</w:t>
       </w:r>
       <w:r>
         <w:t xml:space="preserve"> nástroj</w:t>
       </w:r>
       <w:r>
-        <w:t>, který je stavěn pro vyvíjení her v reálném čase od společnosti Unity technologies, která byla založena roku 2004 a první verze unity byla vydána pro všechny vývojáře v roce 2005.</w:t>
+        <w:t>, který je stavěn pro vyvíjení her v reálném čase od společnosti Unity technologies, která byla založena roku 2004</w:t>
+      </w:r>
+      <w:r>
+        <w:t>. P</w:t>
+      </w:r>
+      <w:r>
+        <w:t xml:space="preserve">rvní verze unity </w:t>
+      </w:r>
+      <w:r>
+        <w:t xml:space="preserve">otevřená pro všechny </w:t>
+      </w:r>
+      <w:r>
+        <w:t xml:space="preserve">vývojáře </w:t>
+      </w:r>
+      <w:r>
+        <w:t>byla v</w:t>
+      </w:r>
+      <w:r>
+        <w:t> roce 2005.</w:t>
       </w:r>
       <w:r>
         <w:t xml:space="preserve"> </w:t>
@@ -8053,7 +8108,16 @@
         <w:pStyle w:val="Bntext"/>
       </w:pPr>
       <w:r>
-        <w:t>Oproti UE Unity je psáno v jazyce C#, který je o něco přívětivější pro začínající programátory než C++, například díky svému automatickému garbage collectoru. Stejně jako UE v Unity lze využít možnost vizuálního skriptování, ačkoliv tahle funkce není v žádném směru až tak vypracována jako u svého oponenta.</w:t>
+        <w:t>Oproti UE Unity je psáno</w:t>
+      </w:r>
+      <w:r>
+        <w:t xml:space="preserve"> </w:t>
+      </w:r>
+      <w:r>
+        <w:t>v jazyce C#, který je o něco přívětivější pro začínající programátory než C++, například díky svému automatickému garbage collectoru. Stejně jako UE v Unity lze využít možnost vizuálního skriptování</w:t>
+      </w:r>
+      <w:r>
+        <w:t>.</w:t>
       </w:r>
     </w:p>
     <w:p>
@@ -8061,147 +8125,293 @@
         <w:pStyle w:val="Bntext"/>
       </w:pPr>
       <w:r>
-        <w:t>Unity nabízí aktuálně 3 licenční plány:</w:t>
+        <w:t xml:space="preserve">Unity umožňuje vývoj videoher nejen pouze v 2D, ale i v 3D prostoru. 2D hry využívájí sprity, což jsou dvou dimenzionální obrázky nebo animace, které reprezentují herní postavy, objekty... </w:t>
       </w:r>
     </w:p>
     <w:p>
       <w:pPr>
         <w:pStyle w:val="Bntext"/>
-        <w:numPr>
-          <w:ilvl w:val="0"/>
-          <w:numId w:val="18"/>
-        </w:numPr>
-        <w:rPr>
-          <w:b/>
-          <w:bCs/>
-        </w:rPr>
-      </w:pPr>
-      <w:r>
-        <w:rPr>
-          <w:b/>
-          <w:bCs/>
-        </w:rPr>
+      </w:pPr>
+      <w:r>
+        <w:t>Narozdíl od 2D videoher h</w:t>
+      </w:r>
+      <w:r>
+        <w:t>lavní stavební block pro vyvíjení v</w:t>
+      </w:r>
+      <w:r>
+        <w:t> 3D prostoru Unity</w:t>
+      </w:r>
+      <w:r>
+        <w:t xml:space="preserve"> jsou GameObjects. Jak již z názvu lze vyčíst je to herní objekt, který je třeba využít pokud vývojář chce pokládat něco na herní scénu. Samotné objekty</w:t>
+      </w:r>
+      <w:r>
+        <w:t xml:space="preserve"> toho moc nedokáž</w:t>
+      </w:r>
+      <w:r>
+        <w:t>í, ačkoliv</w:t>
+      </w:r>
+      <w:r>
+        <w:t xml:space="preserve"> spíše slouží jako kontejnery pro komponenty, které implementují funkcionalit</w:t>
+      </w:r>
+      <w:r>
+        <w:t>u.</w:t>
+      </w:r>
+    </w:p>
+    <w:p>
+      <w:pPr>
+        <w:pStyle w:val="Bntext"/>
+      </w:pPr>
+      <w:r>
+        <w:t>Příklady her, které byli vyvíjeni v </w:t>
+      </w:r>
+      <w:r>
+        <w:t>Unity</w:t>
+      </w:r>
+      <w:r>
+        <w:t xml:space="preserve">: </w:t>
+      </w:r>
+      <w:r>
+        <w:t>Among Us, Ori and the Will of the Wisps, Cuphead, Beat Saber...</w:t>
+      </w:r>
+    </w:p>
+    <w:tbl>
+      <w:tblPr>
+        <w:tblStyle w:val="TableGrid"/>
+        <w:tblW w:w="0" w:type="auto"/>
+        <w:tblLook w:val="04A0" w:firstRow="1" w:lastRow="0" w:firstColumn="1" w:lastColumn="0" w:noHBand="0" w:noVBand="1"/>
+      </w:tblPr>
+      <w:tblGrid>
+        <w:gridCol w:w="4531"/>
+        <w:gridCol w:w="4531"/>
+      </w:tblGrid>
+      <w:tr>
+        <w:tc>
+          <w:tcPr>
+            <w:tcW w:w="4531" w:type="dxa"/>
+          </w:tcPr>
+          <w:p>
+            <w:pPr>
+              <w:pStyle w:val="Bntext"/>
+              <w:rPr>
+                <w:b/>
+                <w:bCs/>
+              </w:rPr>
+            </w:pPr>
+            <w:r>
+              <w:rPr>
+                <w:b/>
+                <w:bCs/>
+              </w:rPr>
+              <w:t>Výhody</w:t>
+            </w:r>
+          </w:p>
+        </w:tc>
+        <w:tc>
+          <w:tcPr>
+            <w:tcW w:w="4531" w:type="dxa"/>
+          </w:tcPr>
+          <w:p>
+            <w:pPr>
+              <w:pStyle w:val="Bntext"/>
+              <w:rPr>
+                <w:b/>
+                <w:bCs/>
+              </w:rPr>
+            </w:pPr>
+            <w:r>
+              <w:rPr>
+                <w:b/>
+                <w:bCs/>
+              </w:rPr>
+              <w:t>Nevýhody</w:t>
+            </w:r>
+          </w:p>
+        </w:tc>
+      </w:tr>
+      <w:tr>
+        <w:tc>
+          <w:tcPr>
+            <w:tcW w:w="4531" w:type="dxa"/>
+          </w:tcPr>
+          <w:p>
+            <w:pPr>
+              <w:pStyle w:val="Bntext"/>
+              <w:jc w:val="left"/>
+            </w:pPr>
+            <w:r>
+              <w:t>Unity Asset Store obsahující několik zdarma využitelných modelů...</w:t>
+            </w:r>
+          </w:p>
+        </w:tc>
+        <w:tc>
+          <w:tcPr>
+            <w:tcW w:w="4531" w:type="dxa"/>
+          </w:tcPr>
+          <w:p>
+            <w:pPr>
+              <w:pStyle w:val="Bntext"/>
+              <w:jc w:val="left"/>
+            </w:pPr>
+            <w:r>
+              <w:t>Mále vývojařské teamy nemají přístup k zdrojovému kódu Unity</w:t>
+            </w:r>
+          </w:p>
+        </w:tc>
+      </w:tr>
+      <w:tr>
+        <w:tc>
+          <w:tcPr>
+            <w:tcW w:w="4531" w:type="dxa"/>
+          </w:tcPr>
+          <w:p>
+            <w:pPr>
+              <w:pStyle w:val="Bntext"/>
+              <w:jc w:val="left"/>
+            </w:pPr>
+            <w:r>
+              <w:t>Velké škála platforem na kterých může být využit</w:t>
+            </w:r>
+          </w:p>
+        </w:tc>
+        <w:tc>
+          <w:tcPr>
+            <w:tcW w:w="4531" w:type="dxa"/>
+          </w:tcPr>
+          <w:p>
+            <w:pPr>
+              <w:pStyle w:val="Bntext"/>
+              <w:jc w:val="left"/>
+            </w:pPr>
+            <w:r>
+              <w:t>Menší výkon oproti dalším enginům</w:t>
+            </w:r>
+          </w:p>
+        </w:tc>
+      </w:tr>
+      <w:tr>
+        <w:tc>
+          <w:tcPr>
+            <w:tcW w:w="4531" w:type="dxa"/>
+          </w:tcPr>
+          <w:p>
+            <w:pPr>
+              <w:pStyle w:val="Bntext"/>
+              <w:jc w:val="left"/>
+            </w:pPr>
+            <w:r>
+              <w:t>Výborná sada nástroju pro mobilní i indie vývoj</w:t>
+            </w:r>
+          </w:p>
+        </w:tc>
+        <w:tc>
+          <w:tcPr>
+            <w:tcW w:w="4531" w:type="dxa"/>
+          </w:tcPr>
+          <w:p>
+            <w:pPr>
+              <w:pStyle w:val="Bntext"/>
+              <w:jc w:val="left"/>
+            </w:pPr>
+            <w:r>
+              <w:t>Je potřeba license pro projekty genurující více než 100 000$ měsíčně</w:t>
+            </w:r>
+          </w:p>
+        </w:tc>
+      </w:tr>
+    </w:tbl>
+    <w:p>
+      <w:pPr>
+        <w:pStyle w:val="Bntext"/>
+      </w:pPr>
+    </w:p>
+    <w:p>
+      <w:pPr>
+        <w:pStyle w:val="Bntext"/>
+      </w:pPr>
+      <w:r>
         <w:lastRenderedPageBreak/>
-        <w:t>Student a hobb</w:t>
-      </w:r>
-      <w:r>
-        <w:rPr>
-          <w:b/>
-          <w:bCs/>
-        </w:rPr>
-        <w:t>ista</w:t>
+        <w:t>https://kevurugames.com/blog/unity-what-makes-it-the-best-game-engine/</w:t>
       </w:r>
     </w:p>
     <w:p>
       <w:pPr>
         <w:pStyle w:val="Bntext"/>
-        <w:numPr>
-          <w:ilvl w:val="1"/>
-          <w:numId w:val="18"/>
-        </w:numPr>
-        <w:rPr>
-          <w:b/>
-          <w:bCs/>
-        </w:rPr>
-      </w:pPr>
+      </w:pPr>
+      <w:hyperlink r:id="rId26" w:history="1">
+        <w:r>
+          <w:rPr>
+            <w:rStyle w:val="Hyperlink"/>
+          </w:rPr>
+          <w:t>https://docs.unity3d.com/Manual/GameObjects.html</w:t>
+        </w:r>
+      </w:hyperlink>
     </w:p>
     <w:p>
       <w:pPr>
         <w:pStyle w:val="Bntext"/>
-        <w:numPr>
-          <w:ilvl w:val="0"/>
-          <w:numId w:val="18"/>
-        </w:numPr>
-        <w:rPr>
-          <w:b/>
-          <w:bCs/>
-        </w:rPr>
-      </w:pPr>
-      <w:r>
-        <w:rPr>
-          <w:b/>
-          <w:bCs/>
-        </w:rPr>
-        <w:t>Individuální a teamy</w:t>
-      </w:r>
+      </w:pPr>
+      <w:hyperlink r:id="rId27" w:history="1">
+        <w:r>
+          <w:rPr>
+            <w:rStyle w:val="Hyperlink"/>
+          </w:rPr>
+          <w:t>https://www.create-learn.us/blog/top-games-made-with-unity/</w:t>
+        </w:r>
+      </w:hyperlink>
     </w:p>
     <w:p>
       <w:pPr>
         <w:pStyle w:val="Bntext"/>
-        <w:numPr>
-          <w:ilvl w:val="1"/>
-          <w:numId w:val="18"/>
-        </w:numPr>
-        <w:rPr>
-          <w:b/>
-          <w:bCs/>
-        </w:rPr>
-      </w:pPr>
+      </w:pPr>
+      <w:hyperlink r:id="rId28" w:history="1">
+        <w:r>
+          <w:rPr>
+            <w:rStyle w:val="Hyperlink"/>
+          </w:rPr>
+          <w:t>https://medium.com/@wota_mmorpg/unity-development-history-and-the-influence-of-this-game-engine-on-the-game-development-36dc7a7a3b9d</w:t>
+        </w:r>
+      </w:hyperlink>
     </w:p>
     <w:p>
       <w:pPr>
         <w:pStyle w:val="Bntext"/>
-        <w:numPr>
-          <w:ilvl w:val="0"/>
-          <w:numId w:val="18"/>
-        </w:numPr>
-        <w:rPr>
-          <w:b/>
-          <w:bCs/>
-        </w:rPr>
-      </w:pPr>
-      <w:r>
-        <w:rPr>
-          <w:b/>
-          <w:bCs/>
-        </w:rPr>
-        <w:t>Podnik a průmysl</w:t>
-      </w:r>
-    </w:p>
-    <w:p>
-      <w:pPr>
-        <w:pStyle w:val="Bntext"/>
-        <w:numPr>
-          <w:ilvl w:val="1"/>
-          <w:numId w:val="18"/>
-        </w:numPr>
-        <w:rPr>
-          <w:b/>
-          <w:bCs/>
-        </w:rPr>
-      </w:pPr>
-    </w:p>
-    <w:p>
-      <w:pPr>
-        <w:pStyle w:val="Bntext"/>
-      </w:pPr>
-      <w:hyperlink r:id="rId25" w:history="1">
+        <w:rPr>
+          <w:rStyle w:val="Hyperlink"/>
+        </w:rPr>
+      </w:pPr>
+      <w:hyperlink r:id="rId29" w:anchor="plans-student-and-hobbyist" w:history="1">
         <w:r>
           <w:rPr>
             <w:rStyle w:val="Hyperlink"/>
           </w:rPr>
-          <w:t>https://medium.com/@wota_mmorpg/unity-development-history-and-the-influence-of-this-game-engine-on-the-game-development-36dc7a7a3b9d</w:t>
+          <w:t>https://unity.com/pricing#plans-student-and-hobbyist</w:t>
         </w:r>
       </w:hyperlink>
     </w:p>
     <w:p>
       <w:pPr>
-        <w:pStyle w:val="Bntext"/>
-      </w:pPr>
-      <w:hyperlink r:id="rId26" w:anchor="plans-student-and-hobbyist" w:history="1">
-        <w:r>
-          <w:rPr>
-            <w:rStyle w:val="Hyperlink"/>
-          </w:rPr>
-          <w:t>https://unity.com/pricing#plans-student-and-hobbyist</w:t>
-        </w:r>
-      </w:hyperlink>
-    </w:p>
-    <w:p>
-      <w:pPr>
-        <w:pStyle w:val="Bntext"/>
-      </w:pPr>
-    </w:p>
+        <w:rPr>
+          <w:color w:val="0563C1" w:themeColor="hyperlink"/>
+          <w:u w:val="single"/>
+        </w:rPr>
+      </w:pPr>
+      <w:r>
+        <w:rPr>
+          <w:rStyle w:val="Hyperlink"/>
+        </w:rPr>
+        <w:br w:type="page"/>
+      </w:r>
+    </w:p>
+    <w:p>
+      <w:pPr>
+        <w:pStyle w:val="Nadpis2rovn"/>
+      </w:pPr>
+      <w:r>
+        <w:lastRenderedPageBreak/>
+        <w:t>Rozdíly mezi UE a Unity</w:t>
+      </w:r>
+    </w:p>
+    <w:p/>
     <w:p>
       <w:pPr>
         <w:pStyle w:val="Nadpis1rovn"/>
@@ -8236,7 +8446,7 @@
       <w:bookmarkEnd w:id="17"/>
     </w:p>
     <w:p>
-      <w:hyperlink r:id="rId27" w:history="1">
+      <w:hyperlink r:id="rId30" w:history="1">
         <w:r>
           <w:rPr>
             <w:rStyle w:val="Hyperlink"/>
@@ -8356,7 +8566,7 @@
       </w:r>
     </w:p>
     <w:p>
-      <w:hyperlink r:id="rId28" w:history="1">
+      <w:hyperlink r:id="rId31" w:history="1">
         <w:r>
           <w:rPr>
             <w:rStyle w:val="Hyperlink"/>
@@ -8598,7 +8808,7 @@
       <w:pPr>
         <w:pStyle w:val="Bntext"/>
       </w:pPr>
-      <w:hyperlink r:id="rId29" w:history="1">
+      <w:hyperlink r:id="rId32" w:history="1">
         <w:r>
           <w:rPr>
             <w:rStyle w:val="Hyperlink"/>
@@ -8930,10 +9140,7 @@
       <w:bookmarkStart w:id="52" w:name="_Toc158963445"/>
       <w:r>
         <w:lastRenderedPageBreak/>
-        <w:t xml:space="preserve">Vývoj </w:t>
-      </w:r>
-      <w:r>
-        <w:t>hry</w:t>
+        <w:t>Vývoj hry</w:t>
       </w:r>
       <w:bookmarkEnd w:id="51"/>
       <w:bookmarkEnd w:id="52"/>
@@ -9192,7 +9399,7 @@
         <w:pStyle w:val="Bntext"/>
       </w:pPr>
       <w:r>
-        <w:t>Zvuky které se nadále přehrávájí se jednoduše ukládají do souboru hry specificky určen pro zvuky. Ukládám je ve formátu MP3, ale je možné je ukládat i v jiných jako jsou například: WAV, AIFF nebo OGG.</w:t>
+        <w:t>Zvuky které se přehrávájí se jednoduše ukládají do souboru hry specificky určen pro zvuky. Ukládám je ve formátu MP3, ale je možné je ukládat i v jiných jako jsou například: WAV, AIFF nebo OGG.</w:t>
       </w:r>
     </w:p>
     <w:p>
@@ -9395,47 +9602,6 @@
         <w:t>Závěr</w:t>
       </w:r>
       <w:bookmarkEnd w:id="81"/>
-    </w:p>
-    <w:p>
-      <w:pPr>
-        <w:pStyle w:val="Bntext"/>
-      </w:pPr>
-      <w:r>
-        <w:t xml:space="preserve">Závěr obsahuje stručné shrnutí práce </w:t>
-      </w:r>
-      <w:r>
-        <w:t>–</w:t>
-      </w:r>
-      <w:r>
-        <w:t xml:space="preserve"> od cílů, přes pracovní hypotézy (pokud byly stanoveny),</w:t>
-      </w:r>
-      <w:r>
-        <w:t xml:space="preserve"> </w:t>
-      </w:r>
-      <w:r>
-        <w:t>jejich ověření (potvrzení či vyvrácení), doporučení pro praxi a návrhy na další řešení. V této části</w:t>
-      </w:r>
-      <w:r>
-        <w:t xml:space="preserve"> </w:t>
-      </w:r>
-      <w:r>
-        <w:t>práce by mělo být zhodnoceno splnění cíle formulovaného v úvodní části práce. Doporučený</w:t>
-      </w:r>
-      <w:r>
-        <w:t xml:space="preserve"> </w:t>
-      </w:r>
-      <w:r>
-        <w:t>rozsah je jedna normostrana</w:t>
-      </w:r>
-      <w:r>
-        <w:t xml:space="preserve"> minimálně však </w:t>
-      </w:r>
-      <w:r>
-        <w:t>15-20 řádků</w:t>
-      </w:r>
-      <w:r>
-        <w:t>.</w:t>
-      </w:r>
     </w:p>
     <w:p>
       <w:pPr>
@@ -9507,7 +9673,7 @@
             <w:r>
               <w:t>A tour of the C# language. Online. Learn.microsoft. 2023. Dostupné z: </w:t>
             </w:r>
-            <w:hyperlink r:id="rId30" w:history="1">
+            <w:hyperlink r:id="rId33" w:history="1">
               <w:r>
                 <w:rPr>
                   <w:rStyle w:val="Hyperlink"/>
@@ -9550,7 +9716,7 @@
             <w:r>
               <w:t>Introduction to C#. Online. Geeksforgeeks. 2008. Dostupné z: </w:t>
             </w:r>
-            <w:hyperlink r:id="rId31" w:history="1">
+            <w:hyperlink r:id="rId34" w:history="1">
               <w:r>
                 <w:rPr>
                   <w:rStyle w:val="Hyperlink"/>
@@ -9593,7 +9759,7 @@
             <w:r>
               <w:t>OOP Meaning – What is Object-Oriented Programming? Online. Freecodecamp. 2022. Dostupné z: </w:t>
             </w:r>
-            <w:hyperlink r:id="rId32" w:history="1">
+            <w:hyperlink r:id="rId35" w:history="1">
               <w:r>
                 <w:rPr>
                   <w:rStyle w:val="Hyperlink"/>
@@ -9636,7 +9802,7 @@
             <w:r>
               <w:t>What is Dynamic Programming? Working, Algorithms, and Examples. Online. Spiceworks. 2022. Dostupné z: </w:t>
             </w:r>
-            <w:hyperlink r:id="rId33" w:history="1">
+            <w:hyperlink r:id="rId36" w:history="1">
               <w:r>
                 <w:rPr>
                   <w:rStyle w:val="Hyperlink"/>
@@ -9679,7 +9845,7 @@
             <w:r>
               <w:t>PLANS AND PRICING. Online. Unity. 2023. Dostupné z: </w:t>
             </w:r>
-            <w:hyperlink r:id="rId34" w:history="1">
+            <w:hyperlink r:id="rId37" w:history="1">
               <w:r>
                 <w:rPr>
                   <w:rStyle w:val="Hyperlink"/>
@@ -9941,7 +10107,6 @@
         </w:tabs>
         <w:rPr>
           <w:rFonts w:asciiTheme="minorHAnsi" w:eastAsiaTheme="minorEastAsia" w:hAnsiTheme="minorHAnsi"/>
-          <w:noProof/>
           <w:sz w:val="22"/>
           <w:lang w:eastAsia="cs-CZ"/>
         </w:rPr>
@@ -9959,54 +10124,46 @@
         <w:r>
           <w:rPr>
             <w:rStyle w:val="Hyperlink"/>
-            <w:noProof/>
           </w:rPr>
           <w:t>Obrázek 1 ukázkový obrázek [1]</w:t>
         </w:r>
         <w:r>
           <w:rPr>
-            <w:noProof/>
             <w:webHidden/>
           </w:rPr>
           <w:tab/>
         </w:r>
         <w:r>
           <w:rPr>
-            <w:noProof/>
             <w:webHidden/>
           </w:rPr>
           <w:fldChar w:fldCharType="begin"/>
         </w:r>
         <w:r>
           <w:rPr>
-            <w:noProof/>
             <w:webHidden/>
           </w:rPr>
           <w:instrText xml:space="preserve"> PAGEREF _Toc52904178 \h </w:instrText>
         </w:r>
         <w:r>
           <w:rPr>
-            <w:noProof/>
-            <w:webHidden/>
-          </w:rPr>
-        </w:r>
-        <w:r>
-          <w:rPr>
-            <w:noProof/>
+            <w:webHidden/>
+          </w:rPr>
+        </w:r>
+        <w:r>
+          <w:rPr>
             <w:webHidden/>
           </w:rPr>
           <w:fldChar w:fldCharType="separate"/>
         </w:r>
         <w:r>
           <w:rPr>
-            <w:noProof/>
             <w:webHidden/>
           </w:rPr>
           <w:t>10</w:t>
         </w:r>
         <w:r>
           <w:rPr>
-            <w:noProof/>
             <w:webHidden/>
           </w:rPr>
           <w:fldChar w:fldCharType="end"/>
@@ -10021,7 +10178,6 @@
         </w:tabs>
         <w:rPr>
           <w:rFonts w:asciiTheme="minorHAnsi" w:eastAsiaTheme="minorEastAsia" w:hAnsiTheme="minorHAnsi"/>
-          <w:noProof/>
           <w:sz w:val="22"/>
           <w:lang w:eastAsia="cs-CZ"/>
         </w:rPr>
@@ -10030,54 +10186,46 @@
         <w:r>
           <w:rPr>
             <w:rStyle w:val="Hyperlink"/>
-            <w:noProof/>
           </w:rPr>
           <w:t>Obrázek 2 Nastavení titulku</w:t>
         </w:r>
         <w:r>
           <w:rPr>
-            <w:noProof/>
             <w:webHidden/>
           </w:rPr>
           <w:tab/>
         </w:r>
         <w:r>
           <w:rPr>
-            <w:noProof/>
             <w:webHidden/>
           </w:rPr>
           <w:fldChar w:fldCharType="begin"/>
         </w:r>
         <w:r>
           <w:rPr>
-            <w:noProof/>
             <w:webHidden/>
           </w:rPr>
           <w:instrText xml:space="preserve"> PAGEREF _Toc52904179 \h </w:instrText>
         </w:r>
         <w:r>
           <w:rPr>
-            <w:noProof/>
-            <w:webHidden/>
-          </w:rPr>
-        </w:r>
-        <w:r>
-          <w:rPr>
-            <w:noProof/>
+            <w:webHidden/>
+          </w:rPr>
+        </w:r>
+        <w:r>
+          <w:rPr>
             <w:webHidden/>
           </w:rPr>
           <w:fldChar w:fldCharType="separate"/>
         </w:r>
         <w:r>
           <w:rPr>
-            <w:noProof/>
             <w:webHidden/>
           </w:rPr>
           <w:t>11</w:t>
         </w:r>
         <w:r>
           <w:rPr>
-            <w:noProof/>
             <w:webHidden/>
           </w:rPr>
           <w:fldChar w:fldCharType="end"/>
@@ -10118,7 +10266,6 @@
         </w:tabs>
         <w:rPr>
           <w:rFonts w:asciiTheme="minorHAnsi" w:eastAsiaTheme="minorEastAsia" w:hAnsiTheme="minorHAnsi"/>
-          <w:noProof/>
           <w:sz w:val="22"/>
           <w:lang w:eastAsia="cs-CZ"/>
         </w:rPr>
@@ -10136,54 +10283,46 @@
         <w:r>
           <w:rPr>
             <w:rStyle w:val="Hyperlink"/>
-            <w:noProof/>
           </w:rPr>
           <w:t>Tabulka 1 ukázková tabulka</w:t>
         </w:r>
         <w:r>
           <w:rPr>
-            <w:noProof/>
             <w:webHidden/>
           </w:rPr>
           <w:tab/>
         </w:r>
         <w:r>
           <w:rPr>
-            <w:noProof/>
             <w:webHidden/>
           </w:rPr>
           <w:fldChar w:fldCharType="begin"/>
         </w:r>
         <w:r>
           <w:rPr>
-            <w:noProof/>
             <w:webHidden/>
           </w:rPr>
           <w:instrText xml:space="preserve"> PAGEREF _Toc52713261 \h </w:instrText>
         </w:r>
         <w:r>
           <w:rPr>
-            <w:noProof/>
-            <w:webHidden/>
-          </w:rPr>
-        </w:r>
-        <w:r>
-          <w:rPr>
-            <w:noProof/>
+            <w:webHidden/>
+          </w:rPr>
+        </w:r>
+        <w:r>
+          <w:rPr>
             <w:webHidden/>
           </w:rPr>
           <w:fldChar w:fldCharType="separate"/>
         </w:r>
         <w:r>
           <w:rPr>
-            <w:noProof/>
             <w:webHidden/>
           </w:rPr>
           <w:t>11</w:t>
         </w:r>
         <w:r>
           <w:rPr>
-            <w:noProof/>
             <w:webHidden/>
           </w:rPr>
           <w:fldChar w:fldCharType="end"/>
@@ -10203,7 +10342,7 @@
           <w:numId w:val="0"/>
         </w:numPr>
         <w:sectPr>
-          <w:footerReference w:type="default" r:id="rId35"/>
+          <w:footerReference w:type="default" r:id="rId38"/>
           <w:pgSz w:w="11906" w:h="16838"/>
           <w:pgMar w:top="1417" w:right="1417" w:bottom="1417" w:left="1417" w:header="708" w:footer="708" w:gutter="0"/>
           <w:cols w:space="708"/>
@@ -10425,9 +10564,6 @@
                 <w:fldChar w:fldCharType="separate"/>
               </w:r>
               <w:r>
-                <w:rPr>
-                  <w:noProof/>
-                </w:rPr>
                 <w:t>19</w:t>
               </w:r>
               <w:r>
@@ -11243,6 +11379,119 @@
     </w:lvl>
   </w:abstractNum>
   <w:abstractNum w:abstractNumId="7" w15:restartNumberingAfterBreak="0">
+    <w:nsid w:val="3A371C56"/>
+    <w:multiLevelType w:val="hybridMultilevel"/>
+    <w:tmpl w:val="6AA24A0E"/>
+    <w:lvl w:ilvl="0" w:tplc="08090001">
+      <w:start w:val="1"/>
+      <w:numFmt w:val="bullet"/>
+      <w:lvlText w:val=""/>
+      <w:lvlJc w:val="left"/>
+      <w:pPr>
+        <w:ind w:left="720" w:hanging="360"/>
+      </w:pPr>
+      <w:rPr>
+        <w:rFonts w:ascii="Symbol" w:hAnsi="Symbol" w:hint="default"/>
+      </w:rPr>
+    </w:lvl>
+    <w:lvl w:ilvl="1" w:tplc="08090003" w:tentative="1">
+      <w:start w:val="1"/>
+      <w:numFmt w:val="bullet"/>
+      <w:lvlText w:val="o"/>
+      <w:lvlJc w:val="left"/>
+      <w:pPr>
+        <w:ind w:left="1440" w:hanging="360"/>
+      </w:pPr>
+      <w:rPr>
+        <w:rFonts w:ascii="Courier New" w:hAnsi="Courier New" w:cs="Courier New" w:hint="default"/>
+      </w:rPr>
+    </w:lvl>
+    <w:lvl w:ilvl="2" w:tplc="08090005" w:tentative="1">
+      <w:start w:val="1"/>
+      <w:numFmt w:val="bullet"/>
+      <w:lvlText w:val=""/>
+      <w:lvlJc w:val="left"/>
+      <w:pPr>
+        <w:ind w:left="2160" w:hanging="360"/>
+      </w:pPr>
+      <w:rPr>
+        <w:rFonts w:ascii="Wingdings" w:hAnsi="Wingdings" w:hint="default"/>
+      </w:rPr>
+    </w:lvl>
+    <w:lvl w:ilvl="3" w:tplc="08090001" w:tentative="1">
+      <w:start w:val="1"/>
+      <w:numFmt w:val="bullet"/>
+      <w:lvlText w:val=""/>
+      <w:lvlJc w:val="left"/>
+      <w:pPr>
+        <w:ind w:left="2880" w:hanging="360"/>
+      </w:pPr>
+      <w:rPr>
+        <w:rFonts w:ascii="Symbol" w:hAnsi="Symbol" w:hint="default"/>
+      </w:rPr>
+    </w:lvl>
+    <w:lvl w:ilvl="4" w:tplc="08090003" w:tentative="1">
+      <w:start w:val="1"/>
+      <w:numFmt w:val="bullet"/>
+      <w:lvlText w:val="o"/>
+      <w:lvlJc w:val="left"/>
+      <w:pPr>
+        <w:ind w:left="3600" w:hanging="360"/>
+      </w:pPr>
+      <w:rPr>
+        <w:rFonts w:ascii="Courier New" w:hAnsi="Courier New" w:cs="Courier New" w:hint="default"/>
+      </w:rPr>
+    </w:lvl>
+    <w:lvl w:ilvl="5" w:tplc="08090005" w:tentative="1">
+      <w:start w:val="1"/>
+      <w:numFmt w:val="bullet"/>
+      <w:lvlText w:val=""/>
+      <w:lvlJc w:val="left"/>
+      <w:pPr>
+        <w:ind w:left="4320" w:hanging="360"/>
+      </w:pPr>
+      <w:rPr>
+        <w:rFonts w:ascii="Wingdings" w:hAnsi="Wingdings" w:hint="default"/>
+      </w:rPr>
+    </w:lvl>
+    <w:lvl w:ilvl="6" w:tplc="08090001" w:tentative="1">
+      <w:start w:val="1"/>
+      <w:numFmt w:val="bullet"/>
+      <w:lvlText w:val=""/>
+      <w:lvlJc w:val="left"/>
+      <w:pPr>
+        <w:ind w:left="5040" w:hanging="360"/>
+      </w:pPr>
+      <w:rPr>
+        <w:rFonts w:ascii="Symbol" w:hAnsi="Symbol" w:hint="default"/>
+      </w:rPr>
+    </w:lvl>
+    <w:lvl w:ilvl="7" w:tplc="08090003" w:tentative="1">
+      <w:start w:val="1"/>
+      <w:numFmt w:val="bullet"/>
+      <w:lvlText w:val="o"/>
+      <w:lvlJc w:val="left"/>
+      <w:pPr>
+        <w:ind w:left="5760" w:hanging="360"/>
+      </w:pPr>
+      <w:rPr>
+        <w:rFonts w:ascii="Courier New" w:hAnsi="Courier New" w:cs="Courier New" w:hint="default"/>
+      </w:rPr>
+    </w:lvl>
+    <w:lvl w:ilvl="8" w:tplc="08090005" w:tentative="1">
+      <w:start w:val="1"/>
+      <w:numFmt w:val="bullet"/>
+      <w:lvlText w:val=""/>
+      <w:lvlJc w:val="left"/>
+      <w:pPr>
+        <w:ind w:left="6480" w:hanging="360"/>
+      </w:pPr>
+      <w:rPr>
+        <w:rFonts w:ascii="Wingdings" w:hAnsi="Wingdings" w:hint="default"/>
+      </w:rPr>
+    </w:lvl>
+  </w:abstractNum>
+  <w:abstractNum w:abstractNumId="8" w15:restartNumberingAfterBreak="0">
     <w:nsid w:val="3E784B7C"/>
     <w:multiLevelType w:val="hybridMultilevel"/>
     <w:tmpl w:val="27543F2E"/>
@@ -11355,7 +11604,7 @@
       </w:rPr>
     </w:lvl>
   </w:abstractNum>
-  <w:abstractNum w:abstractNumId="8" w15:restartNumberingAfterBreak="0">
+  <w:abstractNum w:abstractNumId="9" w15:restartNumberingAfterBreak="0">
     <w:nsid w:val="43BF28C2"/>
     <w:multiLevelType w:val="hybridMultilevel"/>
     <w:tmpl w:val="C9788702"/>
@@ -11441,7 +11690,7 @@
       </w:pPr>
     </w:lvl>
   </w:abstractNum>
-  <w:abstractNum w:abstractNumId="9" w15:restartNumberingAfterBreak="0">
+  <w:abstractNum w:abstractNumId="10" w15:restartNumberingAfterBreak="0">
     <w:nsid w:val="4B647287"/>
     <w:multiLevelType w:val="hybridMultilevel"/>
     <w:tmpl w:val="038C7370"/>
@@ -11554,7 +11803,7 @@
       </w:rPr>
     </w:lvl>
   </w:abstractNum>
-  <w:abstractNum w:abstractNumId="10" w15:restartNumberingAfterBreak="0">
+  <w:abstractNum w:abstractNumId="11" w15:restartNumberingAfterBreak="0">
     <w:nsid w:val="4D684E05"/>
     <w:multiLevelType w:val="hybridMultilevel"/>
     <w:tmpl w:val="5DE0AD56"/>
@@ -11667,7 +11916,7 @@
       </w:rPr>
     </w:lvl>
   </w:abstractNum>
-  <w:abstractNum w:abstractNumId="11" w15:restartNumberingAfterBreak="0">
+  <w:abstractNum w:abstractNumId="12" w15:restartNumberingAfterBreak="0">
     <w:nsid w:val="4E055973"/>
     <w:multiLevelType w:val="hybridMultilevel"/>
     <w:tmpl w:val="ADDA1516"/>
@@ -11753,7 +12002,7 @@
       </w:pPr>
     </w:lvl>
   </w:abstractNum>
-  <w:abstractNum w:abstractNumId="12" w15:restartNumberingAfterBreak="0">
+  <w:abstractNum w:abstractNumId="13" w15:restartNumberingAfterBreak="0">
     <w:nsid w:val="68B11A03"/>
     <w:multiLevelType w:val="hybridMultilevel"/>
     <w:tmpl w:val="5E1CE2C0"/>
@@ -11867,7 +12116,7 @@
       </w:rPr>
     </w:lvl>
   </w:abstractNum>
-  <w:abstractNum w:abstractNumId="13" w15:restartNumberingAfterBreak="0">
+  <w:abstractNum w:abstractNumId="14" w15:restartNumberingAfterBreak="0">
     <w:nsid w:val="72A44050"/>
     <w:multiLevelType w:val="hybridMultilevel"/>
     <w:tmpl w:val="05D8A04C"/>
@@ -11980,7 +12229,7 @@
       </w:rPr>
     </w:lvl>
   </w:abstractNum>
-  <w:abstractNum w:abstractNumId="14" w15:restartNumberingAfterBreak="0">
+  <w:abstractNum w:abstractNumId="15" w15:restartNumberingAfterBreak="0">
     <w:nsid w:val="74455DFB"/>
     <w:multiLevelType w:val="hybridMultilevel"/>
     <w:tmpl w:val="81645256"/>
@@ -12160,10 +12409,10 @@
     <w:abstractNumId w:val="6"/>
   </w:num>
   <w:num w:numId="5" w16cid:durableId="1158300481">
-    <w:abstractNumId w:val="11"/>
+    <w:abstractNumId w:val="12"/>
   </w:num>
   <w:num w:numId="6" w16cid:durableId="2105882940">
-    <w:abstractNumId w:val="8"/>
+    <w:abstractNumId w:val="9"/>
   </w:num>
   <w:num w:numId="7" w16cid:durableId="396325508">
     <w:abstractNumId w:val="0"/>
@@ -12178,28 +12427,31 @@
     <w:abstractNumId w:val="2"/>
   </w:num>
   <w:num w:numId="11" w16cid:durableId="1562666884">
-    <w:abstractNumId w:val="14"/>
+    <w:abstractNumId w:val="15"/>
   </w:num>
   <w:num w:numId="12" w16cid:durableId="2038693979">
-    <w:abstractNumId w:val="9"/>
+    <w:abstractNumId w:val="10"/>
   </w:num>
   <w:num w:numId="13" w16cid:durableId="243681903">
-    <w:abstractNumId w:val="10"/>
+    <w:abstractNumId w:val="11"/>
   </w:num>
   <w:num w:numId="14" w16cid:durableId="1187788240">
     <w:abstractNumId w:val="3"/>
   </w:num>
   <w:num w:numId="15" w16cid:durableId="1839341715">
-    <w:abstractNumId w:val="12"/>
+    <w:abstractNumId w:val="13"/>
   </w:num>
   <w:num w:numId="16" w16cid:durableId="2072117817">
-    <w:abstractNumId w:val="13"/>
+    <w:abstractNumId w:val="14"/>
   </w:num>
   <w:num w:numId="17" w16cid:durableId="520819717">
-    <w:abstractNumId w:val="7"/>
+    <w:abstractNumId w:val="8"/>
   </w:num>
   <w:num w:numId="18" w16cid:durableId="386073683">
     <w:abstractNumId w:val="1"/>
+  </w:num>
+  <w:num w:numId="19" w16cid:durableId="510796469">
+    <w:abstractNumId w:val="7"/>
   </w:num>
 </w:numbering>
 </file>

</xml_diff>

<commit_message>
Feat: added game manual
</commit_message>
<xml_diff>
--- a/Lahola_MP_TaP.docx
+++ b/Lahola_MP_TaP.docx
@@ -34,10 +34,11 @@
             </w:pPr>
             <w:r>
               <w:rPr>
+                <w:noProof/>
                 <w:lang w:eastAsia="cs-CZ"/>
               </w:rPr>
               <w:drawing>
-                <wp:inline distT="0" distB="0" distL="0" distR="0" wp14:anchorId="350CA5BA" wp14:editId="68912931">
+                <wp:inline distT="0" distB="0" distL="0" distR="0" wp14:anchorId="350CA5BA" wp14:editId="34D8394C">
                   <wp:extent cx="5408908" cy="1416667"/>
                   <wp:effectExtent l="0" t="0" r="0" b="0"/>
                   <wp:docPr id="6" name="Obrázek 6"/>
@@ -6559,13 +6560,34 @@
         <w:t xml:space="preserve"> vývojářům vytvářet stabilní </w:t>
       </w:r>
       <w:r>
-        <w:t xml:space="preserve">a robustní aplikace, které dokáží běžet i na .NET frameworku. C# pochází z jazykové rodiny C, proto sdílí, několik  podobností s jazyky jako jsou C, C++, Java a Javascript. </w:t>
-      </w:r>
-      <w:r>
-        <w:t>Díky flexibilitě jazyka lze v něm vyvíjet nejen mobilní a desktopové aplikace, ale i například videohry pomocí Unity Enginu.</w:t>
-      </w:r>
-      <w:r>
-        <w:tab/>
+        <w:t xml:space="preserve">a robustní aplikace, které </w:t>
+      </w:r>
+      <w:r>
+        <w:t>primárně</w:t>
+      </w:r>
+      <w:r>
+        <w:t xml:space="preserve"> běž</w:t>
+      </w:r>
+      <w:r>
+        <w:t>í</w:t>
+      </w:r>
+      <w:r>
+        <w:t xml:space="preserve"> na .NET frameworku. C# pochází z jazykové rodiny C, proto sdílí, několik  podobností s jazyky jako jsou C, C++, Java a Javascript. </w:t>
+      </w:r>
+      <w:r>
+        <w:t>Díky flexibilitě jazyka lze v něm vyvíjet nejen mobilní a desktopové aplikace, ale</w:t>
+      </w:r>
+      <w:r>
+        <w:t xml:space="preserve"> dokonce</w:t>
+      </w:r>
+      <w:r>
+        <w:t xml:space="preserve"> i například videohry pomocí Unity Enginu</w:t>
+      </w:r>
+      <w:r>
+        <w:t xml:space="preserve"> nebo Godotu</w:t>
+      </w:r>
+      <w:r>
+        <w:t>.</w:t>
       </w:r>
     </w:p>
     <w:p>
@@ -6727,7 +6749,13 @@
         <w:pStyle w:val="Bntext"/>
       </w:pPr>
       <w:r>
-        <w:t>C# díky svému intuitivnímu designu je jazyk relativně jednoduchý pro naučení v porovnání s dalšími jazyky ve stejné třídě jako jsou například jazyky C, C++ a Java. Ikdyž jeho křivka učení není srovnatelná k Pythnu, i tak je ideální pro začátečníky i</w:t>
+        <w:t xml:space="preserve">C# díky svému intuitivnímu designu je jazyk relativně jednoduchý pro naučení v porovnání s dalšími jazyky </w:t>
+      </w:r>
+      <w:r>
+        <w:t>v rodině C</w:t>
+      </w:r>
+      <w:r>
+        <w:t>. Ikdyž jeho křivka učení není srovnatelná k Pythnu, i tak je ideální pro začátečníky i</w:t>
       </w:r>
       <w:r>
         <w:t xml:space="preserve"> zkušené programátory, kteří se chtějí naučit nový jazyk.</w:t>
@@ -6738,7 +6766,13 @@
         <w:pStyle w:val="Bntext"/>
       </w:pPr>
       <w:r>
-        <w:t>Jedna z jeho dalších výhod je efektivita programovacího jazyku. Je to staticky psaný jazyk, což ujišťuje nejen jeho čitelnost a jednoduchost pro vyhledávání chyb v kódu, ale i pochopení kódu, který uživatel píše.</w:t>
+        <w:t xml:space="preserve">Jedna z dalších výhod je efektivita programovacího jazyku. Je to staticky psaný jazyk, což ujišťuje nejen jeho čitelnost a jednoduchost pro vyhledávání chyb v kódu, ale i </w:t>
+      </w:r>
+      <w:r>
+        <w:t xml:space="preserve">k </w:t>
+      </w:r>
+      <w:r>
+        <w:t>pochopení kódu, který uživatel píše.</w:t>
       </w:r>
     </w:p>
     <w:p>
@@ -6805,7 +6839,13 @@
         <w:pStyle w:val="Bntext"/>
       </w:pPr>
       <w:r>
-        <w:t>Většina programovacích jazyků poskytuje vývojáři následující základní funkce, které lze popsat podstaty pro využívání OOP:</w:t>
+        <w:t>Většina programovacích jazyků poskytuje vývojáři následující základní funkce, které lze popsat</w:t>
+      </w:r>
+      <w:r>
+        <w:t xml:space="preserve"> jako</w:t>
+      </w:r>
+      <w:r>
+        <w:t xml:space="preserve"> podstaty pro využívání OOP:</w:t>
       </w:r>
     </w:p>
     <w:p>
@@ -7264,6 +7304,9 @@
         </w:rPr>
       </w:pPr>
       <w:r>
+        <w:rPr>
+          <w:noProof/>
+        </w:rPr>
         <w:lastRenderedPageBreak/>
         <w:drawing>
           <wp:inline distT="0" distB="0" distL="0" distR="0" wp14:anchorId="01F406CF" wp14:editId="7FA62EEB">
@@ -7390,6 +7433,9 @@
         </w:rPr>
       </w:pPr>
       <w:r>
+        <w:rPr>
+          <w:noProof/>
+        </w:rPr>
         <w:drawing>
           <wp:inline distT="0" distB="0" distL="0" distR="0" wp14:anchorId="27001F9B" wp14:editId="560CC7C8">
             <wp:extent cx="2828260" cy="1999434"/>
@@ -7704,19 +7750,7 @@
           <w:rPr>
             <w:rStyle w:val="Hyperlink"/>
           </w:rPr>
-          <w:t>https://www.tutorialsteacher.co</w:t>
-        </w:r>
-        <w:r>
-          <w:rPr>
-            <w:rStyle w:val="Hyperlink"/>
-          </w:rPr>
-          <w:t>m</w:t>
-        </w:r>
-        <w:r>
-          <w:rPr>
-            <w:rStyle w:val="Hyperlink"/>
-          </w:rPr>
-          <w:t>/csharp/encapsulation</w:t>
+          <w:t>https://www.tutorialsteacher.com/csharp/encapsulation</w:t>
         </w:r>
       </w:hyperlink>
     </w:p>
@@ -8162,16 +8196,7 @@
         <w:pStyle w:val="Bntext"/>
       </w:pPr>
       <w:r>
-        <w:t>Příklady her, které byli vyvíjeni v </w:t>
-      </w:r>
-      <w:r>
-        <w:t>Unity</w:t>
-      </w:r>
-      <w:r>
-        <w:t xml:space="preserve">: </w:t>
-      </w:r>
-      <w:r>
-        <w:t>Among Us, Ori and the Will of the Wisps, Cuphead, Beat Saber...</w:t>
+        <w:t>Příklady her, které byli vyvíjeni v Unity: Among Us, Ori and the Will of the Wisps, Cuphead, Beat Saber...</w:t>
       </w:r>
     </w:p>
     <w:tbl>

</xml_diff>

<commit_message>
fix: content text fix
</commit_message>
<xml_diff>
--- a/Lahola_MP_TaP.docx
+++ b/Lahola_MP_TaP.docx
@@ -38,7 +38,7 @@
                 <w:lang w:eastAsia="cs-CZ"/>
               </w:rPr>
               <w:drawing>
-                <wp:inline distT="0" distB="0" distL="0" distR="0" wp14:anchorId="350CA5BA" wp14:editId="749E8C25">
+                <wp:inline distT="0" distB="0" distL="0" distR="0" wp14:anchorId="350CA5BA" wp14:editId="4ABFCE35">
                   <wp:extent cx="5408908" cy="1416667"/>
                   <wp:effectExtent l="0" t="0" r="0" b="0"/>
                   <wp:docPr id="6" name="Obrázek 6"/>
@@ -4221,7 +4221,7 @@
             <w:noProof/>
             <w:webHidden/>
           </w:rPr>
-          <w:t>22</w:t>
+          <w:t>23</w:t>
         </w:r>
         <w:r>
           <w:rPr>
@@ -4313,7 +4313,7 @@
             <w:noProof/>
             <w:webHidden/>
           </w:rPr>
-          <w:t>23</w:t>
+          <w:t>24</w:t>
         </w:r>
         <w:r>
           <w:rPr>
@@ -4405,7 +4405,7 @@
             <w:noProof/>
             <w:webHidden/>
           </w:rPr>
-          <w:t>23</w:t>
+          <w:t>25</w:t>
         </w:r>
         <w:r>
           <w:rPr>
@@ -4497,7 +4497,7 @@
             <w:noProof/>
             <w:webHidden/>
           </w:rPr>
-          <w:t>24</w:t>
+          <w:t>26</w:t>
         </w:r>
         <w:r>
           <w:rPr>
@@ -4589,7 +4589,7 @@
             <w:noProof/>
             <w:webHidden/>
           </w:rPr>
-          <w:t>24</w:t>
+          <w:t>26</w:t>
         </w:r>
         <w:r>
           <w:rPr>
@@ -4681,7 +4681,7 @@
             <w:noProof/>
             <w:webHidden/>
           </w:rPr>
-          <w:t>24</w:t>
+          <w:t>26</w:t>
         </w:r>
         <w:r>
           <w:rPr>
@@ -4773,7 +4773,7 @@
             <w:noProof/>
             <w:webHidden/>
           </w:rPr>
-          <w:t>25</w:t>
+          <w:t>27</w:t>
         </w:r>
         <w:r>
           <w:rPr>
@@ -4865,7 +4865,7 @@
             <w:noProof/>
             <w:webHidden/>
           </w:rPr>
-          <w:t>26</w:t>
+          <w:t>28</w:t>
         </w:r>
         <w:r>
           <w:rPr>
@@ -4957,7 +4957,7 @@
             <w:noProof/>
             <w:webHidden/>
           </w:rPr>
-          <w:t>26</w:t>
+          <w:t>28</w:t>
         </w:r>
         <w:r>
           <w:rPr>
@@ -5049,7 +5049,7 @@
             <w:noProof/>
             <w:webHidden/>
           </w:rPr>
-          <w:t>26</w:t>
+          <w:t>28</w:t>
         </w:r>
         <w:r>
           <w:rPr>
@@ -5141,7 +5141,7 @@
             <w:noProof/>
             <w:webHidden/>
           </w:rPr>
-          <w:t>26</w:t>
+          <w:t>29</w:t>
         </w:r>
         <w:r>
           <w:rPr>
@@ -5233,7 +5233,7 @@
             <w:noProof/>
             <w:webHidden/>
           </w:rPr>
-          <w:t>27</w:t>
+          <w:t>30</w:t>
         </w:r>
         <w:r>
           <w:rPr>
@@ -5325,7 +5325,7 @@
             <w:noProof/>
             <w:webHidden/>
           </w:rPr>
-          <w:t>28</w:t>
+          <w:t>31</w:t>
         </w:r>
         <w:r>
           <w:rPr>
@@ -5417,7 +5417,7 @@
             <w:noProof/>
             <w:webHidden/>
           </w:rPr>
-          <w:t>28</w:t>
+          <w:t>31</w:t>
         </w:r>
         <w:r>
           <w:rPr>
@@ -5509,7 +5509,7 @@
             <w:noProof/>
             <w:webHidden/>
           </w:rPr>
-          <w:t>28</w:t>
+          <w:t>31</w:t>
         </w:r>
         <w:r>
           <w:rPr>
@@ -5601,7 +5601,7 @@
             <w:noProof/>
             <w:webHidden/>
           </w:rPr>
-          <w:t>28</w:t>
+          <w:t>32</w:t>
         </w:r>
         <w:r>
           <w:rPr>
@@ -5693,7 +5693,7 @@
             <w:noProof/>
             <w:webHidden/>
           </w:rPr>
-          <w:t>28</w:t>
+          <w:t>32</w:t>
         </w:r>
         <w:r>
           <w:rPr>
@@ -5785,7 +5785,7 @@
             <w:noProof/>
             <w:webHidden/>
           </w:rPr>
-          <w:t>28</w:t>
+          <w:t>32</w:t>
         </w:r>
         <w:r>
           <w:rPr>
@@ -5877,7 +5877,7 @@
             <w:noProof/>
             <w:webHidden/>
           </w:rPr>
-          <w:t>29</w:t>
+          <w:t>34</w:t>
         </w:r>
         <w:r>
           <w:rPr>
@@ -5969,7 +5969,7 @@
             <w:noProof/>
             <w:webHidden/>
           </w:rPr>
-          <w:t>29</w:t>
+          <w:t>35</w:t>
         </w:r>
         <w:r>
           <w:rPr>
@@ -6061,7 +6061,7 @@
             <w:noProof/>
             <w:webHidden/>
           </w:rPr>
-          <w:t>29</w:t>
+          <w:t>35</w:t>
         </w:r>
         <w:r>
           <w:rPr>
@@ -6153,7 +6153,7 @@
             <w:noProof/>
             <w:webHidden/>
           </w:rPr>
-          <w:t>29</w:t>
+          <w:t>36</w:t>
         </w:r>
         <w:r>
           <w:rPr>
@@ -6226,7 +6226,7 @@
             <w:noProof/>
             <w:webHidden/>
           </w:rPr>
-          <w:t>30</w:t>
+          <w:t>37</w:t>
         </w:r>
         <w:r>
           <w:rPr>
@@ -6299,7 +6299,7 @@
             <w:noProof/>
             <w:webHidden/>
           </w:rPr>
-          <w:t>31</w:t>
+          <w:t>38</w:t>
         </w:r>
         <w:r>
           <w:rPr>
@@ -6372,7 +6372,7 @@
             <w:noProof/>
             <w:webHidden/>
           </w:rPr>
-          <w:t>32</w:t>
+          <w:t>39</w:t>
         </w:r>
         <w:r>
           <w:rPr>
@@ -6445,7 +6445,7 @@
             <w:noProof/>
             <w:webHidden/>
           </w:rPr>
-          <w:t>33</w:t>
+          <w:t>40</w:t>
         </w:r>
         <w:r>
           <w:rPr>
@@ -6518,7 +6518,7 @@
             <w:noProof/>
             <w:webHidden/>
           </w:rPr>
-          <w:t>34</w:t>
+          <w:t>41</w:t>
         </w:r>
         <w:r>
           <w:rPr>
@@ -6675,11 +6675,9 @@
       <w:r>
         <w:t xml:space="preserve"> na .NET frameworku. C# pochází z jazykové rodiny C, proto sdílí, </w:t>
       </w:r>
-      <w:proofErr w:type="gramStart"/>
-      <w:r>
-        <w:t>několik  podobností</w:t>
-      </w:r>
-      <w:proofErr w:type="gramEnd"/>
+      <w:r>
+        <w:t>několik podobností</w:t>
+      </w:r>
       <w:r>
         <w:t xml:space="preserve"> s jazyky jako jsou C, C++, Java a Javascript. </w:t>
       </w:r>
@@ -6711,11 +6709,9 @@
       <w:r>
         <w:t xml:space="preserve">Programovací jazyk byl </w:t>
       </w:r>
-      <w:proofErr w:type="spellStart"/>
-      <w:r>
-        <w:t>nadesignován</w:t>
-      </w:r>
-      <w:proofErr w:type="spellEnd"/>
+      <w:r>
+        <w:t>na designován</w:t>
+      </w:r>
       <w:r>
         <w:t xml:space="preserve"> </w:t>
       </w:r>
@@ -6913,7 +6909,13 @@
         <w:pStyle w:val="Bntext"/>
       </w:pPr>
       <w:r>
-        <w:t xml:space="preserve">C# díky svému intuitivnímu designu je jazyk relativně jednoduchý pro naučení v porovnání s dalšími jazyky </w:t>
+        <w:t>C# díky svému intuitivnímu designu</w:t>
+      </w:r>
+      <w:r>
+        <w:t xml:space="preserve"> </w:t>
+      </w:r>
+      <w:r>
+        <w:t xml:space="preserve">je jazyk relativně jednoduchý pro naučení v porovnání s dalšími jazyky </w:t>
       </w:r>
       <w:r>
         <w:t>v rodině C</w:t>
@@ -6921,13 +6923,14 @@
       <w:r>
         <w:t xml:space="preserve">. </w:t>
       </w:r>
-      <w:proofErr w:type="spellStart"/>
-      <w:r>
-        <w:t>Ikdyž</w:t>
-      </w:r>
-      <w:proofErr w:type="spellEnd"/>
-      <w:r>
-        <w:t xml:space="preserve"> jeho křivka učení není srovnatelná k </w:t>
+      <w:r>
+        <w:t>I když</w:t>
+      </w:r>
+      <w:r>
+        <w:t xml:space="preserve"> jeho křivka učení není srovnatelná k</w:t>
+      </w:r>
+      <w:r>
+        <w:t xml:space="preserve"> </w:t>
       </w:r>
       <w:proofErr w:type="spellStart"/>
       <w:r>
@@ -6963,11 +6966,9 @@
         <w:lastRenderedPageBreak/>
         <w:t xml:space="preserve">Není to nejen jeho design, který exceluje při stavění </w:t>
       </w:r>
-      <w:proofErr w:type="spellStart"/>
-      <w:r>
-        <w:t>ruzných</w:t>
-      </w:r>
-      <w:proofErr w:type="spellEnd"/>
+      <w:r>
+        <w:t>různých</w:t>
+      </w:r>
       <w:r>
         <w:t xml:space="preserve"> aplikací, C# má jednu z největších komunit na trhu, která umožňuje najít</w:t>
       </w:r>
@@ -7072,11 +7073,9 @@
           <w:numId w:val="12"/>
         </w:numPr>
       </w:pPr>
-      <w:proofErr w:type="spellStart"/>
-      <w:r>
-        <w:t>Třídá</w:t>
-      </w:r>
-      <w:proofErr w:type="spellEnd"/>
+      <w:r>
+        <w:t>Třída</w:t>
+      </w:r>
       <w:r>
         <w:t xml:space="preserve"> definuje strukturu</w:t>
       </w:r>
@@ -7111,11 +7110,9 @@
       <w:r>
         <w:t xml:space="preserve">Metoda udává </w:t>
       </w:r>
-      <w:proofErr w:type="spellStart"/>
-      <w:r>
-        <w:t>konkretní</w:t>
-      </w:r>
-      <w:proofErr w:type="spellEnd"/>
+      <w:r>
+        <w:t>konkrétní</w:t>
+      </w:r>
       <w:r>
         <w:t xml:space="preserve"> chování a provádí různé akce, které například mohou vracet informace o objektu, aktualizovat jeho data...</w:t>
       </w:r>
@@ -7158,11 +7155,9 @@
       <w:r>
         <w:t xml:space="preserve">všechny data a metody, které jsou v ní definovány. Tyhle data mohou být různě upravovány, pokud to dovoluje </w:t>
       </w:r>
-      <w:proofErr w:type="spellStart"/>
-      <w:r>
-        <w:t>přísupový</w:t>
-      </w:r>
-      <w:proofErr w:type="spellEnd"/>
+      <w:r>
+        <w:t>přístupový</w:t>
+      </w:r>
       <w:r>
         <w:t xml:space="preserve"> modifikátor</w:t>
       </w:r>
@@ -7202,11 +7197,9 @@
       <w:r>
         <w:t xml:space="preserve">Rozhraní neboli interface definuje soubor pravidel, které zajišťují určitou funkcionalitu. Rozhraní se </w:t>
       </w:r>
-      <w:proofErr w:type="spellStart"/>
-      <w:r>
-        <w:t>využívájí</w:t>
-      </w:r>
-      <w:proofErr w:type="spellEnd"/>
+      <w:r>
+        <w:t>využívají</w:t>
+      </w:r>
       <w:r>
         <w:t xml:space="preserve"> v souladu se třídami pomocí OOP principů Jako </w:t>
       </w:r>
@@ -7466,30 +7459,24 @@
       <w:r>
         <w:t xml:space="preserve">Těchto </w:t>
       </w:r>
-      <w:proofErr w:type="spellStart"/>
-      <w:r>
-        <w:t>princpů</w:t>
-      </w:r>
-      <w:proofErr w:type="spellEnd"/>
+      <w:r>
+        <w:t>principů</w:t>
+      </w:r>
       <w:r>
         <w:t xml:space="preserve"> a </w:t>
       </w:r>
-      <w:proofErr w:type="spellStart"/>
-      <w:r>
-        <w:t>technyk</w:t>
-      </w:r>
-      <w:proofErr w:type="spellEnd"/>
+      <w:r>
+        <w:t>technik</w:t>
+      </w:r>
       <w:r>
         <w:t xml:space="preserve"> designu existuje několik</w:t>
       </w:r>
       <w:r>
         <w:t xml:space="preserve">. Ujišťují vývojáři, že </w:t>
       </w:r>
-      <w:proofErr w:type="gramStart"/>
-      <w:r>
-        <w:t>kód</w:t>
-      </w:r>
-      <w:proofErr w:type="gramEnd"/>
+      <w:r>
+        <w:t>kód,</w:t>
+      </w:r>
       <w:r>
         <w:t xml:space="preserve"> který staví je jednoduše udržovatelný a rozšiřitelný. </w:t>
       </w:r>
@@ -7533,46 +7520,38 @@
       <w:r>
         <w:t xml:space="preserve">Abstrakce je koncept myšlení při designování aplikace, který identifikuje třídy a jejich </w:t>
       </w:r>
-      <w:proofErr w:type="spellStart"/>
-      <w:r>
-        <w:t>vlastnosi</w:t>
-      </w:r>
-      <w:proofErr w:type="spellEnd"/>
+      <w:r>
+        <w:t>vlastnosti</w:t>
+      </w:r>
       <w:r>
         <w:t xml:space="preserve"> (metody, data...). Abstrakce </w:t>
       </w:r>
-      <w:proofErr w:type="spellStart"/>
-      <w:r>
-        <w:t>výtváří</w:t>
-      </w:r>
-      <w:proofErr w:type="spellEnd"/>
+      <w:proofErr w:type="gramStart"/>
+      <w:r>
+        <w:t>vytváří</w:t>
+      </w:r>
+      <w:proofErr w:type="gramEnd"/>
       <w:r>
         <w:t xml:space="preserve"> základ logiky a dat bez </w:t>
       </w:r>
-      <w:proofErr w:type="spellStart"/>
-      <w:r>
-        <w:t>přižazování</w:t>
-      </w:r>
-      <w:proofErr w:type="spellEnd"/>
+      <w:r>
+        <w:t>přisazování</w:t>
+      </w:r>
       <w:r>
         <w:t xml:space="preserve"> jakýkoliv hodnot</w:t>
       </w:r>
       <w:r>
         <w:t xml:space="preserve">. Tento základ je pak </w:t>
       </w:r>
-      <w:proofErr w:type="spellStart"/>
-      <w:r>
-        <w:t>převzán</w:t>
-      </w:r>
-      <w:proofErr w:type="spellEnd"/>
+      <w:r>
+        <w:t>přezván</w:t>
+      </w:r>
       <w:r>
         <w:t xml:space="preserve"> pomocí dědičnosti a umožňuje poté pracovat s veškerými daty, které byli </w:t>
       </w:r>
-      <w:proofErr w:type="spellStart"/>
-      <w:r>
-        <w:t>převzány</w:t>
-      </w:r>
-      <w:proofErr w:type="spellEnd"/>
+      <w:r>
+        <w:t>převážný</w:t>
+      </w:r>
       <w:r>
         <w:t xml:space="preserve">. </w:t>
       </w:r>
@@ -7610,11 +7589,9 @@
       <w:r>
         <w:t xml:space="preserve">) by obsahovala </w:t>
       </w:r>
-      <w:proofErr w:type="spellStart"/>
-      <w:r>
-        <w:t>veškere</w:t>
-      </w:r>
-      <w:proofErr w:type="spellEnd"/>
+      <w:r>
+        <w:t>veškeré</w:t>
+      </w:r>
       <w:r>
         <w:t xml:space="preserve"> funkce, které</w:t>
       </w:r>
@@ -7982,17 +7959,8 @@
           <w:b/>
           <w:bCs/>
         </w:rPr>
-        <w:t xml:space="preserve">Přetěžování </w:t>
-      </w:r>
-      <w:proofErr w:type="spellStart"/>
-      <w:r>
-        <w:rPr>
-          <w:b/>
-          <w:bCs/>
-        </w:rPr>
-        <w:t>method</w:t>
-      </w:r>
-      <w:proofErr w:type="spellEnd"/>
+        <w:t>Přetěžování metod</w:t>
+      </w:r>
     </w:p>
     <w:p>
       <w:pPr>
@@ -8042,11 +8010,9 @@
       <w:r>
         <w:t xml:space="preserve"> na přetíženou </w:t>
       </w:r>
-      <w:proofErr w:type="gramStart"/>
-      <w:r>
-        <w:t>hodnotu</w:t>
-      </w:r>
-      <w:proofErr w:type="gramEnd"/>
+      <w:r>
+        <w:t>hodnotu,</w:t>
+      </w:r>
       <w:r>
         <w:t xml:space="preserve"> a </w:t>
       </w:r>
@@ -8067,11 +8033,9 @@
       <w:r>
         <w:t xml:space="preserve">, vývojář </w:t>
       </w:r>
-      <w:proofErr w:type="spellStart"/>
-      <w:r>
-        <w:t>závolá</w:t>
-      </w:r>
-      <w:proofErr w:type="spellEnd"/>
+      <w:r>
+        <w:t>zavolá</w:t>
+      </w:r>
       <w:r>
         <w:t xml:space="preserve"> metodu</w:t>
       </w:r>
@@ -8151,27 +8115,21 @@
       <w:r>
         <w:t xml:space="preserve"> je technika pro implementaci abstrakce v kódu. Je tvořena pomocí tříd a jejich členy, které mají správně přiřazené </w:t>
       </w:r>
-      <w:proofErr w:type="spellStart"/>
-      <w:r>
-        <w:t>přistupové</w:t>
-      </w:r>
-      <w:proofErr w:type="spellEnd"/>
+      <w:r>
+        <w:t>přístupové</w:t>
+      </w:r>
       <w:r>
         <w:t xml:space="preserve"> modifikátory. </w:t>
       </w:r>
-      <w:proofErr w:type="spellStart"/>
-      <w:r>
-        <w:t>Zapozdření</w:t>
-      </w:r>
-      <w:proofErr w:type="spellEnd"/>
+      <w:r>
+        <w:t>Zapouzdření</w:t>
+      </w:r>
       <w:r>
         <w:t xml:space="preserve"> tedy umožňuje uschovat nebo ukázat data a funkce jiným třídám, což může přidat extra vrstvu </w:t>
       </w:r>
-      <w:proofErr w:type="spellStart"/>
-      <w:r>
-        <w:t>zapezpečení</w:t>
-      </w:r>
-      <w:proofErr w:type="spellEnd"/>
+      <w:r>
+        <w:t>zabezpečení</w:t>
+      </w:r>
       <w:r>
         <w:t>.</w:t>
       </w:r>
@@ -8447,11 +8405,9 @@
       <w:r>
         <w:t>nilo volnému užití nástroje k </w:t>
       </w:r>
-      <w:proofErr w:type="spellStart"/>
-      <w:r>
-        <w:t>vývojí</w:t>
-      </w:r>
-      <w:proofErr w:type="spellEnd"/>
+      <w:r>
+        <w:t>vývoje</w:t>
+      </w:r>
       <w:r>
         <w:t xml:space="preserve"> dalších her</w:t>
       </w:r>
@@ -8466,17 +8422,9 @@
       <w:r>
         <w:t xml:space="preserve">Zpočátku UE byl nedesignován pro softwarové (procesorově založené) renderování, ale postupem </w:t>
       </w:r>
-      <w:proofErr w:type="gramStart"/>
-      <w:r>
-        <w:t>času</w:t>
-      </w:r>
-      <w:r>
-        <w:t xml:space="preserve"> </w:t>
-      </w:r>
-      <w:r>
-        <w:t xml:space="preserve"> se</w:t>
-      </w:r>
-      <w:proofErr w:type="gramEnd"/>
+      <w:r>
+        <w:t>času se</w:t>
+      </w:r>
       <w:r>
         <w:t xml:space="preserve"> začal zaměřovat na dedikovány hardware.</w:t>
       </w:r>
@@ -8829,79 +8777,78 @@
       <w:r>
         <w:t xml:space="preserve">Unity umožňuje vývoj videoher nejen pouze v 2D, ale i v 3D prostoru. 2D hry </w:t>
       </w:r>
+      <w:r>
+        <w:t>využívají</w:t>
+      </w:r>
+      <w:r>
+        <w:t xml:space="preserve"> sprity, což jsou dvou dimenzionální obrázky nebo animace, které reprezentují herní postavy, objekty... </w:t>
+      </w:r>
+    </w:p>
+    <w:p>
+      <w:pPr>
+        <w:pStyle w:val="Bntext"/>
+      </w:pPr>
+      <w:r>
+        <w:t xml:space="preserve">Narozdíl od </w:t>
+      </w:r>
+      <w:proofErr w:type="gramStart"/>
+      <w:r>
+        <w:t>2D</w:t>
+      </w:r>
+      <w:proofErr w:type="gramEnd"/>
+      <w:r>
+        <w:t xml:space="preserve"> videoher h</w:t>
+      </w:r>
+      <w:r>
+        <w:t xml:space="preserve">lavní stavební </w:t>
+      </w:r>
       <w:proofErr w:type="spellStart"/>
       <w:r>
-        <w:t>využívájí</w:t>
+        <w:t>block</w:t>
       </w:r>
       <w:proofErr w:type="spellEnd"/>
       <w:r>
-        <w:t xml:space="preserve"> sprity, což jsou dvou dimenzionální obrázky nebo animace, které reprezentují herní postavy, objekty... </w:t>
-      </w:r>
-    </w:p>
-    <w:p>
-      <w:pPr>
-        <w:pStyle w:val="Bntext"/>
-      </w:pPr>
-      <w:r>
-        <w:t xml:space="preserve">Narozdíl od </w:t>
+        <w:t xml:space="preserve"> pro vyvíjení v</w:t>
+      </w:r>
+      <w:r>
+        <w:t> 3D prostoru Unity</w:t>
+      </w:r>
+      <w:r>
+        <w:t xml:space="preserve"> jsou </w:t>
+      </w:r>
+      <w:proofErr w:type="spellStart"/>
+      <w:r>
+        <w:t>GameObjects</w:t>
+      </w:r>
+      <w:proofErr w:type="spellEnd"/>
+      <w:r>
+        <w:t xml:space="preserve">. Jak již z názvu lze vyčíst je to herní objekt, který je třeba </w:t>
+      </w:r>
+      <w:r>
+        <w:t>využít,</w:t>
+      </w:r>
+      <w:r>
+        <w:t xml:space="preserve"> pokud vývojář chce pokládat něco na herní scénu. Samotné objekty</w:t>
+      </w:r>
+      <w:r>
+        <w:t xml:space="preserve"> toho moc </w:t>
+      </w:r>
+      <w:r>
+        <w:t>nedokážou</w:t>
+      </w:r>
+      <w:r>
+        <w:t>, ačkoliv</w:t>
+      </w:r>
+      <w:r>
+        <w:t xml:space="preserve"> spíše </w:t>
       </w:r>
       <w:proofErr w:type="gramStart"/>
       <w:r>
-        <w:t>2D</w:t>
+        <w:t>slouží</w:t>
       </w:r>
       <w:proofErr w:type="gramEnd"/>
       <w:r>
-        <w:t xml:space="preserve"> videoher h</w:t>
-      </w:r>
-      <w:r>
-        <w:t xml:space="preserve">lavní stavební </w:t>
-      </w:r>
-      <w:proofErr w:type="spellStart"/>
-      <w:r>
-        <w:t>block</w:t>
-      </w:r>
-      <w:proofErr w:type="spellEnd"/>
-      <w:r>
-        <w:t xml:space="preserve"> pro vyvíjení v</w:t>
-      </w:r>
-      <w:r>
-        <w:t> 3D prostoru Unity</w:t>
-      </w:r>
-      <w:r>
-        <w:t xml:space="preserve"> jsou </w:t>
-      </w:r>
-      <w:proofErr w:type="spellStart"/>
-      <w:r>
-        <w:t>GameObjects</w:t>
-      </w:r>
-      <w:proofErr w:type="spellEnd"/>
-      <w:r>
-        <w:t xml:space="preserve">. Jak již z názvu lze vyčíst je to herní objekt, který je třeba </w:t>
-      </w:r>
-      <w:proofErr w:type="gramStart"/>
-      <w:r>
-        <w:t>využít</w:t>
-      </w:r>
-      <w:proofErr w:type="gramEnd"/>
-      <w:r>
-        <w:t xml:space="preserve"> pokud vývojář chce pokládat něco na herní scénu. Samotné objekty</w:t>
-      </w:r>
-      <w:r>
-        <w:t xml:space="preserve"> toho moc </w:t>
-      </w:r>
-      <w:proofErr w:type="gramStart"/>
-      <w:r>
-        <w:t>nedokáž</w:t>
-      </w:r>
-      <w:r>
-        <w:t>í</w:t>
-      </w:r>
-      <w:proofErr w:type="gramEnd"/>
-      <w:r>
-        <w:t>, ačkoliv</w:t>
-      </w:r>
-      <w:r>
-        <w:t xml:space="preserve"> spíše slouží jako kontejnery pro komponenty, které implementují funkcionalit</w:t>
+        <w:t xml:space="preserve"> jako kontejnery pro komponenty, které implementují funkcionalit</w:t>
       </w:r>
       <w:r>
         <w:t>u.</w:t>
@@ -9810,25 +9757,68 @@
       <w:bookmarkStart w:id="34" w:name="_Toc158963436"/>
       <w:r>
         <w:lastRenderedPageBreak/>
-        <w:t>Vývoj herní mapy</w:t>
+        <w:t xml:space="preserve">Vývoj herní </w:t>
       </w:r>
       <w:bookmarkEnd w:id="33"/>
       <w:bookmarkEnd w:id="34"/>
+      <w:r>
+        <w:t>úrovně</w:t>
+      </w:r>
     </w:p>
     <w:p>
       <w:pPr>
         <w:pStyle w:val="Bntext"/>
       </w:pPr>
       <w:r>
-        <w:t xml:space="preserve">V nacházející kapitole budu popisovat, proč jsem si zvolil jiný nástroj pro tvorbu herní mapy než </w:t>
-      </w:r>
-      <w:proofErr w:type="spellStart"/>
-      <w:r>
-        <w:t>blender</w:t>
-      </w:r>
-      <w:proofErr w:type="spellEnd"/>
-      <w:r>
-        <w:t xml:space="preserve"> a jak jsem v něm tvořil mapu. Dále zmíním, jak různé komponenty nacházející na mapě byly vytvořeny s její samotnou implementací.</w:t>
+        <w:t xml:space="preserve">V nacházející kapitole budu popisovat, </w:t>
+      </w:r>
+      <w:r>
+        <w:t xml:space="preserve">jaké nástroje jsem využil pro </w:t>
+      </w:r>
+      <w:r>
+        <w:t xml:space="preserve">tvorbu herní </w:t>
+      </w:r>
+      <w:r>
+        <w:t>úrovně</w:t>
+      </w:r>
+      <w:r>
+        <w:t xml:space="preserve">. </w:t>
+      </w:r>
+      <w:r>
+        <w:t>Dále zmíním</w:t>
+      </w:r>
+      <w:r>
+        <w:t xml:space="preserve"> postup tvorby </w:t>
+      </w:r>
+      <w:r>
+        <w:t>různ</w:t>
+      </w:r>
+      <w:r>
+        <w:t>ých</w:t>
+      </w:r>
+      <w:r>
+        <w:t xml:space="preserve"> </w:t>
+      </w:r>
+      <w:r>
+        <w:t xml:space="preserve">modelů </w:t>
+      </w:r>
+      <w:r>
+        <w:t>nacházející</w:t>
+      </w:r>
+      <w:r>
+        <w:t>ch se</w:t>
+      </w:r>
+      <w:r>
+        <w:t xml:space="preserve"> </w:t>
+      </w:r>
+      <w:r>
+        <w:t>v úrovni</w:t>
+      </w:r>
+      <w:r>
+        <w:t xml:space="preserve"> společně s jejich imp</w:t>
+      </w:r>
+      <w:r>
+        <w:t>lementací.</w:t>
       </w:r>
     </w:p>
     <w:p>
@@ -9850,119 +9840,319 @@
         <w:pStyle w:val="Bntext"/>
       </w:pPr>
       <w:r>
-        <w:t xml:space="preserve">Celá herní mapa je vytvořena pomocí open source map </w:t>
+        <w:t xml:space="preserve">Celá </w:t>
+      </w:r>
+      <w:r>
+        <w:t>úroveň</w:t>
+      </w:r>
+      <w:r>
+        <w:t xml:space="preserve"> je vytvořena pomocí open source</w:t>
+      </w:r>
+      <w:r>
+        <w:t xml:space="preserve"> nástroje</w:t>
+      </w:r>
+      <w:r>
+        <w:t xml:space="preserve"> </w:t>
       </w:r>
       <w:proofErr w:type="spellStart"/>
       <w:r>
-        <w:t>builderu</w:t>
+        <w:t>T</w:t>
+      </w:r>
+      <w:r>
+        <w:t>renchbroom</w:t>
       </w:r>
       <w:proofErr w:type="spellEnd"/>
       <w:r>
+        <w:t>.</w:t>
+      </w:r>
+      <w:r>
         <w:t xml:space="preserve"> </w:t>
       </w:r>
+      <w:r>
+        <w:t>J</w:t>
+      </w:r>
+      <w:r>
+        <w:t>e</w:t>
+      </w:r>
+      <w:r>
+        <w:t xml:space="preserve"> zaměřen na tvorbu herních </w:t>
+      </w:r>
+      <w:r>
+        <w:t>úrovní pro</w:t>
+      </w:r>
+      <w:r>
+        <w:t xml:space="preserve"> </w:t>
+      </w:r>
       <w:proofErr w:type="spellStart"/>
       <w:r>
-        <w:t>trenchbroom</w:t>
+        <w:t>old</w:t>
       </w:r>
       <w:proofErr w:type="spellEnd"/>
       <w:r>
-        <w:t xml:space="preserve">. Je zaměřen na tvorbu herních map na </w:t>
+        <w:t xml:space="preserve"> </w:t>
       </w:r>
       <w:proofErr w:type="spellStart"/>
       <w:r>
-        <w:t>old</w:t>
+        <w:t>school</w:t>
       </w:r>
       <w:proofErr w:type="spellEnd"/>
       <w:r>
+        <w:t xml:space="preserve"> retro</w:t>
+      </w:r>
+      <w:r>
+        <w:t xml:space="preserve"> hry </w:t>
+      </w:r>
+      <w:r>
+        <w:t>v</w:t>
+      </w:r>
+      <w:r>
+        <w:t> </w:t>
+      </w:r>
+      <w:proofErr w:type="spellStart"/>
+      <w:r>
+        <w:t>Quake</w:t>
+      </w:r>
+      <w:r>
+        <w:t>-E</w:t>
+      </w:r>
+      <w:r>
+        <w:t>nginu</w:t>
+      </w:r>
+      <w:proofErr w:type="spellEnd"/>
+      <w:r>
+        <w:t xml:space="preserve">. Ovšem </w:t>
+      </w:r>
+      <w:r>
+        <w:t xml:space="preserve">poskytuje možnost </w:t>
+      </w:r>
+      <w:r>
+        <w:t>vytvářet mapy na další hry jako</w:t>
+      </w:r>
+      <w:r>
         <w:t xml:space="preserve"> </w:t>
       </w:r>
       <w:proofErr w:type="spellStart"/>
       <w:r>
-        <w:t>school</w:t>
+        <w:t>Half-Life</w:t>
       </w:r>
       <w:proofErr w:type="spellEnd"/>
       <w:r>
-        <w:t xml:space="preserve"> hry jako </w:t>
+        <w:t xml:space="preserve">, </w:t>
       </w:r>
       <w:proofErr w:type="spellStart"/>
       <w:r>
-        <w:t>Quake</w:t>
+        <w:t>Doom</w:t>
       </w:r>
       <w:proofErr w:type="spellEnd"/>
       <w:r>
-        <w:t xml:space="preserve">, </w:t>
+        <w:t>..</w:t>
+      </w:r>
+      <w:r>
+        <w:t>.</w:t>
+      </w:r>
+      <w:r>
+        <w:t xml:space="preserve"> Ačkoliv je nástroj specializovaný na hry s retro </w:t>
       </w:r>
       <w:proofErr w:type="spellStart"/>
       <w:r>
-        <w:t>Half-Life</w:t>
+        <w:t>enginem</w:t>
       </w:r>
       <w:proofErr w:type="spellEnd"/>
       <w:r>
-        <w:t xml:space="preserve">, </w:t>
+        <w:t xml:space="preserve"> je v něm možnost tvořit úrovně i pro další </w:t>
       </w:r>
       <w:proofErr w:type="spellStart"/>
       <w:r>
-        <w:t>Doom</w:t>
+        <w:t>enginy</w:t>
       </w:r>
       <w:proofErr w:type="spellEnd"/>
       <w:r>
-        <w:t xml:space="preserve">... Zvolil jsem si tento nástroj oproti například </w:t>
+        <w:t xml:space="preserve">. </w:t>
+      </w:r>
+      <w:r>
+        <w:t xml:space="preserve">Zvolil jsem si tento nástroj oproti </w:t>
+      </w:r>
+      <w:r>
+        <w:t xml:space="preserve">softwaru pro </w:t>
+      </w:r>
+      <w:proofErr w:type="gramStart"/>
+      <w:r>
+        <w:t>3D</w:t>
+      </w:r>
+      <w:proofErr w:type="gramEnd"/>
+      <w:r>
+        <w:t xml:space="preserve"> grafiku</w:t>
+      </w:r>
+      <w:r>
+        <w:t xml:space="preserve"> z důvodu, že je na tvorbu herních úrovní přizpůsoben, což dělá celý vývoj rychlejší, jednoduší a intuitivní.</w:t>
+      </w:r>
+    </w:p>
+    <w:p>
+      <w:pPr>
+        <w:pStyle w:val="Bntext"/>
+      </w:pPr>
+      <w:r>
+        <w:t>Celý 3D prostor v </w:t>
+      </w:r>
+      <w:r>
+        <w:t>nástroji</w:t>
+      </w:r>
+      <w:r>
+        <w:t xml:space="preserve"> je rozdělen do linek horizontálních </w:t>
+      </w:r>
+      <w:r>
+        <w:t>a</w:t>
+      </w:r>
+      <w:r>
+        <w:t xml:space="preserve"> vertikálních. Tyto linky </w:t>
+      </w:r>
+      <w:proofErr w:type="gramStart"/>
+      <w:r>
+        <w:t>utváří</w:t>
+      </w:r>
+      <w:proofErr w:type="gramEnd"/>
+      <w:r>
+        <w:t xml:space="preserve"> tvary čtverečků</w:t>
+      </w:r>
+      <w:r>
+        <w:t>,</w:t>
+      </w:r>
+      <w:r>
+        <w:t xml:space="preserve"> na které lze </w:t>
+      </w:r>
+      <w:r>
+        <w:t>pokládat</w:t>
+      </w:r>
+      <w:r>
+        <w:t xml:space="preserve"> </w:t>
+      </w:r>
+      <w:r>
+        <w:t>co nástroj označuje jako entity</w:t>
+      </w:r>
+      <w:r>
+        <w:t xml:space="preserve">. </w:t>
+      </w:r>
+      <w:r>
+        <w:t>Entitu si lze představit jako jednu krychli nacházející se na čtverečku v 3D prostoru.</w:t>
+      </w:r>
+    </w:p>
+    <w:p>
+      <w:pPr>
+        <w:pStyle w:val="Bntext"/>
+      </w:pPr>
+      <w:r>
+        <w:t xml:space="preserve">Vytvořené </w:t>
+      </w:r>
+      <w:r>
+        <w:t xml:space="preserve">entity je možné </w:t>
+      </w:r>
+      <w:r>
+        <w:t>různě upravovat</w:t>
+      </w:r>
+      <w:r>
+        <w:t>. Tyto upraví</w:t>
+      </w:r>
+      <w:r>
+        <w:t xml:space="preserve"> </w:t>
+      </w:r>
+      <w:r>
+        <w:t xml:space="preserve">mohou být velikostí, tvarové… Každá entita je rozdělena do </w:t>
       </w:r>
       <w:proofErr w:type="spellStart"/>
       <w:r>
-        <w:t>blenderu</w:t>
+        <w:t>vertexových</w:t>
       </w:r>
       <w:proofErr w:type="spellEnd"/>
       <w:r>
-        <w:t>, jelikož je práce s ním o mnoho jednodušší.</w:t>
-      </w:r>
-    </w:p>
-    <w:p>
-      <w:pPr>
-        <w:pStyle w:val="Bntext"/>
-      </w:pPr>
-      <w:r>
-        <w:t xml:space="preserve">Celý 3D prostor v programu je rozdělen do linek horizontálních i vertikálních. Tyto linky tvoří </w:t>
-      </w:r>
-      <w:proofErr w:type="gramStart"/>
-      <w:r>
-        <w:t>kostky</w:t>
-      </w:r>
-      <w:proofErr w:type="gramEnd"/>
-      <w:r>
-        <w:t xml:space="preserve"> na které lze vytvářet objekty. Objekty mění velikost dle hustoty linek.</w:t>
-      </w:r>
-    </w:p>
-    <w:p>
-      <w:pPr>
-        <w:pStyle w:val="Bntext"/>
-      </w:pPr>
-      <w:r>
-        <w:t xml:space="preserve">Vytvořené objekty můžeme různě upravovat pomocí nástrojů, které </w:t>
+        <w:t xml:space="preserve"> bodů, díky kterým se otvírá </w:t>
+      </w:r>
+      <w:r>
+        <w:t>nespočetní škála</w:t>
+      </w:r>
+      <w:r>
+        <w:t xml:space="preserve"> možností, co se s entitou dá </w:t>
+      </w:r>
+      <w:r>
+        <w:t>vytvářet (tvorba různých tvarů z původní krychle)</w:t>
+      </w:r>
+      <w:r>
+        <w:t>.</w:t>
+      </w:r>
+      <w:r>
+        <w:t xml:space="preserve"> Program obsahuje několik</w:t>
+      </w:r>
+      <w:r>
+        <w:t xml:space="preserve"> nástrojů,</w:t>
+      </w:r>
+      <w:r>
+        <w:t xml:space="preserve"> které dělají úpravu entit snazší</w:t>
+      </w:r>
+      <w:r>
+        <w:t xml:space="preserve">. Nejvíce jsem využil nástroj </w:t>
       </w:r>
       <w:proofErr w:type="spellStart"/>
       <w:r>
-        <w:t>trenchbroom</w:t>
+        <w:t>cut</w:t>
       </w:r>
       <w:proofErr w:type="spellEnd"/>
       <w:r>
-        <w:t xml:space="preserve"> obsahuje. Nejvíce jsem využil nástroj </w:t>
+        <w:t>, díky které</w:t>
+      </w:r>
+      <w:r>
+        <w:t>mu</w:t>
+      </w:r>
+      <w:r>
+        <w:t xml:space="preserve"> </w:t>
+      </w:r>
+      <w:r>
+        <w:t>je</w:t>
+      </w:r>
+      <w:r>
+        <w:t xml:space="preserve"> </w:t>
+      </w:r>
+      <w:r>
+        <w:t>možné</w:t>
+      </w:r>
+      <w:r>
+        <w:t xml:space="preserve"> </w:t>
+      </w:r>
+      <w:r>
+        <w:t xml:space="preserve">různě </w:t>
+      </w:r>
+      <w:r>
+        <w:t xml:space="preserve">rozřezávat </w:t>
+      </w:r>
+      <w:r>
+        <w:t>entity</w:t>
+      </w:r>
+      <w:r>
+        <w:t xml:space="preserve"> na </w:t>
+      </w:r>
+      <w:r>
+        <w:t>více</w:t>
+      </w:r>
+      <w:r>
+        <w:t xml:space="preserve"> díl</w:t>
+      </w:r>
+      <w:r>
+        <w:t>ů</w:t>
+      </w:r>
+      <w:r>
+        <w:t xml:space="preserve"> nebo nástroj pro pohyb </w:t>
       </w:r>
       <w:proofErr w:type="spellStart"/>
       <w:r>
-        <w:t>cut</w:t>
+        <w:t>vertexových</w:t>
       </w:r>
       <w:proofErr w:type="spellEnd"/>
       <w:r>
-        <w:t xml:space="preserve">, díky kterého jsem dokázal rozřezávat objekty na různé díly nebo nástroj pro pohyb </w:t>
-      </w:r>
-      <w:proofErr w:type="spellStart"/>
-      <w:r>
-        <w:t>vertexových</w:t>
-      </w:r>
-      <w:proofErr w:type="spellEnd"/>
-      <w:r>
-        <w:t xml:space="preserve"> bodů objektu.</w:t>
+        <w:t xml:space="preserve"> bodů </w:t>
+      </w:r>
+      <w:r>
+        <w:t>entit</w:t>
+      </w:r>
+      <w:r>
+        <w:t>.</w:t>
       </w:r>
     </w:p>
     <w:p>
@@ -9975,9 +10165,9 @@
           <w:noProof/>
         </w:rPr>
         <w:drawing>
-          <wp:inline distT="0" distB="0" distL="0" distR="0" wp14:anchorId="4F45F946" wp14:editId="56A90908">
-            <wp:extent cx="5753100" cy="2847975"/>
-            <wp:effectExtent l="0" t="0" r="0" b="9525"/>
+          <wp:inline distT="0" distB="0" distL="0" distR="0" wp14:anchorId="4F45F946" wp14:editId="259D552C">
+            <wp:extent cx="4731026" cy="2342014"/>
+            <wp:effectExtent l="0" t="0" r="0" b="1270"/>
             <wp:docPr id="483763618" name="Obrázek 13"/>
             <wp:cNvGraphicFramePr>
               <a:graphicFrameLocks xmlns:a="http://schemas.openxmlformats.org/drawingml/2006/main" noChangeAspect="1"/>
@@ -10007,7 +10197,7 @@
                   <pic:spPr bwMode="auto">
                     <a:xfrm>
                       <a:off x="0" y="0"/>
-                      <a:ext cx="5753100" cy="2847975"/>
+                      <a:ext cx="4751108" cy="2351955"/>
                     </a:xfrm>
                     <a:prstGeom prst="rect">
                       <a:avLst/>
@@ -10025,8 +10215,12 @@
       </w:r>
     </w:p>
     <w:p>
-      <w:r>
-        <w:br w:type="page"/>
+      <w:pPr>
+        <w:pStyle w:val="Bntext"/>
+        <w:jc w:val="center"/>
+      </w:pPr>
+      <w:r>
+        <w:t>https://trenchbroom.github.io/</w:t>
       </w:r>
     </w:p>
     <w:p>
@@ -10047,7 +10241,13 @@
         <w:pStyle w:val="Bntext"/>
       </w:pPr>
       <w:r>
-        <w:t xml:space="preserve">Herní mapa je osvětlena pomocí herního objektu point </w:t>
+        <w:t xml:space="preserve">Herní </w:t>
+      </w:r>
+      <w:r>
+        <w:t xml:space="preserve">úroveň </w:t>
+      </w:r>
+      <w:r>
+        <w:t xml:space="preserve">je osvětlena pomocí herního objektu point </w:t>
       </w:r>
       <w:proofErr w:type="spellStart"/>
       <w:r>
@@ -10055,15 +10255,25 @@
       </w:r>
       <w:proofErr w:type="spellEnd"/>
       <w:r>
-        <w:t xml:space="preserve">. Tento objekt nám dokáže vygenerovat zdroj světla. Světlo lze generovat více způsoby, mezi tyto způsoby </w:t>
-      </w:r>
-      <w:proofErr w:type="gramStart"/>
-      <w:r>
-        <w:t>patří</w:t>
-      </w:r>
-      <w:proofErr w:type="gramEnd"/>
-      <w:r>
-        <w:t xml:space="preserve">: </w:t>
+        <w:t>. Tento objekt</w:t>
+      </w:r>
+      <w:r>
+        <w:t xml:space="preserve"> </w:t>
+      </w:r>
+      <w:r>
+        <w:t xml:space="preserve">dokáže vygenerovat zdroj světla. Světlo lze </w:t>
+      </w:r>
+      <w:r>
+        <w:t>v 3D prostoru zobrazit</w:t>
+      </w:r>
+      <w:r>
+        <w:t xml:space="preserve"> více způsoby, tyto způsoby </w:t>
+      </w:r>
+      <w:r>
+        <w:t>jsou</w:t>
+      </w:r>
+      <w:r>
+        <w:t xml:space="preserve"> </w:t>
       </w:r>
       <w:proofErr w:type="spellStart"/>
       <w:r>
@@ -10087,7 +10297,16 @@
       </w:r>
       <w:proofErr w:type="spellEnd"/>
       <w:r>
-        <w:t xml:space="preserve">. Zvolil jsem </w:t>
+        <w:t xml:space="preserve">. </w:t>
+      </w:r>
+      <w:r>
+        <w:t xml:space="preserve">Jako způsob vyobrazení světla </w:t>
+      </w:r>
+      <w:r>
+        <w:t xml:space="preserve">jsem </w:t>
+      </w:r>
+      <w:r>
+        <w:t xml:space="preserve">zvolil </w:t>
       </w:r>
       <w:proofErr w:type="spellStart"/>
       <w:r>
@@ -10095,13 +10314,42 @@
       </w:r>
       <w:proofErr w:type="spellEnd"/>
       <w:r>
-        <w:t xml:space="preserve">, jelikož se na mapě nachází několik </w:t>
-      </w:r>
-      <w:r>
-        <w:t>světel,</w:t>
-      </w:r>
-      <w:r>
-        <w:t xml:space="preserve"> a to by mohlo ztrácet snímky za sekundu u slabších zařízení.</w:t>
+        <w:t xml:space="preserve">. Tento </w:t>
+      </w:r>
+      <w:r>
+        <w:t>způsob, jak z názvu lze vyčíst „vpeče“ světlo na objekty nacházející se v jeho blízkosti.</w:t>
+      </w:r>
+      <w:r>
+        <w:t xml:space="preserve"> </w:t>
+      </w:r>
+      <w:r>
+        <w:t>V úrovni se těchto světel</w:t>
+      </w:r>
+      <w:r>
+        <w:t xml:space="preserve"> nachází několik</w:t>
+      </w:r>
+      <w:r>
+        <w:t xml:space="preserve">, což bylo odůvodnění </w:t>
+      </w:r>
+      <w:r>
+        <w:t xml:space="preserve">zvolení tohohle </w:t>
+      </w:r>
+      <w:r>
+        <w:t xml:space="preserve">způsobu, jelikož </w:t>
+      </w:r>
+      <w:proofErr w:type="spellStart"/>
+      <w:r>
+        <w:t>realtime</w:t>
+      </w:r>
+      <w:proofErr w:type="spellEnd"/>
+      <w:r>
+        <w:t xml:space="preserve"> vyobrazení by mohlo spočívat za menší snímky za sekundu</w:t>
+      </w:r>
+      <w:r>
+        <w:t xml:space="preserve"> při hraní hry</w:t>
+      </w:r>
+      <w:r>
+        <w:t>.</w:t>
       </w:r>
     </w:p>
     <w:p>
@@ -10117,77 +10365,91 @@
       </w:r>
       <w:proofErr w:type="spellEnd"/>
       <w:r>
-        <w:t xml:space="preserve"> systémem, který má za úkol generovat jednoduchého </w:t>
+        <w:t xml:space="preserve"> systémem, který gen</w:t>
+      </w:r>
+      <w:r>
+        <w:t>eruje</w:t>
+      </w:r>
+      <w:r>
+        <w:t xml:space="preserve"> jednoduch</w:t>
+      </w:r>
+      <w:r>
+        <w:t>ý</w:t>
+      </w:r>
+      <w:r>
+        <w:t xml:space="preserve"> obrázek ohně. Díky konstantnímu replikování tohoto obrázku </w:t>
+      </w:r>
+      <w:r>
+        <w:t>s</w:t>
+      </w:r>
+      <w:r>
+        <w:t xml:space="preserve"> </w:t>
+      </w:r>
+      <w:r>
+        <w:t>náhodným</w:t>
+      </w:r>
+      <w:r>
+        <w:t xml:space="preserve"> </w:t>
+      </w:r>
+      <w:r>
+        <w:t xml:space="preserve">generování </w:t>
+      </w:r>
+      <w:r>
+        <w:t xml:space="preserve">jeho velikosti, dráhy pohybu a životnosti, dokážeme simulovat </w:t>
       </w:r>
       <w:proofErr w:type="spellStart"/>
       <w:r>
-        <w:t>obrázeku</w:t>
+        <w:t>lowpoly</w:t>
       </w:r>
       <w:proofErr w:type="spellEnd"/>
       <w:r>
-        <w:t xml:space="preserve"> ohně. Díky konstantnímu replikování tohoto obrázku a různé </w:t>
+        <w:t xml:space="preserve">, </w:t>
+      </w:r>
+      <w:r>
+        <w:t>nenáročný</w:t>
+      </w:r>
+      <w:r>
+        <w:t xml:space="preserve"> oheň.</w:t>
+      </w:r>
+    </w:p>
+    <w:p>
+      <w:pPr>
+        <w:pStyle w:val="Bntext"/>
+      </w:pPr>
+      <w:r>
+        <w:t xml:space="preserve">Díky spojení světla a simulaci ohně, dokážeme vytvořit louč. Model, který zastupuje louč je hlavním objektem, který má jako pod objekty již zmíněné světlo a </w:t>
       </w:r>
       <w:proofErr w:type="spellStart"/>
       <w:r>
-        <w:t>měnení</w:t>
+        <w:t>particle</w:t>
       </w:r>
       <w:proofErr w:type="spellEnd"/>
       <w:r>
-        <w:t xml:space="preserve"> jeho velikosti, dráhy pohybu a životnosti, dokážeme simulovat </w:t>
+        <w:t xml:space="preserve"> </w:t>
+      </w:r>
+      <w:r>
+        <w:t>systém</w:t>
+      </w:r>
+      <w:r>
+        <w:t>. Tento model byl vytvořen i texturován v</w:t>
+      </w:r>
+      <w:r>
+        <w:t> již zmíněném nástroji</w:t>
+      </w:r>
+      <w:r>
+        <w:t xml:space="preserve"> </w:t>
       </w:r>
       <w:proofErr w:type="spellStart"/>
       <w:r>
-        <w:t>lowpoly</w:t>
+        <w:t>T</w:t>
+      </w:r>
+      <w:r>
+        <w:t>renchbroom</w:t>
       </w:r>
       <w:proofErr w:type="spellEnd"/>
       <w:r>
-        <w:t xml:space="preserve">, </w:t>
-      </w:r>
-      <w:proofErr w:type="spellStart"/>
-      <w:r>
-        <w:t>nenárořný</w:t>
-      </w:r>
-      <w:proofErr w:type="spellEnd"/>
-      <w:r>
-        <w:t xml:space="preserve"> oheň.</w:t>
-      </w:r>
-    </w:p>
-    <w:p>
-      <w:pPr>
-        <w:pStyle w:val="Bntext"/>
-      </w:pPr>
-      <w:r>
-        <w:t xml:space="preserve">Díky spojení světla a simulaci ohně, dokážeme vytvořit louč. Model, který zastupuje louč je hlavním objektem, který má jako pod objekty již zmíněné světlo a </w:t>
-      </w:r>
-      <w:proofErr w:type="spellStart"/>
-      <w:r>
-        <w:t>a</w:t>
-      </w:r>
-      <w:proofErr w:type="spellEnd"/>
-      <w:r>
-        <w:t xml:space="preserve"> </w:t>
-      </w:r>
-      <w:proofErr w:type="spellStart"/>
-      <w:r>
-        <w:t>particle</w:t>
-      </w:r>
-      <w:proofErr w:type="spellEnd"/>
-      <w:r>
-        <w:t xml:space="preserve"> </w:t>
-      </w:r>
-      <w:proofErr w:type="spellStart"/>
-      <w:r>
-        <w:t>effekt</w:t>
-      </w:r>
-      <w:proofErr w:type="spellEnd"/>
-      <w:r>
-        <w:t xml:space="preserve">. Tento model byl vytvořen i texturován v programu </w:t>
-      </w:r>
-      <w:proofErr w:type="spellStart"/>
-      <w:r>
-        <w:t>trenchbroom</w:t>
-      </w:r>
-      <w:proofErr w:type="spellEnd"/>
+        <w:t>.</w:t>
+      </w:r>
     </w:p>
     <w:p>
       <w:pPr>
@@ -10260,41 +10522,152 @@
       <w:bookmarkStart w:id="40" w:name="_Toc158963439"/>
       <w:r>
         <w:lastRenderedPageBreak/>
-        <w:t>Implementace mapy</w:t>
+        <w:t xml:space="preserve">Implementace </w:t>
       </w:r>
       <w:bookmarkEnd w:id="39"/>
       <w:bookmarkEnd w:id="40"/>
+      <w:r>
+        <w:t>úrovně</w:t>
+      </w:r>
     </w:p>
     <w:p>
       <w:pPr>
         <w:pStyle w:val="Bntext"/>
       </w:pPr>
       <w:r>
-        <w:t>Po vytvoření mapy v </w:t>
+        <w:t xml:space="preserve">Po vytvoření </w:t>
+      </w:r>
+      <w:r>
+        <w:t>úrovně</w:t>
+      </w:r>
+      <w:r>
+        <w:t xml:space="preserve"> v</w:t>
+      </w:r>
+      <w:r>
+        <w:t xml:space="preserve"> nástroji </w:t>
       </w:r>
       <w:proofErr w:type="spellStart"/>
       <w:r>
-        <w:t>trenchbroomu</w:t>
+        <w:t>T</w:t>
+      </w:r>
+      <w:r>
+        <w:t>renchbroomu</w:t>
       </w:r>
       <w:proofErr w:type="spellEnd"/>
       <w:r>
-        <w:t xml:space="preserve"> je třeba mapu implementovat do Unity. Samotná implementace lze udělat několika způsoby. Já jsem zvolil možnost exportu mapy do formátu </w:t>
+        <w:t xml:space="preserve"> je třeba </w:t>
+      </w:r>
+      <w:r>
+        <w:t>úrovně</w:t>
+      </w:r>
+      <w:r>
+        <w:t xml:space="preserve"> implementovat do Unity. Samotná implementace lze udělat několika způsoby. Já jsem zvolil možnost exportu </w:t>
+      </w:r>
+      <w:r>
+        <w:t xml:space="preserve">úrovně </w:t>
+      </w:r>
+      <w:r>
+        <w:t xml:space="preserve">do formátu </w:t>
       </w:r>
       <w:proofErr w:type="spellStart"/>
       <w:r>
-        <w:t>Wavefront</w:t>
+        <w:t>Wave</w:t>
+      </w:r>
+      <w:r>
+        <w:t>F</w:t>
+      </w:r>
+      <w:r>
+        <w:t>ront</w:t>
       </w:r>
       <w:proofErr w:type="spellEnd"/>
       <w:r>
-        <w:t xml:space="preserve">. Díky téhle akci mohu vytvořenou mapu exportovat do </w:t>
+        <w:t xml:space="preserve">. </w:t>
+      </w:r>
+      <w:r>
+        <w:t xml:space="preserve">Nadále </w:t>
+      </w:r>
+      <w:r>
+        <w:t>m</w:t>
+      </w:r>
+      <w:r>
+        <w:t>ohu</w:t>
+      </w:r>
+      <w:r>
+        <w:t xml:space="preserve"> vytvořenou mapu exportovat do </w:t>
+      </w:r>
+      <w:r>
+        <w:t xml:space="preserve">programu </w:t>
       </w:r>
       <w:proofErr w:type="spellStart"/>
       <w:r>
+        <w:t>Blender</w:t>
+      </w:r>
+      <w:proofErr w:type="spellEnd"/>
+      <w:r>
+        <w:t xml:space="preserve"> ve kterém</w:t>
+      </w:r>
+      <w:r>
+        <w:t xml:space="preserve"> lze udělat jakékoliv</w:t>
+      </w:r>
+      <w:r>
+        <w:t xml:space="preserve"> finalizační</w:t>
+      </w:r>
+      <w:r>
+        <w:t xml:space="preserve"> úpravy před import</w:t>
+      </w:r>
+      <w:r>
+        <w:t>ováním</w:t>
+      </w:r>
+      <w:r>
+        <w:t xml:space="preserve"> do Unity. </w:t>
+      </w:r>
+    </w:p>
+    <w:p>
+      <w:pPr>
+        <w:pStyle w:val="Bntext"/>
+      </w:pPr>
+      <w:r>
+        <w:t xml:space="preserve">Poslední krok pro vložení </w:t>
+      </w:r>
+      <w:r>
+        <w:t>úrovně</w:t>
+      </w:r>
+      <w:r>
+        <w:t xml:space="preserve"> do Unity je třeba </w:t>
+      </w:r>
+      <w:r>
+        <w:t xml:space="preserve">úroveň </w:t>
+      </w:r>
+      <w:r>
+        <w:t xml:space="preserve">znovu exportovat </w:t>
+      </w:r>
+      <w:r>
+        <w:t>v</w:t>
+      </w:r>
+      <w:r>
+        <w:t> </w:t>
+      </w:r>
+      <w:proofErr w:type="spellStart"/>
+      <w:r>
         <w:t>Blenderu</w:t>
       </w:r>
       <w:proofErr w:type="spellEnd"/>
       <w:r>
-        <w:t xml:space="preserve">, kde lze udělat jakékoliv potřebné úpravy před finálního importu do Unity. </w:t>
+        <w:t xml:space="preserve"> do formátu FBX. Tento formát již je podporován Unity</w:t>
+      </w:r>
+      <w:r>
+        <w:t xml:space="preserve"> oproti </w:t>
+      </w:r>
+      <w:proofErr w:type="spellStart"/>
+      <w:r>
+        <w:t>WaveFront</w:t>
+      </w:r>
+      <w:proofErr w:type="spellEnd"/>
+      <w:r>
+        <w:t>,</w:t>
+      </w:r>
+      <w:r>
+        <w:t xml:space="preserve"> tudíž je možné importovat mapu do Unity. </w:t>
       </w:r>
     </w:p>
     <w:p>
@@ -10302,39 +10675,109 @@
         <w:pStyle w:val="Bntext"/>
       </w:pPr>
       <w:r>
-        <w:t>Poslední krok pro vložení mapy do Unity je třeba mapu znovu exportovat v </w:t>
+        <w:t>Pokud byla importovaná</w:t>
+      </w:r>
+      <w:r>
+        <w:t xml:space="preserve"> </w:t>
+      </w:r>
+      <w:r>
+        <w:t>mapa již</w:t>
+      </w:r>
+      <w:r>
+        <w:t xml:space="preserve"> předem</w:t>
+      </w:r>
+      <w:r>
+        <w:t xml:space="preserve"> texturována</w:t>
+      </w:r>
+      <w:r>
+        <w:t xml:space="preserve"> </w:t>
+      </w:r>
+      <w:r>
+        <w:t>v</w:t>
+      </w:r>
+      <w:r>
+        <w:t xml:space="preserve"> nástroji </w:t>
       </w:r>
       <w:proofErr w:type="spellStart"/>
       <w:r>
-        <w:t>Blenderu</w:t>
+        <w:t>trenchbroom</w:t>
       </w:r>
       <w:proofErr w:type="spellEnd"/>
       <w:r>
-        <w:t xml:space="preserve"> do formátu FBX. Tento formát již je podporován Unity tudíž je možné importovat mapu do Unity. </w:t>
-      </w:r>
-    </w:p>
-    <w:p>
-      <w:pPr>
-        <w:pStyle w:val="Bntext"/>
-      </w:pPr>
-      <w:r>
-        <w:t xml:space="preserve">Pokud byla importovaná mapa již texturována v programu </w:t>
+        <w:t xml:space="preserve"> a byla implementována zmíněným způsobem</w:t>
+      </w:r>
+      <w:r>
+        <w:t>, t</w:t>
+      </w:r>
+      <w:r>
+        <w:t>extury budou také importovány s mapu. Ovšem, aby se textury aplikovaly, je třeba změnit způsob načítání textur na FBX souboru v</w:t>
+      </w:r>
+      <w:r>
+        <w:t> </w:t>
+      </w:r>
+      <w:r>
+        <w:t>Unity</w:t>
+      </w:r>
+      <w:r>
+        <w:t>. Veškeré</w:t>
+      </w:r>
+      <w:r>
+        <w:t xml:space="preserve"> textury</w:t>
+      </w:r>
+      <w:r>
+        <w:t xml:space="preserve"> na úrovni</w:t>
+      </w:r>
+      <w:r>
+        <w:t xml:space="preserve"> budou importovány do </w:t>
+      </w:r>
+      <w:r>
+        <w:t xml:space="preserve">vygenerovaného </w:t>
+      </w:r>
+      <w:r>
+        <w:t>souboru</w:t>
+      </w:r>
+      <w:r>
+        <w:t>.</w:t>
+      </w:r>
+      <w:r>
+        <w:t xml:space="preserve"> Tento</w:t>
+      </w:r>
+      <w:r>
+        <w:t xml:space="preserve"> soubor se </w:t>
+      </w:r>
+      <w:r>
+        <w:t>vkládá</w:t>
+      </w:r>
+      <w:r>
+        <w:t xml:space="preserve"> </w:t>
+      </w:r>
+      <w:r>
+        <w:t xml:space="preserve">do stejné složky jako importovaná </w:t>
+      </w:r>
+      <w:r>
+        <w:t>úroveň</w:t>
+      </w:r>
+      <w:r>
+        <w:t>.</w:t>
+      </w:r>
+      <w:r>
+        <w:t xml:space="preserve"> Aby se textury aplikovaly na model úrovně je třeba zapnout na FBX souboru úrovně v sekci </w:t>
       </w:r>
       <w:proofErr w:type="spellStart"/>
       <w:r>
-        <w:t>trenchbroom</w:t>
+        <w:t>materials</w:t>
       </w:r>
       <w:proofErr w:type="spellEnd"/>
       <w:r>
-        <w:t xml:space="preserve"> a byla implementována již zmíněným způsobem. Textury budou také importovány s mapu. Ovšem, aby se textury aplikovaly, je třeba změnit způsob načítání textur na FBX souboru v Unity, jelikož tyto textury budou importovány do souboru a vloženy do Unity automaticky. Tento soubor se </w:t>
-      </w:r>
-      <w:proofErr w:type="gramStart"/>
-      <w:r>
-        <w:t>vloží</w:t>
-      </w:r>
-      <w:proofErr w:type="gramEnd"/>
-      <w:r>
-        <w:t xml:space="preserve"> do stejné složky jako importovaná mapa.</w:t>
+        <w:t xml:space="preserve"> možnost import via </w:t>
+      </w:r>
+      <w:proofErr w:type="spellStart"/>
+      <w:r>
+        <w:t>MaterialDescription</w:t>
+      </w:r>
+      <w:proofErr w:type="spellEnd"/>
+      <w:r>
+        <w:t>.</w:t>
       </w:r>
     </w:p>
     <w:p>
@@ -10347,9 +10790,9 @@
           <w:noProof/>
         </w:rPr>
         <w:drawing>
-          <wp:inline distT="0" distB="0" distL="0" distR="0" wp14:anchorId="0F2DBDB8" wp14:editId="249A833A">
-            <wp:extent cx="3698544" cy="2489075"/>
-            <wp:effectExtent l="0" t="0" r="0" b="6985"/>
+          <wp:inline distT="0" distB="0" distL="0" distR="0" wp14:anchorId="0F2DBDB8" wp14:editId="25C35012">
+            <wp:extent cx="5165766" cy="3476497"/>
+            <wp:effectExtent l="0" t="0" r="0" b="0"/>
             <wp:docPr id="2012153331" name="Obrázek 19"/>
             <wp:cNvGraphicFramePr>
               <a:graphicFrameLocks xmlns:a="http://schemas.openxmlformats.org/drawingml/2006/main" noChangeAspect="1"/>
@@ -10379,7 +10822,7 @@
                   <pic:spPr bwMode="auto">
                     <a:xfrm>
                       <a:off x="0" y="0"/>
-                      <a:ext cx="3714603" cy="2499882"/>
+                      <a:ext cx="5198239" cy="3498351"/>
                     </a:xfrm>
                     <a:prstGeom prst="rect">
                       <a:avLst/>
@@ -10837,7 +11280,7 @@
           <w:noProof/>
         </w:rPr>
         <w:drawing>
-          <wp:inline distT="0" distB="0" distL="0" distR="0" wp14:anchorId="0C346721" wp14:editId="4747B293">
+          <wp:inline distT="0" distB="0" distL="0" distR="0" wp14:anchorId="0C346721" wp14:editId="74ED32B9">
             <wp:extent cx="4039737" cy="2280711"/>
             <wp:effectExtent l="0" t="0" r="0" b="5715"/>
             <wp:docPr id="686103778" name="Obrázek 16"/>

</xml_diff>

<commit_message>
Fix: more content tweaks
</commit_message>
<xml_diff>
--- a/Lahola_MP_TaP.docx
+++ b/Lahola_MP_TaP.docx
@@ -38,7 +38,7 @@
                 <w:lang w:eastAsia="cs-CZ"/>
               </w:rPr>
               <w:drawing>
-                <wp:inline distT="0" distB="0" distL="0" distR="0" wp14:anchorId="350CA5BA" wp14:editId="4D508BA5">
+                <wp:inline distT="0" distB="0" distL="0" distR="0" wp14:anchorId="350CA5BA" wp14:editId="279D7C33">
                   <wp:extent cx="5408908" cy="1416667"/>
                   <wp:effectExtent l="0" t="0" r="0" b="0"/>
                   <wp:docPr id="6" name="Obrázek 6"/>
@@ -150,7 +150,23 @@
                 <w:sz w:val="40"/>
                 <w:szCs w:val="26"/>
               </w:rPr>
-              <w:t>Vývoj 3D vide</w:t>
+              <w:t xml:space="preserve">Vývoj </w:t>
+            </w:r>
+            <w:proofErr w:type="gramStart"/>
+            <w:r>
+              <w:rPr>
+                <w:sz w:val="40"/>
+                <w:szCs w:val="26"/>
+              </w:rPr>
+              <w:t>3D</w:t>
+            </w:r>
+            <w:proofErr w:type="gramEnd"/>
+            <w:r>
+              <w:rPr>
+                <w:sz w:val="40"/>
+                <w:szCs w:val="26"/>
+              </w:rPr>
+              <w:t xml:space="preserve"> vide</w:t>
             </w:r>
             <w:r>
               <w:rPr>
@@ -164,8 +180,17 @@
                 <w:sz w:val="40"/>
                 <w:szCs w:val="26"/>
               </w:rPr>
-              <w:t>her ve Unity enginu</w:t>
+              <w:t xml:space="preserve">her ve Unity </w:t>
             </w:r>
+            <w:proofErr w:type="spellStart"/>
+            <w:r>
+              <w:rPr>
+                <w:sz w:val="40"/>
+                <w:szCs w:val="26"/>
+              </w:rPr>
+              <w:t>enginu</w:t>
+            </w:r>
+            <w:proofErr w:type="spellEnd"/>
           </w:p>
         </w:tc>
       </w:tr>
@@ -264,7 +289,15 @@
                 <w:sz w:val="36"/>
                 <w:szCs w:val="20"/>
               </w:rPr>
-              <w:t>Veronika V</w:t>
+              <w:t xml:space="preserve">Veronika </w:t>
+            </w:r>
+            <w:proofErr w:type="spellStart"/>
+            <w:r>
+              <w:rPr>
+                <w:sz w:val="36"/>
+                <w:szCs w:val="20"/>
+              </w:rPr>
+              <w:t>V</w:t>
             </w:r>
             <w:r>
               <w:rPr>
@@ -280,6 +313,7 @@
               </w:rPr>
               <w:t>vlečková</w:t>
             </w:r>
+            <w:proofErr w:type="spellEnd"/>
           </w:p>
         </w:tc>
       </w:tr>
@@ -483,14 +517,30 @@
           <w:b/>
           <w:bCs/>
         </w:rPr>
-        <w:t xml:space="preserve">Jméno a příjmení autora práce: </w:t>
-      </w:r>
+        <w:t xml:space="preserve">Jméno a příjmení autora </w:t>
+      </w:r>
+      <w:proofErr w:type="gramStart"/>
       <w:r>
         <w:rPr>
           <w:b/>
           <w:bCs/>
         </w:rPr>
-        <w:t xml:space="preserve"> Vojtěch Lahola</w:t>
+        <w:t xml:space="preserve">práce: </w:t>
+      </w:r>
+      <w:r>
+        <w:rPr>
+          <w:b/>
+          <w:bCs/>
+        </w:rPr>
+        <w:t xml:space="preserve"> Vojtěch</w:t>
+      </w:r>
+      <w:proofErr w:type="gramEnd"/>
+      <w:r>
+        <w:rPr>
+          <w:b/>
+          <w:bCs/>
+        </w:rPr>
+        <w:t xml:space="preserve"> Lahola</w:t>
       </w:r>
     </w:p>
     <w:p>
@@ -516,33 +566,71 @@
           <w:bCs/>
           <w:lang w:eastAsia="cs-CZ"/>
         </w:rPr>
-        <w:t>Veronika Vývlečková</w:t>
-      </w:r>
-    </w:p>
-    <w:p>
-      <w:pPr>
+        <w:t xml:space="preserve">Veronika </w:t>
+      </w:r>
+      <w:proofErr w:type="spellStart"/>
+      <w:r>
         <w:rPr>
           <w:b/>
           <w:bCs/>
           <w:lang w:eastAsia="cs-CZ"/>
         </w:rPr>
-      </w:pPr>
-      <w:r>
+        <w:t>Vývlečková</w:t>
+      </w:r>
+      <w:proofErr w:type="spellEnd"/>
+    </w:p>
+    <w:p>
+      <w:pPr>
         <w:rPr>
           <w:b/>
           <w:bCs/>
           <w:lang w:eastAsia="cs-CZ"/>
         </w:rPr>
-        <w:t xml:space="preserve">Název práce: </w:t>
-      </w:r>
+      </w:pPr>
       <w:r>
         <w:rPr>
           <w:b/>
           <w:bCs/>
           <w:lang w:eastAsia="cs-CZ"/>
         </w:rPr>
-        <w:t>Vývoj 3D videoher ve Unity enginu</w:t>
-      </w:r>
+        <w:t xml:space="preserve">Název práce: </w:t>
+      </w:r>
+      <w:r>
+        <w:rPr>
+          <w:b/>
+          <w:bCs/>
+          <w:lang w:eastAsia="cs-CZ"/>
+        </w:rPr>
+        <w:t xml:space="preserve">Vývoj </w:t>
+      </w:r>
+      <w:proofErr w:type="gramStart"/>
+      <w:r>
+        <w:rPr>
+          <w:b/>
+          <w:bCs/>
+          <w:lang w:eastAsia="cs-CZ"/>
+        </w:rPr>
+        <w:t>3D</w:t>
+      </w:r>
+      <w:proofErr w:type="gramEnd"/>
+      <w:r>
+        <w:rPr>
+          <w:b/>
+          <w:bCs/>
+          <w:lang w:eastAsia="cs-CZ"/>
+        </w:rPr>
+        <w:t xml:space="preserve"> videoher ve Unity </w:t>
+      </w:r>
+      <w:proofErr w:type="spellStart"/>
+      <w:r>
+        <w:rPr>
+          <w:b/>
+          <w:bCs/>
+          <w:lang w:eastAsia="cs-CZ"/>
+        </w:rPr>
+        <w:t>enginu</w:t>
+      </w:r>
+      <w:proofErr w:type="spellEnd"/>
     </w:p>
     <w:p>
       <w:pPr>
@@ -1477,7 +1565,15 @@
               <w:t xml:space="preserve">____________________________________________ </w:t>
             </w:r>
             <w:r>
-              <w:t xml:space="preserve">vypracoval(a) samostatně, s využitím poznatků získaných během studia a studiem odborné literatury a pramenů, uvedených na seznamu zdrojů, který tvoří přílohu této práce. </w:t>
+              <w:t xml:space="preserve">vypracoval(a) samostatně, s využitím poznatků získaných během studia a studiem odborné literatury a pramenů, uvedených na seznamu zdrojů, který </w:t>
+            </w:r>
+            <w:proofErr w:type="gramStart"/>
+            <w:r>
+              <w:t>tvoří</w:t>
+            </w:r>
+            <w:proofErr w:type="gramEnd"/>
+            <w:r>
+              <w:t xml:space="preserve"> přílohu této práce. </w:t>
             </w:r>
           </w:p>
           <w:p/>
@@ -6566,11 +6662,16 @@
         <w:t>primárně</w:t>
       </w:r>
       <w:r>
-        <w:t xml:space="preserve"> běž</w:t>
+        <w:t xml:space="preserve"> </w:t>
+      </w:r>
+      <w:proofErr w:type="gramStart"/>
+      <w:r>
+        <w:t>běž</w:t>
       </w:r>
       <w:r>
         <w:t>í</w:t>
       </w:r>
+      <w:proofErr w:type="gramEnd"/>
       <w:r>
         <w:t xml:space="preserve"> na .NET frameworku. C# pochází z jazykové rodiny C, proto sdílí, </w:t>
       </w:r>
@@ -6587,8 +6688,13 @@
         <w:t xml:space="preserve"> dokonce</w:t>
       </w:r>
       <w:r>
-        <w:t xml:space="preserve"> i například videohry pomocí Unity Enginu</w:t>
-      </w:r>
+        <w:t xml:space="preserve"> i například videohry pomocí Unity </w:t>
+      </w:r>
+      <w:proofErr w:type="spellStart"/>
+      <w:r>
+        <w:t>Enginu</w:t>
+      </w:r>
+      <w:proofErr w:type="spellEnd"/>
       <w:r>
         <w:t xml:space="preserve"> nebo Godotu</w:t>
       </w:r>
@@ -6610,7 +6716,39 @@
         <w:t xml:space="preserve"> </w:t>
       </w:r>
       <w:r>
-        <w:t>zaměstnancem Microsoftu Andrers Hejlsbergem v roce 2000.  Je to Dánský softwarový inženýr, který již dříve měl historii s účastněním se na vývoji dalších programovacích jazyků a nástrojích jako jsou Typescript a Delphi.</w:t>
+        <w:t xml:space="preserve">zaměstnancem Microsoftu </w:t>
+      </w:r>
+      <w:proofErr w:type="spellStart"/>
+      <w:r>
+        <w:t>Andrers</w:t>
+      </w:r>
+      <w:proofErr w:type="spellEnd"/>
+      <w:r>
+        <w:t xml:space="preserve"> </w:t>
+      </w:r>
+      <w:proofErr w:type="spellStart"/>
+      <w:r>
+        <w:t>Hejlsbergem</w:t>
+      </w:r>
+      <w:proofErr w:type="spellEnd"/>
+      <w:r>
+        <w:t xml:space="preserve"> v roce 2000.  Je to Dánský softwarový inženýr, který již dříve měl historii s účastněním se na vývoji dalších programovacích jazyků a nástrojích jako jsou </w:t>
+      </w:r>
+      <w:proofErr w:type="spellStart"/>
+      <w:r>
+        <w:t>Typescript</w:t>
+      </w:r>
+      <w:proofErr w:type="spellEnd"/>
+      <w:r>
+        <w:t xml:space="preserve"> a </w:t>
+      </w:r>
+      <w:proofErr w:type="spellStart"/>
+      <w:r>
+        <w:t>Delphi</w:t>
+      </w:r>
+      <w:proofErr w:type="spellEnd"/>
+      <w:r>
+        <w:t>.</w:t>
       </w:r>
     </w:p>
     <w:p>
@@ -6638,7 +6776,15 @@
         </w:numPr>
       </w:pPr>
       <w:r>
-        <w:t>Microsoft Visual Studio</w:t>
+        <w:t xml:space="preserve">Microsoft </w:t>
+      </w:r>
+      <w:proofErr w:type="spellStart"/>
+      <w:r>
+        <w:t>Visual</w:t>
+      </w:r>
+      <w:proofErr w:type="spellEnd"/>
+      <w:r>
+        <w:t xml:space="preserve"> Studio</w:t>
       </w:r>
     </w:p>
     <w:p>
@@ -6673,9 +6819,11 @@
           <w:numId w:val="11"/>
         </w:numPr>
       </w:pPr>
+      <w:proofErr w:type="spellStart"/>
       <w:r>
         <w:t>KeePass</w:t>
       </w:r>
+      <w:proofErr w:type="spellEnd"/>
     </w:p>
     <w:p>
       <w:pPr>
@@ -6784,8 +6932,13 @@
       <w:r>
         <w:t xml:space="preserve"> </w:t>
       </w:r>
-      <w:r>
-        <w:t>Pythnu, i tak je ideální pro začátečníky i</w:t>
+      <w:proofErr w:type="spellStart"/>
+      <w:r>
+        <w:t>Pythnu</w:t>
+      </w:r>
+      <w:proofErr w:type="spellEnd"/>
+      <w:r>
+        <w:t>, i tak je ideální pro začátečníky i</w:t>
       </w:r>
       <w:r>
         <w:t xml:space="preserve"> zkušené programátory, kteří se chtějí naučit nový jazyk.</w:t>
@@ -6867,7 +7020,15 @@
         <w:t>softwarových aplikací pomocí tříd, které spolu interagují pomocí objektů</w:t>
       </w:r>
       <w:r>
-        <w:t>. Díky tomuhle způsobu vytváříme kód softwaru více flexibilní, jednoduše rozšiřitelný a znovu použitelný, což nám eliminuje redundaci a zvyšuje čitelnost.</w:t>
+        <w:t xml:space="preserve">. Díky tomuhle způsobu vytváříme kód softwaru více flexibilní, jednoduše rozšiřitelný a znovu použitelný, což nám eliminuje </w:t>
+      </w:r>
+      <w:proofErr w:type="spellStart"/>
+      <w:r>
+        <w:t>redundaci</w:t>
+      </w:r>
+      <w:proofErr w:type="spellEnd"/>
+      <w:r>
+        <w:t xml:space="preserve"> a zvyšuje čitelnost.</w:t>
       </w:r>
     </w:p>
     <w:p>
@@ -7040,7 +7201,15 @@
         <w:t>využívají</w:t>
       </w:r>
       <w:r>
-        <w:t xml:space="preserve"> v souladu se třídami pomocí OOP principů Jako polymorphismus a dědictví, které dělají kód více flexibilní a znovu použitelný</w:t>
+        <w:t xml:space="preserve"> v souladu se třídami pomocí OOP principů Jako </w:t>
+      </w:r>
+      <w:proofErr w:type="spellStart"/>
+      <w:r>
+        <w:t>polymorphismus</w:t>
+      </w:r>
+      <w:proofErr w:type="spellEnd"/>
+      <w:r>
+        <w:t xml:space="preserve"> a dědictví, které dělají kód více flexibilní a znovu použitelný</w:t>
       </w:r>
     </w:p>
     <w:p>
@@ -7115,6 +7284,7 @@
           <w:bCs/>
         </w:rPr>
       </w:pPr>
+      <w:proofErr w:type="spellStart"/>
       <w:r>
         <w:rPr>
           <w:b/>
@@ -7122,6 +7292,7 @@
         </w:rPr>
         <w:t>Private</w:t>
       </w:r>
+      <w:proofErr w:type="spellEnd"/>
     </w:p>
     <w:p>
       <w:pPr>
@@ -7136,13 +7307,26 @@
         </w:rPr>
       </w:pPr>
       <w:r>
-        <w:t>Člen s modifikátorem private</w:t>
-      </w:r>
+        <w:t xml:space="preserve">Člen s modifikátorem </w:t>
+      </w:r>
+      <w:proofErr w:type="spellStart"/>
+      <w:r>
+        <w:t>private</w:t>
+      </w:r>
+      <w:proofErr w:type="spellEnd"/>
       <w:r>
         <w:t xml:space="preserve"> </w:t>
       </w:r>
       <w:r>
-        <w:t>může být přistoupen pouze v kódu ve stejné třídě nebo structu.</w:t>
+        <w:t xml:space="preserve">může být přistoupen pouze v kódu ve stejné třídě nebo </w:t>
+      </w:r>
+      <w:proofErr w:type="spellStart"/>
+      <w:r>
+        <w:t>structu</w:t>
+      </w:r>
+      <w:proofErr w:type="spellEnd"/>
+      <w:r>
+        <w:t>.</w:t>
       </w:r>
     </w:p>
     <w:p>
@@ -7157,6 +7341,7 @@
           <w:bCs/>
         </w:rPr>
       </w:pPr>
+      <w:proofErr w:type="spellStart"/>
       <w:r>
         <w:rPr>
           <w:b/>
@@ -7164,6 +7349,7 @@
         </w:rPr>
         <w:t>Protected</w:t>
       </w:r>
+      <w:proofErr w:type="spellEnd"/>
     </w:p>
     <w:p>
       <w:pPr>
@@ -7178,7 +7364,15 @@
         </w:rPr>
       </w:pPr>
       <w:r>
-        <w:t>Člen s modifikátorem protected může být použit pouze ve stejné třídě nebo v třídě, která je zděděná z jiné třídy.</w:t>
+        <w:t xml:space="preserve">Člen s modifikátorem </w:t>
+      </w:r>
+      <w:proofErr w:type="spellStart"/>
+      <w:r>
+        <w:t>protected</w:t>
+      </w:r>
+      <w:proofErr w:type="spellEnd"/>
+      <w:r>
+        <w:t xml:space="preserve"> může být použit pouze ve stejné třídě nebo v třídě, která je zděděná z jiné třídy.</w:t>
       </w:r>
     </w:p>
     <w:p>
@@ -7193,6 +7387,7 @@
           <w:bCs/>
         </w:rPr>
       </w:pPr>
+      <w:proofErr w:type="spellStart"/>
       <w:r>
         <w:rPr>
           <w:b/>
@@ -7200,6 +7395,7 @@
         </w:rPr>
         <w:t>Internal</w:t>
       </w:r>
+      <w:proofErr w:type="spellEnd"/>
     </w:p>
     <w:p>
       <w:pPr>
@@ -7214,7 +7410,15 @@
         </w:rPr>
       </w:pPr>
       <w:r>
-        <w:t xml:space="preserve">Člen s modifikátorem internal může být </w:t>
+        <w:t xml:space="preserve">Člen s modifikátorem </w:t>
+      </w:r>
+      <w:proofErr w:type="spellStart"/>
+      <w:r>
+        <w:t>internal</w:t>
+      </w:r>
+      <w:proofErr w:type="spellEnd"/>
+      <w:r>
+        <w:t xml:space="preserve"> může být </w:t>
       </w:r>
       <w:r>
         <w:t>použit pouze v kódu stejné kompilace</w:t>
@@ -7236,7 +7440,15 @@
       </w:pPr>
       <w:bookmarkStart w:id="9" w:name="_Toc158963419"/>
       <w:r>
-        <w:t>Objektově orientováné designové principy</w:t>
+        <w:t xml:space="preserve">Objektově </w:t>
+      </w:r>
+      <w:proofErr w:type="spellStart"/>
+      <w:r>
+        <w:t>orientováné</w:t>
+      </w:r>
+      <w:proofErr w:type="spellEnd"/>
+      <w:r>
+        <w:t xml:space="preserve"> designové principy</w:t>
       </w:r>
       <w:bookmarkEnd w:id="9"/>
     </w:p>
@@ -7314,9 +7526,11 @@
       <w:r>
         <w:t xml:space="preserve"> (metody, data...). Abstrakce </w:t>
       </w:r>
+      <w:proofErr w:type="gramStart"/>
       <w:r>
         <w:t>vytváří</w:t>
       </w:r>
+      <w:proofErr w:type="gramEnd"/>
       <w:r>
         <w:t xml:space="preserve"> základ logiky a dat bez </w:t>
       </w:r>
@@ -7365,7 +7579,15 @@
         <w:t xml:space="preserve">nepřátele. </w:t>
       </w:r>
       <w:r>
-        <w:t xml:space="preserve"> Tato třída (např. BaseEnemy) by obsahovala </w:t>
+        <w:t xml:space="preserve"> Tato třída (např. </w:t>
+      </w:r>
+      <w:proofErr w:type="spellStart"/>
+      <w:r>
+        <w:t>BaseEnemy</w:t>
+      </w:r>
+      <w:proofErr w:type="spellEnd"/>
+      <w:r>
+        <w:t xml:space="preserve">) by obsahovala </w:t>
       </w:r>
       <w:r>
         <w:t>veškeré</w:t>
@@ -7402,7 +7624,15 @@
         <w:t xml:space="preserve"> druhé</w:t>
       </w:r>
       <w:r>
-        <w:t xml:space="preserve"> (např. Knight), kde by se poté přiřadily určité hodnoty...</w:t>
+        <w:t xml:space="preserve"> (např. </w:t>
+      </w:r>
+      <w:proofErr w:type="spellStart"/>
+      <w:r>
+        <w:t>Knight</w:t>
+      </w:r>
+      <w:proofErr w:type="spellEnd"/>
+      <w:r>
+        <w:t>), kde by se poté přiřadily určité hodnoty...</w:t>
       </w:r>
     </w:p>
     <w:p>
@@ -7618,6 +7848,7 @@
           <w:bCs/>
         </w:rPr>
       </w:pPr>
+      <w:proofErr w:type="spellStart"/>
       <w:r>
         <w:rPr>
           <w:b/>
@@ -7625,6 +7856,7 @@
         </w:rPr>
         <w:t>Polymorphismus</w:t>
       </w:r>
+      <w:proofErr w:type="spellEnd"/>
     </w:p>
     <w:p>
       <w:pPr>
@@ -7634,6 +7866,7 @@
           <w:numId w:val="15"/>
         </w:numPr>
       </w:pPr>
+      <w:proofErr w:type="spellStart"/>
       <w:r>
         <w:t>Pol</w:t>
       </w:r>
@@ -7641,14 +7874,23 @@
         <w:t>ymo</w:t>
       </w:r>
       <w:r>
-        <w:t>rphismus je slovo pocházející z Řeckého slova</w:t>
-      </w:r>
-      <w:r>
-        <w:t>, které znamená více forem nebo tvarů. Vývojář může využít polymorphism</w:t>
+        <w:t>rphismus</w:t>
+      </w:r>
+      <w:proofErr w:type="spellEnd"/>
+      <w:r>
+        <w:t xml:space="preserve"> je slovo pocházející z Řeckého slova</w:t>
+      </w:r>
+      <w:r>
+        <w:t xml:space="preserve">, které znamená více forem nebo tvarů. Vývojář může využít </w:t>
+      </w:r>
+      <w:proofErr w:type="spellStart"/>
+      <w:r>
+        <w:t>polymorphism</w:t>
       </w:r>
       <w:r>
         <w:t>us</w:t>
       </w:r>
+      <w:proofErr w:type="spellEnd"/>
       <w:r>
         <w:t xml:space="preserve"> pro využití několik forem jedné metody </w:t>
       </w:r>
@@ -7781,7 +8023,15 @@
         <w:t>pomocí přiřazování přímo parametrů</w:t>
       </w:r>
       <w:r>
-        <w:t xml:space="preserve">, které metoda potřebuje. Např. pokud přetížená hodnota potřebuje pouze parametr string, vývojář </w:t>
+        <w:t xml:space="preserve">, které metoda potřebuje. Např. pokud přetížená hodnota potřebuje pouze parametr </w:t>
+      </w:r>
+      <w:proofErr w:type="spellStart"/>
+      <w:r>
+        <w:t>string</w:t>
+      </w:r>
+      <w:proofErr w:type="spellEnd"/>
+      <w:r>
+        <w:t xml:space="preserve">, vývojář </w:t>
       </w:r>
       <w:r>
         <w:t>zavolá</w:t>
@@ -7793,7 +8043,15 @@
         <w:t xml:space="preserve"> </w:t>
       </w:r>
       <w:r>
-        <w:t>s parametrem string.</w:t>
+        <w:t xml:space="preserve">s parametrem </w:t>
+      </w:r>
+      <w:proofErr w:type="spellStart"/>
+      <w:r>
+        <w:t>string</w:t>
+      </w:r>
+      <w:proofErr w:type="spellEnd"/>
+      <w:r>
+        <w:t>.</w:t>
       </w:r>
     </w:p>
     <w:p>
@@ -7912,16 +8170,29 @@
       <w:bookmarkStart w:id="10" w:name="_Toc158963420"/>
       <w:r>
         <w:lastRenderedPageBreak/>
-        <w:t>Herní enginy</w:t>
+        <w:t xml:space="preserve">Herní </w:t>
+      </w:r>
+      <w:proofErr w:type="spellStart"/>
+      <w:r>
+        <w:t>enginy</w:t>
       </w:r>
       <w:bookmarkEnd w:id="10"/>
+      <w:proofErr w:type="spellEnd"/>
     </w:p>
     <w:p>
       <w:pPr>
         <w:pStyle w:val="Bntext"/>
       </w:pPr>
       <w:r>
-        <w:t xml:space="preserve">Herní engine je software, který je primárně </w:t>
+        <w:t xml:space="preserve">Herní </w:t>
+      </w:r>
+      <w:proofErr w:type="spellStart"/>
+      <w:r>
+        <w:t>engine</w:t>
+      </w:r>
+      <w:proofErr w:type="spellEnd"/>
+      <w:r>
+        <w:t xml:space="preserve"> je software, který je primárně </w:t>
       </w:r>
       <w:r>
         <w:t>nedesignován</w:t>
@@ -7939,7 +8210,39 @@
         <w:t>zutilizovat</w:t>
       </w:r>
       <w:r>
-        <w:t xml:space="preserve"> funkce těchto enginů, aby nemuseli „začínat od nuly“ a vytvořit si vlastní engine, což jim ušetří čas a pracovní sílu pro vývoj hry. Engine přináší </w:t>
+        <w:t xml:space="preserve"> funkce těchto </w:t>
+      </w:r>
+      <w:proofErr w:type="spellStart"/>
+      <w:r>
+        <w:t>enginů</w:t>
+      </w:r>
+      <w:proofErr w:type="spellEnd"/>
+      <w:r>
+        <w:t xml:space="preserve">, aby nemuseli „začínat od nuly“ a vytvořit si vlastní </w:t>
+      </w:r>
+      <w:proofErr w:type="spellStart"/>
+      <w:r>
+        <w:t>engine</w:t>
+      </w:r>
+      <w:proofErr w:type="spellEnd"/>
+      <w:r>
+        <w:t xml:space="preserve">, což jim </w:t>
+      </w:r>
+      <w:proofErr w:type="gramStart"/>
+      <w:r>
+        <w:t>ušetří</w:t>
+      </w:r>
+      <w:proofErr w:type="gramEnd"/>
+      <w:r>
+        <w:t xml:space="preserve"> čas a pracovní sílu pro vývoj hry. </w:t>
+      </w:r>
+      <w:proofErr w:type="spellStart"/>
+      <w:r>
+        <w:t>Engine</w:t>
+      </w:r>
+      <w:proofErr w:type="spellEnd"/>
+      <w:r>
+        <w:t xml:space="preserve"> přináší </w:t>
       </w:r>
       <w:r>
         <w:t>vývojáři</w:t>
@@ -7957,7 +8260,15 @@
         <w:t>skládat</w:t>
       </w:r>
       <w:r>
-        <w:t xml:space="preserve"> z optimalizace projektu až po jednoduchého implementování projektu na více platform. </w:t>
+        <w:t xml:space="preserve"> z optimalizace projektu až po jednoduchého implementování projektu na více </w:t>
+      </w:r>
+      <w:proofErr w:type="spellStart"/>
+      <w:r>
+        <w:t>platform</w:t>
+      </w:r>
+      <w:proofErr w:type="spellEnd"/>
+      <w:r>
+        <w:t xml:space="preserve">. </w:t>
       </w:r>
     </w:p>
     <w:p>
@@ -7985,7 +8296,39 @@
         <w:pStyle w:val="Bntext"/>
       </w:pPr>
       <w:r>
-        <w:t xml:space="preserve">Aktuálně prosazeným industriálním standardem jsou enginy jako Unreal Engine a Unity. Přímo tyhle dva „velcí hráči na trhu,“ vytváří infrastrukturu nejpopulárnějších her na světě. </w:t>
+        <w:t xml:space="preserve">Aktuálně prosazeným industriálním standardem jsou </w:t>
+      </w:r>
+      <w:proofErr w:type="spellStart"/>
+      <w:r>
+        <w:t>enginy</w:t>
+      </w:r>
+      <w:proofErr w:type="spellEnd"/>
+      <w:r>
+        <w:t xml:space="preserve"> jako </w:t>
+      </w:r>
+      <w:proofErr w:type="spellStart"/>
+      <w:r>
+        <w:t>Unreal</w:t>
+      </w:r>
+      <w:proofErr w:type="spellEnd"/>
+      <w:r>
+        <w:t xml:space="preserve"> </w:t>
+      </w:r>
+      <w:proofErr w:type="spellStart"/>
+      <w:r>
+        <w:t>Engine</w:t>
+      </w:r>
+      <w:proofErr w:type="spellEnd"/>
+      <w:r>
+        <w:t xml:space="preserve"> a Unity. Přímo tyhle dva „velcí hráči na trhu,“ </w:t>
+      </w:r>
+      <w:proofErr w:type="gramStart"/>
+      <w:r>
+        <w:t>vytváří</w:t>
+      </w:r>
+      <w:proofErr w:type="gramEnd"/>
+      <w:r>
+        <w:t xml:space="preserve"> infrastrukturu nejpopulárnějších her na světě. </w:t>
       </w:r>
       <w:r>
         <w:t>V kapitole ní</w:t>
@@ -7996,17 +8339,59 @@
         <w:pStyle w:val="Nadpis3rovn"/>
       </w:pPr>
       <w:bookmarkStart w:id="12" w:name="_Toc158963422"/>
-      <w:r>
-        <w:t>Unreal Engine</w:t>
+      <w:proofErr w:type="spellStart"/>
+      <w:r>
+        <w:t>Unreal</w:t>
+      </w:r>
+      <w:proofErr w:type="spellEnd"/>
+      <w:r>
+        <w:t xml:space="preserve"> </w:t>
+      </w:r>
+      <w:proofErr w:type="spellStart"/>
+      <w:r>
+        <w:t>Engine</w:t>
       </w:r>
       <w:bookmarkEnd w:id="12"/>
+      <w:proofErr w:type="spellEnd"/>
     </w:p>
     <w:p>
       <w:pPr>
         <w:pStyle w:val="Bntext"/>
       </w:pPr>
       <w:r>
-        <w:t>UE je nástroj pro vyvíjení videoher v reálnem čase od společnosti Epic Games. Jedna z jeho prvních verzí byla vyvíjená přímo od zakladatele firmy Tim Sweeney pro hru Unreal, která měla vyjít v roce 1998</w:t>
+        <w:t xml:space="preserve">UE je nástroj pro vyvíjení videoher v reálnem čase od společnosti </w:t>
+      </w:r>
+      <w:proofErr w:type="spellStart"/>
+      <w:r>
+        <w:t>Epic</w:t>
+      </w:r>
+      <w:proofErr w:type="spellEnd"/>
+      <w:r>
+        <w:t xml:space="preserve"> </w:t>
+      </w:r>
+      <w:proofErr w:type="spellStart"/>
+      <w:r>
+        <w:t>Games</w:t>
+      </w:r>
+      <w:proofErr w:type="spellEnd"/>
+      <w:r>
+        <w:t xml:space="preserve">. Jedna z jeho prvních verzí byla vyvíjená přímo od zakladatele firmy Tim </w:t>
+      </w:r>
+      <w:proofErr w:type="spellStart"/>
+      <w:r>
+        <w:t>Sweeney</w:t>
+      </w:r>
+      <w:proofErr w:type="spellEnd"/>
+      <w:r>
+        <w:t xml:space="preserve"> pro hru </w:t>
+      </w:r>
+      <w:proofErr w:type="spellStart"/>
+      <w:r>
+        <w:t>Unreal</w:t>
+      </w:r>
+      <w:proofErr w:type="spellEnd"/>
+      <w:r>
+        <w:t>, která měla vyjít v roce 1998</w:t>
       </w:r>
       <w:r>
         <w:t>. EU</w:t>
@@ -8056,7 +8441,15 @@
         <w:t xml:space="preserve"> dokonce i</w:t>
       </w:r>
       <w:r>
-        <w:t xml:space="preserve"> simulace, rendrovat animace... UE pracuje v jazyku C++, který zajišťuje jeho portabilitu na jiné platformy a stabilitu.</w:t>
+        <w:t xml:space="preserve"> simulace, </w:t>
+      </w:r>
+      <w:proofErr w:type="spellStart"/>
+      <w:r>
+        <w:t>rendrovat</w:t>
+      </w:r>
+      <w:proofErr w:type="spellEnd"/>
+      <w:r>
+        <w:t xml:space="preserve"> animace... UE pracuje v jazyku C++, který zajišťuje jeho portabilitu na jiné platformy a stabilitu.</w:t>
       </w:r>
       <w:r>
         <w:t xml:space="preserve"> </w:t>
@@ -8079,8 +8472,13 @@
         <w:t xml:space="preserve"> systém s názvem</w:t>
       </w:r>
       <w:r>
-        <w:t xml:space="preserve"> Blueprint</w:t>
-      </w:r>
+        <w:t xml:space="preserve"> </w:t>
+      </w:r>
+      <w:proofErr w:type="spellStart"/>
+      <w:r>
+        <w:t>Blueprint</w:t>
+      </w:r>
+      <w:proofErr w:type="spellEnd"/>
       <w:r>
         <w:t>. Systém funguje na principů nodů, k</w:t>
       </w:r>
@@ -8162,8 +8560,53 @@
         <w:pStyle w:val="Bntext"/>
       </w:pPr>
       <w:r>
-        <w:t>Příklady her, které byli vyvíjeni v UE: Batman Arkham Knight, Fornite, Star Wars Jedi: Fallen Order</w:t>
-      </w:r>
+        <w:t xml:space="preserve">Příklady her, které byli vyvíjeni v UE: Batman </w:t>
+      </w:r>
+      <w:proofErr w:type="spellStart"/>
+      <w:r>
+        <w:t>Arkham</w:t>
+      </w:r>
+      <w:proofErr w:type="spellEnd"/>
+      <w:r>
+        <w:t xml:space="preserve"> </w:t>
+      </w:r>
+      <w:proofErr w:type="spellStart"/>
+      <w:r>
+        <w:t>Knight</w:t>
+      </w:r>
+      <w:proofErr w:type="spellEnd"/>
+      <w:r>
+        <w:t xml:space="preserve">, </w:t>
+      </w:r>
+      <w:proofErr w:type="spellStart"/>
+      <w:r>
+        <w:t>Fornite</w:t>
+      </w:r>
+      <w:proofErr w:type="spellEnd"/>
+      <w:r>
+        <w:t xml:space="preserve">, Star </w:t>
+      </w:r>
+      <w:proofErr w:type="spellStart"/>
+      <w:r>
+        <w:t>Wars</w:t>
+      </w:r>
+      <w:proofErr w:type="spellEnd"/>
+      <w:r>
+        <w:t xml:space="preserve"> Jedi: </w:t>
+      </w:r>
+      <w:proofErr w:type="spellStart"/>
+      <w:r>
+        <w:t>Fallen</w:t>
+      </w:r>
+      <w:proofErr w:type="spellEnd"/>
+      <w:r>
+        <w:t xml:space="preserve"> </w:t>
+      </w:r>
+      <w:proofErr w:type="spellStart"/>
+      <w:r>
+        <w:t>Order</w:t>
+      </w:r>
+      <w:proofErr w:type="spellEnd"/>
       <w:r>
         <w:t>...</w:t>
       </w:r>
@@ -8236,9 +8679,14 @@
         <w:t>Unity</w:t>
       </w:r>
       <w:r>
-        <w:t xml:space="preserve"> engine</w:t>
+        <w:t xml:space="preserve"> </w:t>
+      </w:r>
+      <w:proofErr w:type="spellStart"/>
+      <w:r>
+        <w:t>engine</w:t>
       </w:r>
       <w:bookmarkEnd w:id="13"/>
+      <w:proofErr w:type="spellEnd"/>
     </w:p>
     <w:p>
       <w:pPr>
@@ -8257,7 +8705,15 @@
         <w:t xml:space="preserve"> nástroj</w:t>
       </w:r>
       <w:r>
-        <w:t>, který je stavěn pro vyvíjení her v reálném čase od společnosti Unity technologies, která byla založena roku 2004</w:t>
+        <w:t xml:space="preserve">, který je stavěn pro vyvíjení her v reálném čase od společnosti Unity </w:t>
+      </w:r>
+      <w:proofErr w:type="spellStart"/>
+      <w:r>
+        <w:t>technologies</w:t>
+      </w:r>
+      <w:proofErr w:type="spellEnd"/>
+      <w:r>
+        <w:t>, která byla založena roku 2004</w:t>
       </w:r>
       <w:r>
         <w:t>. P</w:t>
@@ -8292,7 +8748,23 @@
         <w:t xml:space="preserve"> </w:t>
       </w:r>
       <w:r>
-        <w:t>v jazyce C#, který je o něco přívětivější pro začínající programátory než C++, například díky svému automatickému garbage collectoru. Stejně jako UE v Unity lze využít možnost vizuálního skriptování</w:t>
+        <w:t xml:space="preserve">v jazyce C#, který je o něco přívětivější pro začínající programátory než C++, například díky svému automatickému </w:t>
+      </w:r>
+      <w:proofErr w:type="spellStart"/>
+      <w:r>
+        <w:t>garbage</w:t>
+      </w:r>
+      <w:proofErr w:type="spellEnd"/>
+      <w:r>
+        <w:t xml:space="preserve"> </w:t>
+      </w:r>
+      <w:proofErr w:type="spellStart"/>
+      <w:r>
+        <w:t>collectoru</w:t>
+      </w:r>
+      <w:proofErr w:type="spellEnd"/>
+      <w:r>
+        <w:t>. Stejně jako UE v Unity lze využít možnost vizuálního skriptování</w:t>
       </w:r>
       <w:r>
         <w:t>.</w:t>
@@ -8317,16 +8789,40 @@
         <w:pStyle w:val="Bntext"/>
       </w:pPr>
       <w:r>
-        <w:t>Narozdíl od 2D videoher h</w:t>
-      </w:r>
-      <w:r>
-        <w:t>lavní stavební block pro vyvíjení v</w:t>
+        <w:t xml:space="preserve">Narozdíl od </w:t>
+      </w:r>
+      <w:proofErr w:type="gramStart"/>
+      <w:r>
+        <w:t>2D</w:t>
+      </w:r>
+      <w:proofErr w:type="gramEnd"/>
+      <w:r>
+        <w:t xml:space="preserve"> videoher h</w:t>
+      </w:r>
+      <w:r>
+        <w:t xml:space="preserve">lavní stavební </w:t>
+      </w:r>
+      <w:proofErr w:type="spellStart"/>
+      <w:r>
+        <w:t>block</w:t>
+      </w:r>
+      <w:proofErr w:type="spellEnd"/>
+      <w:r>
+        <w:t xml:space="preserve"> pro vyvíjení v</w:t>
       </w:r>
       <w:r>
         <w:t> 3D prostoru Unity</w:t>
       </w:r>
       <w:r>
-        <w:t xml:space="preserve"> jsou GameObjects. Jak již z názvu lze vyčíst je to herní objekt, který je třeba </w:t>
+        <w:t xml:space="preserve"> jsou </w:t>
+      </w:r>
+      <w:proofErr w:type="spellStart"/>
+      <w:r>
+        <w:t>GameObjects</w:t>
+      </w:r>
+      <w:proofErr w:type="spellEnd"/>
+      <w:r>
+        <w:t xml:space="preserve">. Jak již z názvu lze vyčíst je to herní objekt, který je třeba </w:t>
       </w:r>
       <w:r>
         <w:t>využít,</w:t>
@@ -8344,7 +8840,15 @@
         <w:t>, ačkoliv</w:t>
       </w:r>
       <w:r>
-        <w:t xml:space="preserve"> spíše slouží jako kontejnery pro komponenty, které implementují funkcionalit</w:t>
+        <w:t xml:space="preserve"> spíše </w:t>
+      </w:r>
+      <w:proofErr w:type="gramStart"/>
+      <w:r>
+        <w:t>slouží</w:t>
+      </w:r>
+      <w:proofErr w:type="gramEnd"/>
+      <w:r>
+        <w:t xml:space="preserve"> jako kontejnery pro komponenty, které implementují funkcionalit</w:t>
       </w:r>
       <w:r>
         <w:t>u.</w:t>
@@ -8355,7 +8859,79 @@
         <w:pStyle w:val="Bntext"/>
       </w:pPr>
       <w:r>
-        <w:t>Příklady her, které byli vyvíjeni v Unity: Among Us, Ori and the Will of the Wisps, Cuphead, Beat Saber...</w:t>
+        <w:t xml:space="preserve">Příklady her, které byli vyvíjeni v Unity: </w:t>
+      </w:r>
+      <w:proofErr w:type="spellStart"/>
+      <w:r>
+        <w:t>Among</w:t>
+      </w:r>
+      <w:proofErr w:type="spellEnd"/>
+      <w:r>
+        <w:t xml:space="preserve"> </w:t>
+      </w:r>
+      <w:proofErr w:type="spellStart"/>
+      <w:r>
+        <w:t>Us</w:t>
+      </w:r>
+      <w:proofErr w:type="spellEnd"/>
+      <w:r>
+        <w:t xml:space="preserve">, Ori and </w:t>
+      </w:r>
+      <w:proofErr w:type="spellStart"/>
+      <w:r>
+        <w:t>the</w:t>
+      </w:r>
+      <w:proofErr w:type="spellEnd"/>
+      <w:r>
+        <w:t xml:space="preserve"> </w:t>
+      </w:r>
+      <w:proofErr w:type="spellStart"/>
+      <w:r>
+        <w:t>Will</w:t>
+      </w:r>
+      <w:proofErr w:type="spellEnd"/>
+      <w:r>
+        <w:t xml:space="preserve"> </w:t>
+      </w:r>
+      <w:proofErr w:type="spellStart"/>
+      <w:r>
+        <w:t>of</w:t>
+      </w:r>
+      <w:proofErr w:type="spellEnd"/>
+      <w:r>
+        <w:t xml:space="preserve"> </w:t>
+      </w:r>
+      <w:proofErr w:type="spellStart"/>
+      <w:r>
+        <w:t>the</w:t>
+      </w:r>
+      <w:proofErr w:type="spellEnd"/>
+      <w:r>
+        <w:t xml:space="preserve"> </w:t>
+      </w:r>
+      <w:proofErr w:type="spellStart"/>
+      <w:r>
+        <w:t>Wisps</w:t>
+      </w:r>
+      <w:proofErr w:type="spellEnd"/>
+      <w:r>
+        <w:t xml:space="preserve">, </w:t>
+      </w:r>
+      <w:proofErr w:type="spellStart"/>
+      <w:r>
+        <w:t>Cuphead</w:t>
+      </w:r>
+      <w:proofErr w:type="spellEnd"/>
+      <w:r>
+        <w:t xml:space="preserve">, Beat </w:t>
+      </w:r>
+      <w:proofErr w:type="spellStart"/>
+      <w:r>
+        <w:t>Saber</w:t>
+      </w:r>
+      <w:proofErr w:type="spellEnd"/>
+      <w:r>
+        <w:t>...</w:t>
       </w:r>
     </w:p>
     <w:tbl>
@@ -8423,7 +8999,23 @@
               <w:jc w:val="left"/>
             </w:pPr>
             <w:r>
-              <w:t>Unity Asset Store obsahující několik zdarma využitelných modelů...</w:t>
+              <w:t xml:space="preserve">Unity </w:t>
+            </w:r>
+            <w:proofErr w:type="spellStart"/>
+            <w:r>
+              <w:t>Asset</w:t>
+            </w:r>
+            <w:proofErr w:type="spellEnd"/>
+            <w:r>
+              <w:t xml:space="preserve"> </w:t>
+            </w:r>
+            <w:proofErr w:type="spellStart"/>
+            <w:r>
+              <w:t>Store</w:t>
+            </w:r>
+            <w:proofErr w:type="spellEnd"/>
+            <w:r>
+              <w:t xml:space="preserve"> obsahující několik zdarma využitelných modelů...</w:t>
             </w:r>
           </w:p>
         </w:tc>
@@ -8437,7 +9029,15 @@
               <w:jc w:val="left"/>
             </w:pPr>
             <w:r>
-              <w:t>Mále vývojařské teamy nemají přístup k zdrojovému kódu Unity</w:t>
+              <w:t xml:space="preserve">Mále </w:t>
+            </w:r>
+            <w:proofErr w:type="spellStart"/>
+            <w:r>
+              <w:t>vývojařské</w:t>
+            </w:r>
+            <w:proofErr w:type="spellEnd"/>
+            <w:r>
+              <w:t xml:space="preserve"> teamy nemají přístup k zdrojovému kódu Unity</w:t>
             </w:r>
           </w:p>
         </w:tc>
@@ -8453,7 +9053,15 @@
               <w:jc w:val="left"/>
             </w:pPr>
             <w:r>
-              <w:t>Velké škála platforem na kterých může být využit</w:t>
+              <w:t xml:space="preserve">Velké škála </w:t>
+            </w:r>
+            <w:proofErr w:type="gramStart"/>
+            <w:r>
+              <w:t>platforem</w:t>
+            </w:r>
+            <w:proofErr w:type="gramEnd"/>
+            <w:r>
+              <w:t xml:space="preserve"> na kterých může být využit</w:t>
             </w:r>
           </w:p>
         </w:tc>
@@ -8467,8 +9075,13 @@
               <w:jc w:val="left"/>
             </w:pPr>
             <w:r>
-              <w:t>Menší výkon oproti dalším enginům</w:t>
+              <w:t xml:space="preserve">Menší výkon oproti dalším </w:t>
             </w:r>
+            <w:proofErr w:type="spellStart"/>
+            <w:r>
+              <w:t>enginům</w:t>
+            </w:r>
+            <w:proofErr w:type="spellEnd"/>
           </w:p>
         </w:tc>
       </w:tr>
@@ -8483,7 +9096,23 @@
               <w:jc w:val="left"/>
             </w:pPr>
             <w:r>
-              <w:t>Výborná sada nástroju pro mobilní i indie vývoj</w:t>
+              <w:t xml:space="preserve">Výborná sada </w:t>
+            </w:r>
+            <w:proofErr w:type="spellStart"/>
+            <w:r>
+              <w:t>nástroju</w:t>
+            </w:r>
+            <w:proofErr w:type="spellEnd"/>
+            <w:r>
+              <w:t xml:space="preserve"> pro mobilní i </w:t>
+            </w:r>
+            <w:proofErr w:type="spellStart"/>
+            <w:r>
+              <w:t>indie</w:t>
+            </w:r>
+            <w:proofErr w:type="spellEnd"/>
+            <w:r>
+              <w:t xml:space="preserve"> vývoj</w:t>
             </w:r>
           </w:p>
         </w:tc>
@@ -8497,7 +9126,23 @@
               <w:jc w:val="left"/>
             </w:pPr>
             <w:r>
-              <w:t>Je potřeba license pro projekty genurující více než 100 000$ měsíčně</w:t>
+              <w:t xml:space="preserve">Je potřeba </w:t>
+            </w:r>
+            <w:proofErr w:type="spellStart"/>
+            <w:r>
+              <w:t>license</w:t>
+            </w:r>
+            <w:proofErr w:type="spellEnd"/>
+            <w:r>
+              <w:t xml:space="preserve"> pro projekty </w:t>
+            </w:r>
+            <w:proofErr w:type="spellStart"/>
+            <w:r>
+              <w:t>genurující</w:t>
+            </w:r>
+            <w:proofErr w:type="spellEnd"/>
+            <w:r>
+              <w:t xml:space="preserve"> více než 100 000$ měsíčně</w:t>
             </w:r>
           </w:p>
         </w:tc>
@@ -8688,7 +9333,15 @@
         <w:pStyle w:val="Bntext"/>
       </w:pPr>
       <w:r>
-        <w:t>Poslední krok před samotným designovaným je koncept, který nám předá čistou představu ohledně tématu hry a základním wireframu. V téhle části je ještě jednoduché dělat změny oproti pokročilým fázích. Pokud již budeme vědět téma je mnohokrát jednoduší rozšiřovat na téhle myšlence, jelikož máme jednotný styl.</w:t>
+        <w:t xml:space="preserve">Poslední krok před samotným designovaným je koncept, který nám předá čistou představu ohledně tématu hry a základním </w:t>
+      </w:r>
+      <w:proofErr w:type="spellStart"/>
+      <w:r>
+        <w:t>wireframu</w:t>
+      </w:r>
+      <w:proofErr w:type="spellEnd"/>
+      <w:r>
+        <w:t>. V téhle části je ještě jednoduché dělat změny oproti pokročilým fázích. Pokud již budeme vědět téma je mnohokrát jednoduší rozšiřovat na téhle myšlence, jelikož máme jednotný styl.</w:t>
       </w:r>
     </w:p>
     <w:p>
@@ -8705,18 +9358,49 @@
       </w:pPr>
       <w:bookmarkStart w:id="24" w:name="_Toc157505849"/>
       <w:bookmarkStart w:id="25" w:name="_Toc158963429"/>
+      <w:proofErr w:type="spellStart"/>
       <w:r>
         <w:t>Blocking</w:t>
       </w:r>
       <w:bookmarkEnd w:id="24"/>
       <w:bookmarkEnd w:id="25"/>
+      <w:proofErr w:type="spellEnd"/>
     </w:p>
     <w:p>
       <w:pPr>
         <w:pStyle w:val="Bntext"/>
       </w:pPr>
-      <w:r>
-        <w:t>Blocking je fáze, kde se vytváří zjednodušená verze hry pomocí primitivních tvarů. Táhle verze nám dá hrubý rámec, který je založen na konceptu. Díky tomuhle si vývojář již vizuálně představit, jak bude finální verze vypadat. Blocking nepředá vývojáři čistě vzhledový output, který vychází z konceptu, ale také přibližný výkon a flow hry před finalizací.</w:t>
+      <w:proofErr w:type="spellStart"/>
+      <w:r>
+        <w:t>Blocking</w:t>
+      </w:r>
+      <w:proofErr w:type="spellEnd"/>
+      <w:r>
+        <w:t xml:space="preserve"> je fáze, kde se </w:t>
+      </w:r>
+      <w:proofErr w:type="gramStart"/>
+      <w:r>
+        <w:t>vytváří</w:t>
+      </w:r>
+      <w:proofErr w:type="gramEnd"/>
+      <w:r>
+        <w:t xml:space="preserve"> zjednodušená verze hry pomocí primitivních tvarů. Táhle verze nám dá hrubý rámec, který je založen na konceptu. Díky tomuhle si vývojář již vizuálně představit, jak bude finální verze vypadat. </w:t>
+      </w:r>
+      <w:proofErr w:type="spellStart"/>
+      <w:r>
+        <w:t>Blocking</w:t>
+      </w:r>
+      <w:proofErr w:type="spellEnd"/>
+      <w:r>
+        <w:t xml:space="preserve"> nepředá vývojáři čistě vzhledový output, který vychází z konceptu, ale také přibližný výkon a </w:t>
+      </w:r>
+      <w:proofErr w:type="spellStart"/>
+      <w:r>
+        <w:t>flow</w:t>
+      </w:r>
+      <w:proofErr w:type="spellEnd"/>
+      <w:r>
+        <w:t xml:space="preserve"> hry před finalizací.</w:t>
       </w:r>
     </w:p>
     <w:p>
@@ -8799,7 +9483,15 @@
         <w:t xml:space="preserve"> informac</w:t>
       </w:r>
       <w:r>
-        <w:t xml:space="preserve">e jim slouží pro </w:t>
+        <w:t xml:space="preserve">e jim </w:t>
+      </w:r>
+      <w:proofErr w:type="gramStart"/>
+      <w:r>
+        <w:t>slouží</w:t>
+      </w:r>
+      <w:proofErr w:type="gramEnd"/>
+      <w:r>
+        <w:t xml:space="preserve"> pro </w:t>
       </w:r>
       <w:r>
         <w:t>nasměrov</w:t>
@@ -8985,7 +9677,15 @@
         <w:t>technika</w:t>
       </w:r>
       <w:r>
-        <w:t xml:space="preserve"> nějakým způsobem zobrazuje hráči jeho pokrok ve hře. Může to být ve stylu úrovní, kde hráč začíná na úrovní 1 a postupem investovaného času, díky plnění úkolů se dokáže dostat až na úrovně 60. Úrovně nejsou jediná mechanika, co může zvizualovat pokrok, co hráč udělal, ale může to být například i vybavení co hráč má na sobě, kde postupem času získává honosnější vzhled…</w:t>
+        <w:t xml:space="preserve"> nějakým způsobem zobrazuje hráči jeho pokrok ve hře. Může to být ve stylu úrovní, kde hráč začíná na úrovní 1 a postupem investovaného času, díky plnění úkolů se dokáže dostat až na úrovně 60. Úrovně nejsou jediná mechanika, co může </w:t>
+      </w:r>
+      <w:proofErr w:type="spellStart"/>
+      <w:r>
+        <w:t>zvizualovat</w:t>
+      </w:r>
+      <w:proofErr w:type="spellEnd"/>
+      <w:r>
+        <w:t xml:space="preserve"> pokrok, co hráč udělal, ale může to být například i vybavení co hráč má na sobě, kde postupem času získává honosnější vzhled…</w:t>
       </w:r>
     </w:p>
     <w:p>
@@ -9127,11 +9827,13 @@
       </w:pPr>
       <w:bookmarkStart w:id="35" w:name="_Toc158894073"/>
       <w:bookmarkStart w:id="36" w:name="_Toc158963437"/>
+      <w:proofErr w:type="spellStart"/>
       <w:r>
         <w:t>Trenchbroom</w:t>
       </w:r>
       <w:bookmarkEnd w:id="35"/>
       <w:bookmarkEnd w:id="36"/>
+      <w:proofErr w:type="spellEnd"/>
     </w:p>
     <w:p>
       <w:pPr>
@@ -9152,12 +9854,14 @@
       <w:r>
         <w:t xml:space="preserve"> </w:t>
       </w:r>
+      <w:proofErr w:type="spellStart"/>
       <w:r>
         <w:t>T</w:t>
       </w:r>
       <w:r>
         <w:t>renchbroom</w:t>
       </w:r>
+      <w:proofErr w:type="spellEnd"/>
       <w:r>
         <w:t>.</w:t>
       </w:r>
@@ -9177,8 +9881,21 @@
         <w:t>úrovní pro</w:t>
       </w:r>
       <w:r>
-        <w:t xml:space="preserve"> old school</w:t>
-      </w:r>
+        <w:t xml:space="preserve"> </w:t>
+      </w:r>
+      <w:proofErr w:type="spellStart"/>
+      <w:r>
+        <w:t>old</w:t>
+      </w:r>
+      <w:proofErr w:type="spellEnd"/>
+      <w:r>
+        <w:t xml:space="preserve"> </w:t>
+      </w:r>
+      <w:proofErr w:type="spellStart"/>
+      <w:r>
+        <w:t>school</w:t>
+      </w:r>
+      <w:proofErr w:type="spellEnd"/>
       <w:r>
         <w:t xml:space="preserve"> retro</w:t>
       </w:r>
@@ -9191,6 +9908,7 @@
       <w:r>
         <w:t> </w:t>
       </w:r>
+      <w:proofErr w:type="spellStart"/>
       <w:r>
         <w:t>Quake</w:t>
       </w:r>
@@ -9198,7 +9916,11 @@
         <w:t>-E</w:t>
       </w:r>
       <w:r>
-        <w:t xml:space="preserve">nginu. Ovšem </w:t>
+        <w:t>nginu</w:t>
+      </w:r>
+      <w:proofErr w:type="spellEnd"/>
+      <w:r>
+        <w:t xml:space="preserve">. Ovšem </w:t>
       </w:r>
       <w:r>
         <w:t xml:space="preserve">poskytuje možnost </w:t>
@@ -9207,20 +9929,57 @@
         <w:t>vytvářet mapy na další hry jako</w:t>
       </w:r>
       <w:r>
-        <w:t xml:space="preserve"> Half-Life, Doom..</w:t>
+        <w:t xml:space="preserve"> </w:t>
+      </w:r>
+      <w:proofErr w:type="spellStart"/>
+      <w:r>
+        <w:t>Half-Life</w:t>
+      </w:r>
+      <w:proofErr w:type="spellEnd"/>
+      <w:r>
+        <w:t xml:space="preserve">, </w:t>
+      </w:r>
+      <w:proofErr w:type="spellStart"/>
+      <w:r>
+        <w:t>Doom</w:t>
+      </w:r>
+      <w:proofErr w:type="spellEnd"/>
+      <w:r>
+        <w:t>..</w:t>
       </w:r>
       <w:r>
         <w:t>.</w:t>
       </w:r>
       <w:r>
-        <w:t xml:space="preserve"> Ačkoliv je nástroj specializovaný na hry s retro enginem je v něm možnost tvořit úrovně i pro další enginy. </w:t>
+        <w:t xml:space="preserve"> Ačkoliv je nástroj specializovaný na hry s retro </w:t>
+      </w:r>
+      <w:proofErr w:type="spellStart"/>
+      <w:r>
+        <w:t>enginem</w:t>
+      </w:r>
+      <w:proofErr w:type="spellEnd"/>
+      <w:r>
+        <w:t xml:space="preserve"> je v něm možnost tvořit úrovně i pro další </w:t>
+      </w:r>
+      <w:proofErr w:type="spellStart"/>
+      <w:r>
+        <w:t>enginy</w:t>
+      </w:r>
+      <w:proofErr w:type="spellEnd"/>
+      <w:r>
+        <w:t xml:space="preserve">. </w:t>
       </w:r>
       <w:r>
         <w:t xml:space="preserve">Zvolil jsem si tento nástroj oproti </w:t>
       </w:r>
       <w:r>
-        <w:t>softwaru pro 3D</w:t>
-      </w:r>
+        <w:t xml:space="preserve">softwaru pro </w:t>
+      </w:r>
+      <w:proofErr w:type="gramStart"/>
+      <w:r>
+        <w:t>3D</w:t>
+      </w:r>
+      <w:proofErr w:type="gramEnd"/>
       <w:r>
         <w:t xml:space="preserve"> grafiku</w:t>
       </w:r>
@@ -9247,8 +10006,13 @@
       <w:r>
         <w:t xml:space="preserve"> vertikálních. Tyto linky </w:t>
       </w:r>
-      <w:r>
-        <w:t>utváří tvary čtverečků</w:t>
+      <w:proofErr w:type="gramStart"/>
+      <w:r>
+        <w:t>utváří</w:t>
+      </w:r>
+      <w:proofErr w:type="gramEnd"/>
+      <w:r>
+        <w:t xml:space="preserve"> tvary čtverečků</w:t>
       </w:r>
       <w:r>
         <w:t>,</w:t>
@@ -9292,7 +10056,15 @@
         <w:t xml:space="preserve"> </w:t>
       </w:r>
       <w:r>
-        <w:t xml:space="preserve">mohou být velikostí, tvarové… Každá entita je rozdělena do vertexových bodů, díky kterým se otvírá </w:t>
+        <w:t xml:space="preserve">mohou být velikostí, tvarové… Každá entita je rozdělena do </w:t>
+      </w:r>
+      <w:proofErr w:type="spellStart"/>
+      <w:r>
+        <w:t>vertexových</w:t>
+      </w:r>
+      <w:proofErr w:type="spellEnd"/>
+      <w:r>
+        <w:t xml:space="preserve"> bodů, díky kterým se otvírá </w:t>
       </w:r>
       <w:r>
         <w:t>nespočetní škála</w:t>
@@ -9316,7 +10088,15 @@
         <w:t xml:space="preserve"> které dělají úpravu entit snazší</w:t>
       </w:r>
       <w:r>
-        <w:t>. Nejvíce jsem využil nástroj cut, díky které</w:t>
+        <w:t xml:space="preserve">. Nejvíce jsem využil nástroj </w:t>
+      </w:r>
+      <w:proofErr w:type="spellStart"/>
+      <w:r>
+        <w:t>cut</w:t>
+      </w:r>
+      <w:proofErr w:type="spellEnd"/>
+      <w:r>
+        <w:t>, díky které</w:t>
       </w:r>
       <w:r>
         <w:t>mu</w:t>
@@ -9358,7 +10138,15 @@
         <w:t>ů</w:t>
       </w:r>
       <w:r>
-        <w:t xml:space="preserve"> nebo nástroj pro pohyb vertexových bodů </w:t>
+        <w:t xml:space="preserve"> nebo nástroj pro pohyb </w:t>
+      </w:r>
+      <w:proofErr w:type="spellStart"/>
+      <w:r>
+        <w:t>vertexových</w:t>
+      </w:r>
+      <w:proofErr w:type="spellEnd"/>
+      <w:r>
+        <w:t xml:space="preserve"> bodů </w:t>
       </w:r>
       <w:r>
         <w:t>entit</w:t>
@@ -9459,7 +10247,15 @@
         <w:t xml:space="preserve">úroveň </w:t>
       </w:r>
       <w:r>
-        <w:t>je osvětlena pomocí herního objektu point light. Tento objekt</w:t>
+        <w:t xml:space="preserve">je osvětlena pomocí herního objektu point </w:t>
+      </w:r>
+      <w:proofErr w:type="spellStart"/>
+      <w:r>
+        <w:t>light</w:t>
+      </w:r>
+      <w:proofErr w:type="spellEnd"/>
+      <w:r>
+        <w:t>. Tento objekt</w:t>
       </w:r>
       <w:r>
         <w:t xml:space="preserve"> </w:t>
@@ -9477,7 +10273,31 @@
         <w:t>jsou</w:t>
       </w:r>
       <w:r>
-        <w:t xml:space="preserve"> realtime, baked a mixed. </w:t>
+        <w:t xml:space="preserve"> </w:t>
+      </w:r>
+      <w:proofErr w:type="spellStart"/>
+      <w:r>
+        <w:t>realtime</w:t>
+      </w:r>
+      <w:proofErr w:type="spellEnd"/>
+      <w:r>
+        <w:t xml:space="preserve">, </w:t>
+      </w:r>
+      <w:proofErr w:type="spellStart"/>
+      <w:r>
+        <w:t>baked</w:t>
+      </w:r>
+      <w:proofErr w:type="spellEnd"/>
+      <w:r>
+        <w:t xml:space="preserve"> a </w:t>
+      </w:r>
+      <w:proofErr w:type="spellStart"/>
+      <w:r>
+        <w:t>mixed</w:t>
+      </w:r>
+      <w:proofErr w:type="spellEnd"/>
+      <w:r>
+        <w:t xml:space="preserve">. </w:t>
       </w:r>
       <w:r>
         <w:t xml:space="preserve">Jako způsob vyobrazení světla </w:t>
@@ -9488,9 +10308,11 @@
       <w:r>
         <w:t xml:space="preserve">zvolil </w:t>
       </w:r>
+      <w:proofErr w:type="spellStart"/>
       <w:r>
         <w:t>baked</w:t>
       </w:r>
+      <w:proofErr w:type="spellEnd"/>
       <w:r>
         <w:t xml:space="preserve">. Tento </w:t>
       </w:r>
@@ -9513,7 +10335,15 @@
         <w:t xml:space="preserve">zvolení tohohle </w:t>
       </w:r>
       <w:r>
-        <w:t>způsobu, jelikož realtime vyobrazení by mohlo spočívat za menší snímky za sekundu</w:t>
+        <w:t xml:space="preserve">způsobu, jelikož </w:t>
+      </w:r>
+      <w:proofErr w:type="spellStart"/>
+      <w:r>
+        <w:t>realtime</w:t>
+      </w:r>
+      <w:proofErr w:type="spellEnd"/>
+      <w:r>
+        <w:t xml:space="preserve"> vyobrazení by mohlo spočívat za menší snímky za sekundu</w:t>
       </w:r>
       <w:r>
         <w:t xml:space="preserve"> při hraní hry</w:t>
@@ -9527,7 +10357,15 @@
         <w:pStyle w:val="Bntext"/>
       </w:pPr>
       <w:r>
-        <w:t>Tyto světla jsou doprovázeny particle systémem, který gen</w:t>
+        <w:t xml:space="preserve">Tyto světla jsou doprovázeny </w:t>
+      </w:r>
+      <w:proofErr w:type="spellStart"/>
+      <w:r>
+        <w:t>particle</w:t>
+      </w:r>
+      <w:proofErr w:type="spellEnd"/>
+      <w:r>
+        <w:t xml:space="preserve"> systémem, který gen</w:t>
       </w:r>
       <w:r>
         <w:t>eruje</w:t>
@@ -9557,7 +10395,15 @@
         <w:t xml:space="preserve">generování </w:t>
       </w:r>
       <w:r>
-        <w:t xml:space="preserve">jeho velikosti, dráhy pohybu a životnosti, dokážeme simulovat lowpoly, </w:t>
+        <w:t xml:space="preserve">jeho velikosti, dráhy pohybu a životnosti, dokážeme simulovat </w:t>
+      </w:r>
+      <w:proofErr w:type="spellStart"/>
+      <w:r>
+        <w:t>lowpoly</w:t>
+      </w:r>
+      <w:proofErr w:type="spellEnd"/>
+      <w:r>
+        <w:t xml:space="preserve">, </w:t>
       </w:r>
       <w:r>
         <w:t>nenáročný</w:t>
@@ -9571,7 +10417,15 @@
         <w:pStyle w:val="Bntext"/>
       </w:pPr>
       <w:r>
-        <w:t xml:space="preserve">Díky spojení světla a simulaci ohně, dokážeme vytvořit louč. Model, který zastupuje louč je hlavním objektem, který má jako pod objekty již zmíněné světlo a particle </w:t>
+        <w:t xml:space="preserve">Díky spojení světla a simulaci ohně, dokážeme vytvořit louč. Model, který zastupuje louč je hlavním objektem, který má jako pod objekty již zmíněné světlo a </w:t>
+      </w:r>
+      <w:proofErr w:type="spellStart"/>
+      <w:r>
+        <w:t>particle</w:t>
+      </w:r>
+      <w:proofErr w:type="spellEnd"/>
+      <w:r>
+        <w:t xml:space="preserve"> </w:t>
       </w:r>
       <w:r>
         <w:t>systém</w:t>
@@ -9585,12 +10439,14 @@
       <w:r>
         <w:t xml:space="preserve"> </w:t>
       </w:r>
+      <w:proofErr w:type="spellStart"/>
       <w:r>
         <w:t>T</w:t>
       </w:r>
       <w:r>
         <w:t>renchbroom</w:t>
       </w:r>
+      <w:proofErr w:type="spellEnd"/>
       <w:r>
         <w:t>.</w:t>
       </w:r>
@@ -9688,10 +10544,18 @@
         <w:t xml:space="preserve"> v</w:t>
       </w:r>
       <w:r>
-        <w:t> nástroji T</w:t>
-      </w:r>
-      <w:r>
-        <w:t xml:space="preserve">renchbroomu je třeba </w:t>
+        <w:t xml:space="preserve"> nástroji </w:t>
+      </w:r>
+      <w:proofErr w:type="spellStart"/>
+      <w:r>
+        <w:t>T</w:t>
+      </w:r>
+      <w:r>
+        <w:t>renchbroomu</w:t>
+      </w:r>
+      <w:proofErr w:type="spellEnd"/>
+      <w:r>
+        <w:t xml:space="preserve"> je třeba </w:t>
       </w:r>
       <w:r>
         <w:t>úrovně</w:t>
@@ -9703,13 +10567,21 @@
         <w:t xml:space="preserve">úrovně </w:t>
       </w:r>
       <w:r>
-        <w:t>do formát Wave</w:t>
+        <w:t xml:space="preserve">do formát </w:t>
+      </w:r>
+      <w:proofErr w:type="spellStart"/>
+      <w:r>
+        <w:t>Wave</w:t>
       </w:r>
       <w:r>
         <w:t>F</w:t>
       </w:r>
       <w:r>
-        <w:t xml:space="preserve">ront. </w:t>
+        <w:t>ront</w:t>
+      </w:r>
+      <w:proofErr w:type="spellEnd"/>
+      <w:r>
+        <w:t xml:space="preserve">. </w:t>
       </w:r>
       <w:r>
         <w:t xml:space="preserve">Nadále </w:t>
@@ -9726,9 +10598,11 @@
       <w:r>
         <w:t xml:space="preserve">programu </w:t>
       </w:r>
+      <w:proofErr w:type="spellStart"/>
       <w:r>
         <w:t>Blender</w:t>
       </w:r>
+      <w:proofErr w:type="spellEnd"/>
       <w:r>
         <w:t xml:space="preserve"> ve kterém</w:t>
       </w:r>
@@ -9771,11 +10645,24 @@
         <w:t>v</w:t>
       </w:r>
       <w:r>
-        <w:t> Blenderu do formátu FBX. Tento formát již je podporován Unity</w:t>
-      </w:r>
-      <w:r>
-        <w:t xml:space="preserve"> oproti WaveFront</w:t>
-      </w:r>
+        <w:t> </w:t>
+      </w:r>
+      <w:proofErr w:type="spellStart"/>
+      <w:r>
+        <w:t>Blenderu</w:t>
+      </w:r>
+      <w:proofErr w:type="spellEnd"/>
+      <w:r>
+        <w:t xml:space="preserve"> do formátu FBX. Tento formát již je podporován Unity</w:t>
+      </w:r>
+      <w:r>
+        <w:t xml:space="preserve"> oproti </w:t>
+      </w:r>
+      <w:proofErr w:type="spellStart"/>
+      <w:r>
+        <w:t>WaveFront</w:t>
+      </w:r>
+      <w:proofErr w:type="spellEnd"/>
       <w:r>
         <w:t>,</w:t>
       </w:r>
@@ -9811,8 +10698,13 @@
       <w:r>
         <w:t xml:space="preserve"> nástroji </w:t>
       </w:r>
-      <w:r>
-        <w:t>trenchbroom a byla implementována zmíněným způsobem</w:t>
+      <w:proofErr w:type="spellStart"/>
+      <w:r>
+        <w:t>trenchbroom</w:t>
+      </w:r>
+      <w:proofErr w:type="spellEnd"/>
+      <w:r>
+        <w:t xml:space="preserve"> a byla implementována zmíněným způsobem</w:t>
       </w:r>
       <w:r>
         <w:t>, t</w:t>
@@ -9869,7 +10761,23 @@
         <w:t>.</w:t>
       </w:r>
       <w:r>
-        <w:t xml:space="preserve"> Aby se textury aplikovaly na model úrovně je třeba zapnout na FBX souboru úrovně v sekci materials možnost import via MaterialDescription.</w:t>
+        <w:t xml:space="preserve"> Aby se textury aplikovaly na model úrovně je třeba zapnout na FBX souboru úrovně v sekci </w:t>
+      </w:r>
+      <w:proofErr w:type="spellStart"/>
+      <w:r>
+        <w:t>materials</w:t>
+      </w:r>
+      <w:proofErr w:type="spellEnd"/>
+      <w:r>
+        <w:t xml:space="preserve"> možnost import via </w:t>
+      </w:r>
+      <w:proofErr w:type="spellStart"/>
+      <w:r>
+        <w:t>MaterialDescription</w:t>
+      </w:r>
+      <w:proofErr w:type="spellEnd"/>
+      <w:r>
+        <w:t>.</w:t>
       </w:r>
     </w:p>
     <w:p>
@@ -9956,11 +10864,16 @@
       <w:r>
         <w:t xml:space="preserve">Implementace textur do </w:t>
       </w:r>
+      <w:proofErr w:type="spellStart"/>
       <w:r>
         <w:t>T</w:t>
       </w:r>
       <w:r>
-        <w:t xml:space="preserve">renchbroomu funguje na principu vybrání složky </w:t>
+        <w:t>renchbroomu</w:t>
+      </w:r>
+      <w:proofErr w:type="spellEnd"/>
+      <w:r>
+        <w:t xml:space="preserve"> funguje na principu vybrání složky </w:t>
       </w:r>
       <w:r>
         <w:t>obsahující</w:t>
@@ -10143,17 +11056,38 @@
       <w:r>
         <w:t xml:space="preserve"> zmíněný </w:t>
       </w:r>
+      <w:proofErr w:type="spellStart"/>
       <w:r>
         <w:t>T</w:t>
       </w:r>
       <w:r>
-        <w:t xml:space="preserve">renchbroom, ale Blender. Odůvodnění tohohle rozhodnutí je </w:t>
+        <w:t>renchbroom</w:t>
+      </w:r>
+      <w:proofErr w:type="spellEnd"/>
+      <w:r>
+        <w:t xml:space="preserve">, ale </w:t>
+      </w:r>
+      <w:proofErr w:type="spellStart"/>
+      <w:r>
+        <w:t>Blender</w:t>
+      </w:r>
+      <w:proofErr w:type="spellEnd"/>
+      <w:r>
+        <w:t xml:space="preserve">. Odůvodnění tohohle rozhodnutí je </w:t>
       </w:r>
       <w:r>
         <w:t>takové, že a</w:t>
       </w:r>
       <w:r>
-        <w:t xml:space="preserve">čkoliv je Trenchbroom lépe stavěn pro tvorbu herních </w:t>
+        <w:t xml:space="preserve">čkoliv je </w:t>
+      </w:r>
+      <w:proofErr w:type="spellStart"/>
+      <w:r>
+        <w:t>Trenchbroom</w:t>
+      </w:r>
+      <w:proofErr w:type="spellEnd"/>
+      <w:r>
+        <w:t xml:space="preserve"> lépe stavěn pro tvorbu herních </w:t>
       </w:r>
       <w:r>
         <w:t>úrovní</w:t>
@@ -10172,11 +11106,40 @@
       <w:r>
         <w:t xml:space="preserve">Můj projekt </w:t>
       </w:r>
-      <w:r>
-        <w:t xml:space="preserve">Carnage </w:t>
-      </w:r>
-      <w:r>
-        <w:t xml:space="preserve">je založen na retro žánru hry. Tyto hry se vyznačují jejich jednoduchým low poly modelováním a rozpixelovaným stylem. Proto pro </w:t>
+      <w:proofErr w:type="spellStart"/>
+      <w:r>
+        <w:t>Carnage</w:t>
+      </w:r>
+      <w:proofErr w:type="spellEnd"/>
+      <w:r>
+        <w:t xml:space="preserve"> </w:t>
+      </w:r>
+      <w:r>
+        <w:t xml:space="preserve">je založen na retro žánru hry. Tyto hry se vyznačují jejich jednoduchým </w:t>
+      </w:r>
+      <w:proofErr w:type="spellStart"/>
+      <w:r>
+        <w:t>low</w:t>
+      </w:r>
+      <w:proofErr w:type="spellEnd"/>
+      <w:r>
+        <w:t xml:space="preserve"> </w:t>
+      </w:r>
+      <w:proofErr w:type="spellStart"/>
+      <w:r>
+        <w:t>poly</w:t>
+      </w:r>
+      <w:proofErr w:type="spellEnd"/>
+      <w:r>
+        <w:t xml:space="preserve"> modelováním a </w:t>
+      </w:r>
+      <w:proofErr w:type="spellStart"/>
+      <w:r>
+        <w:t>rozpixelovaným</w:t>
+      </w:r>
+      <w:proofErr w:type="spellEnd"/>
+      <w:r>
+        <w:t xml:space="preserve"> stylem. Proto pro </w:t>
       </w:r>
       <w:r>
         <w:t xml:space="preserve">správného </w:t>
@@ -10206,7 +11169,15 @@
         <w:t>lze popsat</w:t>
       </w:r>
       <w:r>
-        <w:t xml:space="preserve"> jako hrubý návrh modelu před „sculptingem“. Ovšem objekt se jinak více modelovat nebude a </w:t>
+        <w:t xml:space="preserve"> jako hrubý návrh modelu před „</w:t>
+      </w:r>
+      <w:proofErr w:type="spellStart"/>
+      <w:r>
+        <w:t>sculptingem</w:t>
+      </w:r>
+      <w:proofErr w:type="spellEnd"/>
+      <w:r>
+        <w:t xml:space="preserve">“. Ovšem objekt se jinak více modelovat nebude a </w:t>
       </w:r>
       <w:r>
         <w:t>veškeré</w:t>
@@ -10322,12 +11293,14 @@
       <w:r>
         <w:t xml:space="preserve"> pocitu </w:t>
       </w:r>
+      <w:proofErr w:type="gramStart"/>
       <w:r>
         <w:t>dokáž</w:t>
       </w:r>
       <w:r>
         <w:t>í</w:t>
       </w:r>
+      <w:proofErr w:type="gramEnd"/>
       <w:r>
         <w:t xml:space="preserve"> dosáhnout. Před aplikování textury jsem strávil relativně delší čas s výzkumem správné textury. Je důležité, aby vybraná textura seděla tvaru </w:t>
       </w:r>
@@ -10350,7 +11323,15 @@
         <w:t>sedět</w:t>
       </w:r>
       <w:r>
-        <w:t xml:space="preserve"> žánru hry díky jejího rozpixelovanému vzhledu. Méně kvalitní obrázky nám také </w:t>
+        <w:t xml:space="preserve"> žánru hry díky jejího </w:t>
+      </w:r>
+      <w:proofErr w:type="spellStart"/>
+      <w:r>
+        <w:t>rozpixelovanému</w:t>
+      </w:r>
+      <w:proofErr w:type="spellEnd"/>
+      <w:r>
+        <w:t xml:space="preserve"> vzhledu. Méně kvalitní obrázky nám také </w:t>
       </w:r>
       <w:r>
         <w:t>zajistí</w:t>
@@ -10368,7 +11349,15 @@
         <w:t xml:space="preserve"> renderování modelů</w:t>
       </w:r>
       <w:r>
-        <w:t xml:space="preserve"> do 3D prostoru</w:t>
+        <w:t xml:space="preserve"> do </w:t>
+      </w:r>
+      <w:proofErr w:type="gramStart"/>
+      <w:r>
+        <w:t>3D</w:t>
+      </w:r>
+      <w:proofErr w:type="gramEnd"/>
+      <w:r>
+        <w:t xml:space="preserve"> prostoru</w:t>
       </w:r>
       <w:r>
         <w:t>.</w:t>
@@ -10381,11 +11370,24 @@
       <w:r>
         <w:t xml:space="preserve">Po správném výběru textury je samotné aplikování jednoduché. Potřebná textura je vložena do </w:t>
       </w:r>
+      <w:proofErr w:type="spellStart"/>
       <w:r>
         <w:t>B</w:t>
       </w:r>
       <w:r>
-        <w:t xml:space="preserve">lenderu jako nový materiál. Po vložení textury se stačí přepnout do módu „UV mapping“ a na celý model aplikovat texturu. Díky zvolenému </w:t>
+        <w:t>lenderu</w:t>
+      </w:r>
+      <w:proofErr w:type="spellEnd"/>
+      <w:r>
+        <w:t xml:space="preserve"> jako nový materiál. Po vložení textury se stačí přepnout do módu „UV </w:t>
+      </w:r>
+      <w:proofErr w:type="spellStart"/>
+      <w:r>
+        <w:t>mapping</w:t>
+      </w:r>
+      <w:proofErr w:type="spellEnd"/>
+      <w:r>
+        <w:t xml:space="preserve">“ a na celý model aplikovat texturu. Díky zvolenému </w:t>
       </w:r>
       <w:r>
         <w:t>módu vidíme</w:t>
@@ -10403,10 +11405,18 @@
         <w:t xml:space="preserve"> strany</w:t>
       </w:r>
       <w:r>
-        <w:t xml:space="preserve"> upravíme pomocí posouvání jejich vertex</w:t>
-      </w:r>
-      <w:r>
-        <w:t>ových bodů</w:t>
+        <w:t xml:space="preserve"> upravíme pomocí posouvání jejich </w:t>
+      </w:r>
+      <w:proofErr w:type="spellStart"/>
+      <w:r>
+        <w:t>vertex</w:t>
+      </w:r>
+      <w:r>
+        <w:t>ových</w:t>
+      </w:r>
+      <w:proofErr w:type="spellEnd"/>
+      <w:r>
+        <w:t xml:space="preserve"> bodů</w:t>
       </w:r>
       <w:r>
         <w:t>, změn</w:t>
@@ -10434,7 +11444,7 @@
           <w:noProof/>
         </w:rPr>
         <w:drawing>
-          <wp:inline distT="0" distB="0" distL="0" distR="0" wp14:anchorId="0C346721" wp14:editId="7CAE5FB4">
+          <wp:inline distT="0" distB="0" distL="0" distR="0" wp14:anchorId="0C346721" wp14:editId="0E3BCFBF">
             <wp:extent cx="3820693" cy="2157046"/>
             <wp:effectExtent l="0" t="0" r="8890" b="0"/>
             <wp:docPr id="686103778" name="Obrázek 16"/>
@@ -10607,8 +11617,13 @@
         <w:t>V kapitole níže se dozvíte, jak jsem vyřešil problematiku různých skriptů</w:t>
       </w:r>
       <w:r>
-        <w:t xml:space="preserve"> a jak vůbec skriptování funguje v Unity enginu</w:t>
-      </w:r>
+        <w:t xml:space="preserve"> a jak vůbec skriptování funguje v Unity </w:t>
+      </w:r>
+      <w:proofErr w:type="spellStart"/>
+      <w:r>
+        <w:t>enginu</w:t>
+      </w:r>
+      <w:proofErr w:type="spellEnd"/>
       <w:r>
         <w:t>.</w:t>
       </w:r>
@@ -10630,19 +11645,90 @@
         <w:pStyle w:val="Bntext"/>
       </w:pPr>
       <w:r>
-        <w:t xml:space="preserve">Jak již bylo zmíněno v kapitole pro herní </w:t>
-      </w:r>
+        <w:t xml:space="preserve">Jak již bylo zmíněno v kapitole pro </w:t>
+      </w:r>
+      <w:proofErr w:type="spellStart"/>
       <w:r>
         <w:t>engine</w:t>
       </w:r>
-      <w:r>
-        <w:t xml:space="preserve"> Unity skriptování funguje na systému komponent. Tyto komponenty se přiřazují herním </w:t>
-      </w:r>
-      <w:r>
-        <w:t>objektům,</w:t>
-      </w:r>
-      <w:r>
-        <w:t xml:space="preserve"> se kterýma bude script interagovat. Ovšem není to pravidlem, že komponent musí vždy být na herním objektu, lze vytvořit skripty, které se např. jenom starají o tok dat.</w:t>
+      <w:proofErr w:type="spellEnd"/>
+      <w:r>
+        <w:t xml:space="preserve"> </w:t>
+      </w:r>
+      <w:r>
+        <w:t>Unity</w:t>
+      </w:r>
+      <w:r>
+        <w:t xml:space="preserve"> skriptování v něm funguje na systému</w:t>
+      </w:r>
+      <w:r>
+        <w:t xml:space="preserve"> </w:t>
+      </w:r>
+      <w:r>
+        <w:t>aplikování</w:t>
+      </w:r>
+      <w:r>
+        <w:t xml:space="preserve"> komponent. Tyto komponenty</w:t>
+      </w:r>
+      <w:r>
+        <w:t xml:space="preserve"> obsahující kód</w:t>
+      </w:r>
+      <w:r>
+        <w:t xml:space="preserve"> se přiřazují </w:t>
+      </w:r>
+      <w:r>
+        <w:t xml:space="preserve">na </w:t>
+      </w:r>
+      <w:r>
+        <w:t xml:space="preserve">herní </w:t>
+      </w:r>
+      <w:r>
+        <w:t>objekt</w:t>
+      </w:r>
+      <w:r>
+        <w:t>y</w:t>
+      </w:r>
+      <w:r>
+        <w:t>,</w:t>
+      </w:r>
+      <w:r>
+        <w:t xml:space="preserve"> se kterýma bude </w:t>
+      </w:r>
+      <w:r>
+        <w:t>k</w:t>
+      </w:r>
+      <w:r>
+        <w:t>ód</w:t>
+      </w:r>
+      <w:r>
+        <w:t xml:space="preserve"> interagovat. Ovšem není to pravidlem, že komponent musí vždy být </w:t>
+      </w:r>
+      <w:r>
+        <w:t>při</w:t>
+      </w:r>
+      <w:r>
+        <w:t>ř</w:t>
+      </w:r>
+      <w:r>
+        <w:t xml:space="preserve">azen </w:t>
+      </w:r>
+      <w:r>
+        <w:t>na herní objekt</w:t>
+      </w:r>
+      <w:r>
+        <w:t>, jelikož l</w:t>
+      </w:r>
+      <w:r>
+        <w:t xml:space="preserve">ze vytvořit </w:t>
+      </w:r>
+      <w:r>
+        <w:t>skript</w:t>
+      </w:r>
+      <w:r>
+        <w:t>, k</w:t>
+      </w:r>
+      <w:r>
+        <w:t>terý se může čistě starat o tok dat…</w:t>
       </w:r>
     </w:p>
     <w:p>
@@ -10721,7 +11807,39 @@
         <w:pStyle w:val="Bntext"/>
       </w:pPr>
       <w:r>
-        <w:t>Střelba hráče lze rozdělit do několik části: raycast...</w:t>
+        <w:t>Skript, který má za účel řešit střelbu hráče je přímo součástí abstraktní třídy pro zbraně. Tohle řešení umožní každé třídě</w:t>
+      </w:r>
+      <w:r>
+        <w:t xml:space="preserve"> pro další zbraně</w:t>
+      </w:r>
+      <w:r>
+        <w:t>, kter</w:t>
+      </w:r>
+      <w:r>
+        <w:t>é</w:t>
+      </w:r>
+      <w:r>
+        <w:t xml:space="preserve"> dědí z</w:t>
+      </w:r>
+      <w:r>
+        <w:t> </w:t>
+      </w:r>
+      <w:r>
+        <w:t>třídy</w:t>
+      </w:r>
+      <w:r>
+        <w:t xml:space="preserve"> abstraktní </w:t>
+      </w:r>
+      <w:r>
+        <w:t>možnost</w:t>
+      </w:r>
+      <w:r>
+        <w:t xml:space="preserve"> využívat nejen funkci střílení, ale všechny její vlastnosti a funkce. Díky tomuhle se zutilizují veškeré hlavní pilíře OOP, což zajišťuje robustnost, čitelnost a menší redundanci kódu.</w:t>
+      </w:r>
+    </w:p>
+    <w:p>
+      <w:r>
+        <w:br w:type="page"/>
       </w:r>
     </w:p>
     <w:p>
@@ -10729,7 +11847,103 @@
         <w:pStyle w:val="Bntext"/>
       </w:pPr>
       <w:r>
-        <w:t>Raycast funguje na principu definování startovní pozice z které „paprsek“ poletí a poté jeho směr, kterým poletí. Tato pozice je určena jako pozice kamery hráče a směr je směr kde se kamera hráče díve. Vše je možno díky jedné funkci Unity Physics.Raycast. Metoda nám vrátí objekt, který byl zasáhnut. Poté se zkontroluje pomocí jednoduché podmínky, jestli objekt má vrstvu „Enemy“, kterou má každý nepřátel na mapě.</w:t>
+        <w:lastRenderedPageBreak/>
+        <w:t xml:space="preserve">Jedna z těchto funkcí, která umožňuje </w:t>
+      </w:r>
+      <w:proofErr w:type="spellStart"/>
+      <w:r>
+        <w:t>sřelbu</w:t>
+      </w:r>
+      <w:proofErr w:type="spellEnd"/>
+      <w:r>
+        <w:t xml:space="preserve"> je metoda </w:t>
+      </w:r>
+      <w:proofErr w:type="spellStart"/>
+      <w:r>
+        <w:t>Raycast</w:t>
+      </w:r>
+      <w:proofErr w:type="spellEnd"/>
+      <w:r>
+        <w:t xml:space="preserve"> Tato metoda si</w:t>
+      </w:r>
+      <w:r>
+        <w:t xml:space="preserve"> defin</w:t>
+      </w:r>
+      <w:r>
+        <w:t>uje</w:t>
+      </w:r>
+      <w:r>
+        <w:t xml:space="preserve"> startovní </w:t>
+      </w:r>
+      <w:r>
+        <w:t>pozice,</w:t>
+      </w:r>
+      <w:r>
+        <w:t xml:space="preserve"> z</w:t>
+      </w:r>
+      <w:r>
+        <w:t> </w:t>
+      </w:r>
+      <w:r>
+        <w:t>které</w:t>
+      </w:r>
+      <w:r>
+        <w:t xml:space="preserve"> neviditelný paprsek reprezentující trajektorii střely</w:t>
+      </w:r>
+      <w:r>
+        <w:t xml:space="preserve"> poletí a </w:t>
+      </w:r>
+      <w:r>
+        <w:t xml:space="preserve">nadále </w:t>
+      </w:r>
+      <w:r>
+        <w:t>jeho směr, který</w:t>
+      </w:r>
+      <w:r>
+        <w:t xml:space="preserve"> je reprezentován </w:t>
+      </w:r>
+      <w:proofErr w:type="gramStart"/>
+      <w:r>
+        <w:t>objektem</w:t>
+      </w:r>
+      <w:proofErr w:type="gramEnd"/>
+      <w:r>
+        <w:t xml:space="preserve"> na který se hráč </w:t>
+      </w:r>
+      <w:proofErr w:type="spellStart"/>
+      <w:r>
+        <w:t>díve</w:t>
+      </w:r>
+      <w:proofErr w:type="spellEnd"/>
+      <w:r>
+        <w:t>.</w:t>
+      </w:r>
+      <w:r>
+        <w:t xml:space="preserve"> Tato pozice je určena jako pozice kamery hráče a směr je směr kde se kamera hráče </w:t>
+      </w:r>
+      <w:proofErr w:type="spellStart"/>
+      <w:r>
+        <w:t>díve</w:t>
+      </w:r>
+      <w:proofErr w:type="spellEnd"/>
+      <w:r>
+        <w:t xml:space="preserve">. Vše je možno díky jedné funkci Unity </w:t>
+      </w:r>
+      <w:proofErr w:type="spellStart"/>
+      <w:r>
+        <w:t>Physics.Raycast</w:t>
+      </w:r>
+      <w:proofErr w:type="spellEnd"/>
+      <w:r>
+        <w:t>. Metoda nám vrátí objekt, který byl zasáhnut. Poté se zkontroluje pomocí jednoduché podmínky, jestli objekt má vrstvu „</w:t>
+      </w:r>
+      <w:proofErr w:type="spellStart"/>
+      <w:r>
+        <w:t>Enemy</w:t>
+      </w:r>
+      <w:proofErr w:type="spellEnd"/>
+      <w:r>
+        <w:t>“, kterou má každý nepřátel na mapě.</w:t>
       </w:r>
     </w:p>
     <w:p>
@@ -10737,14 +11951,29 @@
         <w:pStyle w:val="Bntext"/>
       </w:pPr>
       <w:r>
-        <w:lastRenderedPageBreak/>
         <w:t xml:space="preserve">Pokud zasáhnutý objekt je skutečně nepřátel je mu přiřazeno poškození dle </w:t>
       </w:r>
       <w:r>
-        <w:t>zbraně</w:t>
-      </w:r>
-      <w:r>
-        <w:t xml:space="preserve"> kterou hráč aktuálně drží v ruce. Hráči se při zasáhnutí jakěhokoliv objektu odečte náboj. </w:t>
+        <w:t>zbraně,</w:t>
+      </w:r>
+      <w:r>
+        <w:t xml:space="preserve"> kterou hráč aktuálně </w:t>
+      </w:r>
+      <w:proofErr w:type="gramStart"/>
+      <w:r>
+        <w:t>drží</w:t>
+      </w:r>
+      <w:proofErr w:type="gramEnd"/>
+      <w:r>
+        <w:t xml:space="preserve"> v ruce. Hráči se při zasáhnutí </w:t>
+      </w:r>
+      <w:proofErr w:type="spellStart"/>
+      <w:r>
+        <w:t>jakěhokoliv</w:t>
+      </w:r>
+      <w:proofErr w:type="spellEnd"/>
+      <w:r>
+        <w:t xml:space="preserve"> objektu odečte náboj. </w:t>
       </w:r>
     </w:p>
     <w:p>
@@ -10866,13 +12095,29 @@
         <w:pStyle w:val="Bntext"/>
       </w:pPr>
       <w:r>
-        <w:t xml:space="preserve">Pohyb hráče je umožněn díky komponentě s názvem PlayerController, která od </w:t>
+        <w:t xml:space="preserve">Pohyb hráče je umožněn díky komponentě s názvem </w:t>
+      </w:r>
+      <w:proofErr w:type="spellStart"/>
+      <w:r>
+        <w:t>PlayerController</w:t>
+      </w:r>
+      <w:proofErr w:type="spellEnd"/>
+      <w:r>
+        <w:t xml:space="preserve">, která od </w:t>
       </w:r>
       <w:r>
         <w:t>chvíle,</w:t>
       </w:r>
       <w:r>
-        <w:t xml:space="preserve"> co hráč incializuje úroveň bere jeho klávesoví vstup a dle </w:t>
+        <w:t xml:space="preserve"> co hráč </w:t>
+      </w:r>
+      <w:proofErr w:type="spellStart"/>
+      <w:r>
+        <w:t>incializuje</w:t>
+      </w:r>
+      <w:proofErr w:type="spellEnd"/>
+      <w:r>
+        <w:t xml:space="preserve"> úroveň bere jeho klávesoví vstup a dle </w:t>
       </w:r>
       <w:r>
         <w:t>klávesy</w:t>
@@ -10886,13 +12131,22 @@
         <w:pStyle w:val="Bntext"/>
       </w:pPr>
       <w:r>
+        <w:lastRenderedPageBreak/>
         <w:t xml:space="preserve">Tato funkce je jedna z funkcí, kterou lze získat pomocí </w:t>
       </w:r>
       <w:r>
         <w:t>zdědění</w:t>
       </w:r>
       <w:r>
-        <w:t xml:space="preserve"> třídy MonoBehaviour. Tato třída obsahuje funkce života programu, které zajišťují snadnější práci s Unity. Pokud je tato třída zděděna Unity počítá, že třída je jako komponent na herním objektu. Díky tomuhle můžeme přímo v kódu pracovat s objektem, na kterém se komponent nachází.</w:t>
+        <w:t xml:space="preserve"> třídy </w:t>
+      </w:r>
+      <w:proofErr w:type="spellStart"/>
+      <w:r>
+        <w:t>MonoBehaviour</w:t>
+      </w:r>
+      <w:proofErr w:type="spellEnd"/>
+      <w:r>
+        <w:t>. Tato třída obsahuje funkce života programu, které zajišťují snadnější práci s Unity. Pokud je tato třída zděděna Unity počítá, že třída je jako komponent na herním objektu. Díky tomuhle můžeme přímo v kódu pracovat s objektem, na kterém se komponent nachází.</w:t>
       </w:r>
     </w:p>
     <w:p>
@@ -10922,29 +12176,21 @@
     </w:p>
     <w:p>
       <w:pPr>
-        <w:rPr>
-          <w:b/>
-          <w:bCs/>
-        </w:rPr>
-      </w:pPr>
-      <w:r>
-        <w:rPr>
-          <w:b/>
-          <w:bCs/>
-        </w:rPr>
-        <w:br w:type="page"/>
-      </w:r>
-    </w:p>
-    <w:p>
-      <w:pPr>
         <w:pStyle w:val="Bntext"/>
       </w:pPr>
       <w:r>
-        <w:lastRenderedPageBreak/>
         <w:t>Hodnoty,</w:t>
       </w:r>
       <w:r>
-        <w:t xml:space="preserve"> které jsou potřeba při výpočtu jako například rychlost chození nebo síla gravitace mají na sobě atribut serializable, který zajišťuje jednodušší práci pro vývojáře. Díky němu může editovat hodnoty přímo v Unity editoru a nemusí jít do kódu, aby hodnotu změnil. </w:t>
+        <w:t xml:space="preserve"> které jsou potřeba při výpočtu jako například rychlost chození nebo síla gravitace mají na sobě atribut </w:t>
+      </w:r>
+      <w:proofErr w:type="spellStart"/>
+      <w:r>
+        <w:t>serializable</w:t>
+      </w:r>
+      <w:proofErr w:type="spellEnd"/>
+      <w:r>
+        <w:t xml:space="preserve">, který zajišťuje jednodušší práci pro vývojáře. Díky němu může editovat hodnoty přímo v Unity editoru a nemusí jít do kódu, aby hodnotu změnil. </w:t>
       </w:r>
     </w:p>
     <w:p>
@@ -11007,12 +12253,18 @@
       </w:r>
     </w:p>
     <w:p>
+      <w:r>
+        <w:br w:type="page"/>
+      </w:r>
+    </w:p>
+    <w:p>
       <w:pPr>
         <w:pStyle w:val="Nadpis3rovn"/>
       </w:pPr>
       <w:bookmarkStart w:id="59" w:name="_Toc158894085"/>
       <w:bookmarkStart w:id="60" w:name="_Toc158963449"/>
       <w:r>
+        <w:lastRenderedPageBreak/>
         <w:t>Nepřátelé</w:t>
       </w:r>
       <w:bookmarkEnd w:id="59"/>
@@ -11029,7 +12281,31 @@
         <w:t>přidává</w:t>
       </w:r>
       <w:r>
-        <w:t xml:space="preserve"> funkce jako jsou útok, pohyb, detekce hráče... Aby byl redukován počet redundance kódu, bylo použito abstrakce. Abstrakní třída s názvem BaseEnemy vytváří základ každého nepřítele, který se pomocí dědictví předá třídě pro </w:t>
+        <w:t xml:space="preserve"> funkce jako jsou útok, pohyb, detekce hráče... Aby byl redukován počet redundance kódu, bylo použito abstrakce. </w:t>
+      </w:r>
+      <w:proofErr w:type="spellStart"/>
+      <w:r>
+        <w:t>Abstrakní</w:t>
+      </w:r>
+      <w:proofErr w:type="spellEnd"/>
+      <w:r>
+        <w:t xml:space="preserve"> třída s názvem </w:t>
+      </w:r>
+      <w:proofErr w:type="spellStart"/>
+      <w:r>
+        <w:t>BaseEnemy</w:t>
+      </w:r>
+      <w:proofErr w:type="spellEnd"/>
+      <w:r>
+        <w:t xml:space="preserve"> </w:t>
+      </w:r>
+      <w:proofErr w:type="gramStart"/>
+      <w:r>
+        <w:t>vytváří</w:t>
+      </w:r>
+      <w:proofErr w:type="gramEnd"/>
+      <w:r>
+        <w:t xml:space="preserve"> základ každého nepřítele, který se pomocí dědictví předá třídě pro </w:t>
       </w:r>
       <w:r>
         <w:t>specifického</w:t>
@@ -11049,7 +12325,15 @@
         <w:t>síla</w:t>
       </w:r>
       <w:r>
-        <w:t xml:space="preserve"> útoku...), jsou přiřazeny v konstruktoru třidy pro nepřítele, který má již zděděn základ díky naší třídě BaseEnemy.</w:t>
+        <w:t xml:space="preserve"> útoku...), jsou přiřazeny v konstruktoru třidy pro nepřítele, který má již zděděn základ díky naší třídě </w:t>
+      </w:r>
+      <w:proofErr w:type="spellStart"/>
+      <w:r>
+        <w:t>BaseEnemy</w:t>
+      </w:r>
+      <w:proofErr w:type="spellEnd"/>
+      <w:r>
+        <w:t>.</w:t>
       </w:r>
     </w:p>
     <w:p>
@@ -11057,7 +12341,15 @@
         <w:pStyle w:val="Bntext"/>
       </w:pPr>
       <w:r>
-        <w:t xml:space="preserve">Nepřátelé fungují na jednoduchém principu. Každý z nich má svůj AggroRange, který určuje </w:t>
+        <w:t xml:space="preserve">Nepřátelé fungují na jednoduchém principu. Každý z nich má svůj </w:t>
+      </w:r>
+      <w:proofErr w:type="spellStart"/>
+      <w:r>
+        <w:t>AggroRange</w:t>
+      </w:r>
+      <w:proofErr w:type="spellEnd"/>
+      <w:r>
+        <w:t xml:space="preserve">, který určuje </w:t>
       </w:r>
       <w:r>
         <w:t>prostor,</w:t>
@@ -11079,16 +12371,10 @@
       </w:r>
     </w:p>
     <w:p>
-      <w:r>
-        <w:br w:type="page"/>
-      </w:r>
-    </w:p>
-    <w:p>
       <w:pPr>
         <w:pStyle w:val="Bntext"/>
       </w:pPr>
       <w:r>
-        <w:lastRenderedPageBreak/>
         <w:t xml:space="preserve">Pohyb nepřátele je vytvořen díky umělé inteligence, která má přímo v herní úrovni „Vpečené“ cesty </w:t>
       </w:r>
       <w:r>
@@ -11164,12 +12450,18 @@
       </w:r>
     </w:p>
     <w:p>
+      <w:r>
+        <w:br w:type="page"/>
+      </w:r>
+    </w:p>
+    <w:p>
       <w:pPr>
         <w:pStyle w:val="Nadpis3rovn"/>
       </w:pPr>
       <w:bookmarkStart w:id="61" w:name="_Toc158894086"/>
       <w:bookmarkStart w:id="62" w:name="_Toc158963450"/>
       <w:r>
+        <w:lastRenderedPageBreak/>
         <w:t>Inventář</w:t>
       </w:r>
       <w:bookmarkEnd w:id="61"/>
@@ -11184,13 +12476,45 @@
         </w:rPr>
       </w:pPr>
       <w:r>
-        <w:t>Hráčský inventář je vytvořen pomocí jedné dicionary, která má jako klíč danou hodnotu enum. Tento enum v sobě obsahuje několik názvů druhů zbraní. Díky tomuhle dokážeme udělat systém</w:t>
+        <w:t xml:space="preserve">Hráčský inventář je vytvořen pomocí jedné </w:t>
+      </w:r>
+      <w:proofErr w:type="spellStart"/>
+      <w:r>
+        <w:t>dicionary</w:t>
+      </w:r>
+      <w:proofErr w:type="spellEnd"/>
+      <w:r>
+        <w:t xml:space="preserve">, která má jako klíč danou hodnotu </w:t>
+      </w:r>
+      <w:proofErr w:type="spellStart"/>
+      <w:r>
+        <w:t>enum</w:t>
+      </w:r>
+      <w:proofErr w:type="spellEnd"/>
+      <w:r>
+        <w:t xml:space="preserve">. Tento </w:t>
+      </w:r>
+      <w:proofErr w:type="spellStart"/>
+      <w:r>
+        <w:t>enum</w:t>
+      </w:r>
+      <w:proofErr w:type="spellEnd"/>
+      <w:r>
+        <w:t xml:space="preserve"> v sobě obsahuje několik názvů druhů zbraní. Díky tomuhle dokážeme udělat systém</w:t>
       </w:r>
       <w:r>
         <w:t xml:space="preserve"> inventáře</w:t>
       </w:r>
       <w:r>
-        <w:t xml:space="preserve">, kde před definujeme pozici, kterou zbraň bude mít v dictionary ještě něž jí hráč získá. Jako hodnota klíče je akce. Tato akce </w:t>
+        <w:t>, kde před definujeme pozici, kterou zbraň bude mít v </w:t>
+      </w:r>
+      <w:proofErr w:type="spellStart"/>
+      <w:r>
+        <w:t>dictionary</w:t>
+      </w:r>
+      <w:proofErr w:type="spellEnd"/>
+      <w:r>
+        <w:t xml:space="preserve"> ještě něž jí hráč získá. Jako hodnota klíče je akce. Tato akce </w:t>
       </w:r>
       <w:r>
         <w:rPr>
@@ -11298,7 +12622,6 @@
         <w:pStyle w:val="Bntext"/>
       </w:pPr>
       <w:r>
-        <w:lastRenderedPageBreak/>
         <w:t>Zvuky,</w:t>
       </w:r>
       <w:r>
@@ -11391,6 +12714,7 @@
         </w:rPr>
       </w:pPr>
       <w:r>
+        <w:lastRenderedPageBreak/>
         <w:t xml:space="preserve">Systém přehrávání zvuku je založen na uložení potřebného zvuku do třídy kde se bude využívat a nadále jeho přehrání při dané situaci. Aby bylo možné zvuk přehrát je potřeba mít audio source. </w:t>
       </w:r>
       <w:r>
@@ -11511,11 +12835,23 @@
         <w:pStyle w:val="Bntext"/>
       </w:pPr>
       <w:r>
-        <w:t xml:space="preserve">Hráčské rozhraní je vytvořeno pomocí herního objektu Canvas. Tento objekt je přímo vložen do prefabu hráče. Díky němu můžeme hráči na kameru zobrazovat různě texty, </w:t>
-      </w:r>
-      <w:r>
-        <w:lastRenderedPageBreak/>
-        <w:t>obrázky, tlačítka... Hráč může různě s těmito předměty interagovat a měnit jejich stav nebo mohou být čistě statické.</w:t>
+        <w:t xml:space="preserve">Hráčské rozhraní je vytvořeno pomocí herního objektu </w:t>
+      </w:r>
+      <w:proofErr w:type="spellStart"/>
+      <w:r>
+        <w:t>Canvas</w:t>
+      </w:r>
+      <w:proofErr w:type="spellEnd"/>
+      <w:r>
+        <w:t xml:space="preserve">. Tento objekt je přímo vložen do </w:t>
+      </w:r>
+      <w:proofErr w:type="spellStart"/>
+      <w:r>
+        <w:t>prefabu</w:t>
+      </w:r>
+      <w:proofErr w:type="spellEnd"/>
+      <w:r>
+        <w:t xml:space="preserve"> hráče. Díky němu můžeme hráči na kameru zobrazovat různě texty, obrázky, tlačítka... Hráč může různě s těmito předměty interagovat a měnit jejich stav nebo mohou být čistě statické.</w:t>
       </w:r>
     </w:p>
     <w:p>
@@ -11523,7 +12859,15 @@
         <w:pStyle w:val="Bntext"/>
       </w:pPr>
       <w:r>
-        <w:t xml:space="preserve">Na UI je přiřazen komponent PlayerUIManager, který obsahuje funkce, které aktualizují stav UI. Do těchto funkcí jsou vstupní parametry (Stav </w:t>
+        <w:t xml:space="preserve">Na UI je přiřazen komponent </w:t>
+      </w:r>
+      <w:proofErr w:type="spellStart"/>
+      <w:r>
+        <w:t>PlayerUIManager</w:t>
+      </w:r>
+      <w:proofErr w:type="spellEnd"/>
+      <w:r>
+        <w:t xml:space="preserve">, který obsahuje funkce, které aktualizují stav UI. Do těchto funkcí jsou vstupní parametry (Stav </w:t>
       </w:r>
       <w:r>
         <w:t>nábojů</w:t>
@@ -11649,7 +12993,23 @@
         <w:t xml:space="preserve"> než již zmíněné uživatelské rozhraní. </w:t>
       </w:r>
       <w:r>
-        <w:t xml:space="preserve">Celé hlavní menu se tvoří pomocí hlavního objektu Canvas. Do tohohle objektu je vložen nadpis hry a tlačítka. Tyto tlačítka obsahují komponenty s jednoduchým skriptem. Např. při kliknutí tlačítka „New Game“, skript jenom načte scénu obsahující první </w:t>
+        <w:t xml:space="preserve">Celé hlavní menu se </w:t>
+      </w:r>
+      <w:proofErr w:type="gramStart"/>
+      <w:r>
+        <w:t>tvoří</w:t>
+      </w:r>
+      <w:proofErr w:type="gramEnd"/>
+      <w:r>
+        <w:t xml:space="preserve"> pomocí hlavního objektu </w:t>
+      </w:r>
+      <w:proofErr w:type="spellStart"/>
+      <w:r>
+        <w:t>Canvas</w:t>
+      </w:r>
+      <w:proofErr w:type="spellEnd"/>
+      <w:r>
+        <w:t xml:space="preserve">. Do tohohle objektu je vložen nadpis hry a tlačítka. Tyto tlačítka obsahují komponenty s jednoduchým skriptem. Např. při kliknutí tlačítka „New Game“, skript jenom načte scénu obsahující první </w:t>
       </w:r>
       <w:r>
         <w:t>úrovně</w:t>
@@ -11746,7 +13106,15 @@
         <w:t>ají</w:t>
       </w:r>
       <w:r>
-        <w:t xml:space="preserve"> objektům, postavám a různým akcím nádech života. Bez nich by postava nesprintovala ale jenom klouzala po obrazovce. V kapitole níže si vysvětlíme, jak animce vytvářet a aplikovat.</w:t>
+        <w:t xml:space="preserve"> objektům, postavám a různým akcím nádech života. Bez nich by postava nesprintovala ale jenom klouzala po obrazovce. V kapitole níže si vysvětlíme, jak </w:t>
+      </w:r>
+      <w:proofErr w:type="spellStart"/>
+      <w:r>
+        <w:t>animce</w:t>
+      </w:r>
+      <w:proofErr w:type="spellEnd"/>
+      <w:r>
+        <w:t xml:space="preserve"> vytvářet a aplikovat.</w:t>
       </w:r>
     </w:p>
     <w:p>
@@ -11755,18 +13123,41 @@
       </w:pPr>
       <w:bookmarkStart w:id="77" w:name="_Toc158894094"/>
       <w:bookmarkStart w:id="78" w:name="_Toc158963458"/>
+      <w:proofErr w:type="spellStart"/>
       <w:r>
         <w:t>Mixamo</w:t>
       </w:r>
       <w:bookmarkEnd w:id="77"/>
       <w:bookmarkEnd w:id="78"/>
+      <w:proofErr w:type="spellEnd"/>
     </w:p>
     <w:p>
       <w:pPr>
         <w:pStyle w:val="Bntext"/>
       </w:pPr>
-      <w:r>
-        <w:t xml:space="preserve">Mixamo je webová platforma od firmy Adobe obsahují několik nástrojů vhodných pro vytváření a animování 3D postav. Mixamo </w:t>
+      <w:proofErr w:type="spellStart"/>
+      <w:r>
+        <w:t>Mixamo</w:t>
+      </w:r>
+      <w:proofErr w:type="spellEnd"/>
+      <w:r>
+        <w:t xml:space="preserve"> je webová platforma od firmy Adobe obsahují několik nástrojů vhodných pro vytváření a animování </w:t>
+      </w:r>
+      <w:proofErr w:type="gramStart"/>
+      <w:r>
+        <w:t>3D</w:t>
+      </w:r>
+      <w:proofErr w:type="gramEnd"/>
+      <w:r>
+        <w:t xml:space="preserve"> postav. </w:t>
+      </w:r>
+      <w:proofErr w:type="spellStart"/>
+      <w:r>
+        <w:t>Mixamo</w:t>
+      </w:r>
+      <w:proofErr w:type="spellEnd"/>
+      <w:r>
+        <w:t xml:space="preserve"> </w:t>
       </w:r>
       <w:r>
         <w:t>poskytuje</w:t>
@@ -11780,32 +13171,71 @@
         <w:pStyle w:val="Bntext"/>
       </w:pPr>
       <w:r>
-        <w:t xml:space="preserve">Využil jsem Mixamo, </w:t>
+        <w:t xml:space="preserve">Využil jsem </w:t>
+      </w:r>
+      <w:proofErr w:type="spellStart"/>
+      <w:r>
+        <w:t>Mixamo</w:t>
+      </w:r>
+      <w:proofErr w:type="spellEnd"/>
+      <w:r>
+        <w:t xml:space="preserve">, </w:t>
       </w:r>
       <w:r>
         <w:t>abych</w:t>
       </w:r>
       <w:r>
-        <w:t xml:space="preserve"> si vzal potřebné animace. Ovšem i přes to, že stránka obsahuje automatické riggování modelů</w:t>
+        <w:t xml:space="preserve"> si vzal potřebné animace. Ovšem i přes to, že stránka obsahuje automatické </w:t>
+      </w:r>
+      <w:proofErr w:type="spellStart"/>
+      <w:r>
+        <w:t>riggování</w:t>
+      </w:r>
+      <w:proofErr w:type="spellEnd"/>
+      <w:r>
+        <w:t xml:space="preserve"> modelů</w:t>
       </w:r>
       <w:r>
         <w:t xml:space="preserve"> postav</w:t>
       </w:r>
       <w:r>
-        <w:t xml:space="preserve"> v mém případě byl rig rozbitý, proto jsem si model postav riggoval sám</w:t>
-      </w:r>
-      <w:r>
-        <w:t xml:space="preserve"> v programu Blender</w:t>
-      </w:r>
+        <w:t xml:space="preserve"> v mém případě byl </w:t>
+      </w:r>
+      <w:proofErr w:type="spellStart"/>
+      <w:r>
+        <w:t>rig</w:t>
+      </w:r>
+      <w:proofErr w:type="spellEnd"/>
+      <w:r>
+        <w:t xml:space="preserve"> rozbitý, proto jsem si model postav </w:t>
+      </w:r>
+      <w:proofErr w:type="spellStart"/>
+      <w:r>
+        <w:t>riggoval</w:t>
+      </w:r>
+      <w:proofErr w:type="spellEnd"/>
+      <w:r>
+        <w:t xml:space="preserve"> sám</w:t>
+      </w:r>
+      <w:r>
+        <w:t xml:space="preserve"> v programu </w:t>
+      </w:r>
+      <w:proofErr w:type="spellStart"/>
+      <w:r>
+        <w:t>Blender</w:t>
+      </w:r>
+      <w:proofErr w:type="spellEnd"/>
       <w:r>
         <w:t>.</w:t>
       </w:r>
       <w:r>
         <w:t xml:space="preserve"> „</w:t>
       </w:r>
+      <w:proofErr w:type="spellStart"/>
       <w:r>
         <w:t>Rigging</w:t>
       </w:r>
+      <w:proofErr w:type="spellEnd"/>
       <w:r>
         <w:t>“</w:t>
       </w:r>
@@ -11848,7 +13278,15 @@
         <w:pStyle w:val="Bntext"/>
       </w:pPr>
       <w:r>
-        <w:t>Animace lze na stránce upravovat. Mezi tyto úpravy patří zrychlení, zpomalení nebo dokonce i stříhání animace pro exportování pouze potřebné části.</w:t>
+        <w:t xml:space="preserve">Animace lze na stránce upravovat. Mezi tyto úpravy </w:t>
+      </w:r>
+      <w:proofErr w:type="gramStart"/>
+      <w:r>
+        <w:t>patří</w:t>
+      </w:r>
+      <w:proofErr w:type="gramEnd"/>
+      <w:r>
+        <w:t xml:space="preserve"> zrychlení, zpomalení nebo dokonce i stříhání animace pro exportování pouze potřebné části.</w:t>
       </w:r>
     </w:p>
     <w:p>
@@ -11951,7 +13389,15 @@
         <w:t>lze</w:t>
       </w:r>
       <w:r>
-        <w:t xml:space="preserve"> upravovat objekty v různých časových sekvencí, které vytvoří animaci. Tenhle způsob není úplně </w:t>
+        <w:t xml:space="preserve"> upravovat objekty v různých časových sekvencí, které </w:t>
+      </w:r>
+      <w:proofErr w:type="gramStart"/>
+      <w:r>
+        <w:t>vytvoří</w:t>
+      </w:r>
+      <w:proofErr w:type="gramEnd"/>
+      <w:r>
+        <w:t xml:space="preserve"> animaci. Tenhle způsob není úplně </w:t>
       </w:r>
       <w:r>
         <w:t>optimální,</w:t>
@@ -11966,7 +13412,15 @@
         <w:t xml:space="preserve"> komplexnější animace</w:t>
       </w:r>
       <w:r>
-        <w:t xml:space="preserve">, jelikož by to bylo moc zdlouhavé a nedostalo by se k perfektnímu výsledku. Místo něho lze animace vytvářet v externích 3D softwarech a </w:t>
+        <w:t xml:space="preserve">, jelikož by to bylo moc zdlouhavé a nedostalo by se k perfektnímu výsledku. Místo něho lze animace vytvářet v externích </w:t>
+      </w:r>
+      <w:proofErr w:type="gramStart"/>
+      <w:r>
+        <w:t>3D</w:t>
+      </w:r>
+      <w:proofErr w:type="gramEnd"/>
+      <w:r>
+        <w:t xml:space="preserve"> softwarech a </w:t>
       </w:r>
       <w:r>
         <w:t>poté jen pomocí ovladače animací danou animaci aplikovat.</w:t>
@@ -12081,7 +13535,15 @@
         <w:t>a</w:t>
       </w:r>
       <w:r>
-        <w:t xml:space="preserve"> tzv. „Rigged“. </w:t>
+        <w:t xml:space="preserve"> tzv. „</w:t>
+      </w:r>
+      <w:proofErr w:type="spellStart"/>
+      <w:r>
+        <w:t>Rigged</w:t>
+      </w:r>
+      <w:proofErr w:type="spellEnd"/>
+      <w:r>
+        <w:t xml:space="preserve">“. </w:t>
       </w:r>
       <w:r>
         <w:t xml:space="preserve"> </w:t>
@@ -12182,7 +13644,39 @@
               <w:pStyle w:val="Bntext"/>
             </w:pPr>
             <w:r>
-              <w:t>A tour of the C# language. Online. Learn.microsoft. 2023. Dostupné z: </w:t>
+              <w:t xml:space="preserve">A tour </w:t>
+            </w:r>
+            <w:proofErr w:type="spellStart"/>
+            <w:r>
+              <w:t>of</w:t>
+            </w:r>
+            <w:proofErr w:type="spellEnd"/>
+            <w:r>
+              <w:t xml:space="preserve"> </w:t>
+            </w:r>
+            <w:proofErr w:type="spellStart"/>
+            <w:r>
+              <w:t>the</w:t>
+            </w:r>
+            <w:proofErr w:type="spellEnd"/>
+            <w:r>
+              <w:t xml:space="preserve"> C# </w:t>
+            </w:r>
+            <w:proofErr w:type="spellStart"/>
+            <w:r>
+              <w:t>language</w:t>
+            </w:r>
+            <w:proofErr w:type="spellEnd"/>
+            <w:r>
+              <w:t xml:space="preserve">. Online. </w:t>
+            </w:r>
+            <w:proofErr w:type="spellStart"/>
+            <w:r>
+              <w:t>Learn.microsoft</w:t>
+            </w:r>
+            <w:proofErr w:type="spellEnd"/>
+            <w:r>
+              <w:t>. 2023. Dostupné z: </w:t>
             </w:r>
             <w:hyperlink r:id="rId51" w:history="1">
               <w:r>
@@ -12224,8 +13718,21 @@
             <w:pPr>
               <w:pStyle w:val="Bntext"/>
             </w:pPr>
+            <w:proofErr w:type="spellStart"/>
             <w:r>
-              <w:t>Introduction to C#. Online. Geeksforgeeks. 2008. Dostupné z: </w:t>
+              <w:t>Introduction</w:t>
+            </w:r>
+            <w:proofErr w:type="spellEnd"/>
+            <w:r>
+              <w:t xml:space="preserve"> to C#. Online. </w:t>
+            </w:r>
+            <w:proofErr w:type="spellStart"/>
+            <w:r>
+              <w:t>Geeksforgeeks</w:t>
+            </w:r>
+            <w:proofErr w:type="spellEnd"/>
+            <w:r>
+              <w:t>. 2008. Dostupné z: </w:t>
             </w:r>
             <w:hyperlink r:id="rId52" w:history="1">
               <w:r>
@@ -12268,7 +13775,55 @@
               <w:pStyle w:val="Bntext"/>
             </w:pPr>
             <w:r>
-              <w:t>OOP Meaning – What is Object-Oriented Programming? Online. Freecodecamp. 2022. Dostupné z: </w:t>
+              <w:t xml:space="preserve">OOP </w:t>
+            </w:r>
+            <w:proofErr w:type="spellStart"/>
+            <w:r>
+              <w:t>Meaning</w:t>
+            </w:r>
+            <w:proofErr w:type="spellEnd"/>
+            <w:r>
+              <w:t xml:space="preserve"> – </w:t>
+            </w:r>
+            <w:proofErr w:type="spellStart"/>
+            <w:r>
+              <w:t>What</w:t>
+            </w:r>
+            <w:proofErr w:type="spellEnd"/>
+            <w:r>
+              <w:t xml:space="preserve"> </w:t>
+            </w:r>
+            <w:proofErr w:type="spellStart"/>
+            <w:r>
+              <w:t>is</w:t>
+            </w:r>
+            <w:proofErr w:type="spellEnd"/>
+            <w:r>
+              <w:t xml:space="preserve"> </w:t>
+            </w:r>
+            <w:proofErr w:type="spellStart"/>
+            <w:r>
+              <w:t>Object-Oriented</w:t>
+            </w:r>
+            <w:proofErr w:type="spellEnd"/>
+            <w:r>
+              <w:t xml:space="preserve"> </w:t>
+            </w:r>
+            <w:proofErr w:type="spellStart"/>
+            <w:r>
+              <w:t>Programming</w:t>
+            </w:r>
+            <w:proofErr w:type="spellEnd"/>
+            <w:r>
+              <w:t xml:space="preserve">? Online. </w:t>
+            </w:r>
+            <w:proofErr w:type="spellStart"/>
+            <w:r>
+              <w:t>Freecodecamp</w:t>
+            </w:r>
+            <w:proofErr w:type="spellEnd"/>
+            <w:r>
+              <w:t>. 2022. Dostupné z: </w:t>
             </w:r>
             <w:hyperlink r:id="rId53" w:history="1">
               <w:r>
@@ -12310,8 +13865,69 @@
             <w:pPr>
               <w:pStyle w:val="Bntext"/>
             </w:pPr>
+            <w:proofErr w:type="spellStart"/>
             <w:r>
-              <w:t>What is Dynamic Programming? Working, Algorithms, and Examples. Online. Spiceworks. 2022. Dostupné z: </w:t>
+              <w:t>What</w:t>
+            </w:r>
+            <w:proofErr w:type="spellEnd"/>
+            <w:r>
+              <w:t xml:space="preserve"> </w:t>
+            </w:r>
+            <w:proofErr w:type="spellStart"/>
+            <w:r>
+              <w:t>is</w:t>
+            </w:r>
+            <w:proofErr w:type="spellEnd"/>
+            <w:r>
+              <w:t xml:space="preserve"> </w:t>
+            </w:r>
+            <w:proofErr w:type="spellStart"/>
+            <w:r>
+              <w:t>Dynamic</w:t>
+            </w:r>
+            <w:proofErr w:type="spellEnd"/>
+            <w:r>
+              <w:t xml:space="preserve"> </w:t>
+            </w:r>
+            <w:proofErr w:type="spellStart"/>
+            <w:r>
+              <w:t>Programming</w:t>
+            </w:r>
+            <w:proofErr w:type="spellEnd"/>
+            <w:r>
+              <w:t xml:space="preserve">? </w:t>
+            </w:r>
+            <w:proofErr w:type="spellStart"/>
+            <w:r>
+              <w:t>Working</w:t>
+            </w:r>
+            <w:proofErr w:type="spellEnd"/>
+            <w:r>
+              <w:t xml:space="preserve">, </w:t>
+            </w:r>
+            <w:proofErr w:type="spellStart"/>
+            <w:r>
+              <w:t>Algorithms</w:t>
+            </w:r>
+            <w:proofErr w:type="spellEnd"/>
+            <w:r>
+              <w:t xml:space="preserve">, and </w:t>
+            </w:r>
+            <w:proofErr w:type="spellStart"/>
+            <w:r>
+              <w:t>Examples</w:t>
+            </w:r>
+            <w:proofErr w:type="spellEnd"/>
+            <w:r>
+              <w:t xml:space="preserve">. Online. </w:t>
+            </w:r>
+            <w:proofErr w:type="spellStart"/>
+            <w:r>
+              <w:t>Spiceworks</w:t>
+            </w:r>
+            <w:proofErr w:type="spellEnd"/>
+            <w:r>
+              <w:t>. 2022. Dostupné z: </w:t>
             </w:r>
             <w:hyperlink r:id="rId54" w:history="1">
               <w:r>
@@ -13051,7 +14667,23 @@
                   <w:b/>
                   <w:bCs/>
                 </w:rPr>
-                <w:t>Střední škola Baltaci s. r. o.</w:t>
+                <w:t xml:space="preserve">Střední škola </w:t>
+              </w:r>
+              <w:proofErr w:type="spellStart"/>
+              <w:r>
+                <w:rPr>
+                  <w:b/>
+                  <w:bCs/>
+                </w:rPr>
+                <w:t>Baltaci</w:t>
+              </w:r>
+              <w:proofErr w:type="spellEnd"/>
+              <w:r>
+                <w:rPr>
+                  <w:b/>
+                  <w:bCs/>
+                </w:rPr>
+                <w:t xml:space="preserve"> s. r. o.</w:t>
               </w:r>
             </w:p>
           </w:tc>

</xml_diff>